<commit_message>
Se agrega documento de reto de sesión
</commit_message>
<xml_diff>
--- a/Reto capa de sesión/Equipo de Trabajo 01 - Pareja 2 - sesión.docx
+++ b/Reto capa de sesión/Equipo de Trabajo 01 - Pareja 2 - sesión.docx
@@ -15,7 +15,21 @@
           <w:sz w:val="36"/>
           <w:szCs w:val="36"/>
         </w:rPr>
-        <w:t xml:space="preserve">Reto capa de dispositivos </w:t>
+        <w:t xml:space="preserve">Reto capa de </w:t>
+      </w:r>
+      <w:r>
+        <w:rPr>
+          <w:sz w:val="36"/>
+          <w:szCs w:val="36"/>
+        </w:rPr>
+        <w:t>sesión</w:t>
+      </w:r>
+      <w:r>
+        <w:rPr>
+          <w:sz w:val="36"/>
+          <w:szCs w:val="36"/>
+        </w:rPr>
+        <w:t xml:space="preserve"> </w:t>
       </w:r>
     </w:p>
     <w:p>
@@ -109,6 +123,100 @@
         <w:rPr>
           <w:sz w:val="32"/>
           <w:szCs w:val="32"/>
+        </w:rPr>
+      </w:pPr>
+    </w:p>
+    <w:p>
+      <w:pPr>
+        <w:pStyle w:val="NormalWeb"/>
+        <w:numPr>
+          <w:ilvl w:val="0"/>
+          <w:numId w:val="39"/>
+        </w:numPr>
+        <w:shd w:val="clear" w:color="auto" w:fill="FFFFFF"/>
+        <w:spacing w:before="0" w:beforeAutospacing="0" w:after="0" w:afterAutospacing="0"/>
+        <w:rPr>
+          <w:rFonts w:ascii="Arial" w:eastAsia="Arial" w:hAnsi="Arial" w:cs="Arial"/>
+          <w:b/>
+          <w:bCs/>
+          <w:lang w:val="es-419"/>
+        </w:rPr>
+      </w:pPr>
+      <w:r>
+        <w:rPr>
+          <w:rFonts w:ascii="Arial" w:eastAsia="Arial" w:hAnsi="Arial" w:cs="Arial"/>
+          <w:b/>
+          <w:bCs/>
+          <w:lang w:val="es-419"/>
+        </w:rPr>
+        <w:t xml:space="preserve">Realizar una prueba de rendimiento del </w:t>
+      </w:r>
+      <w:proofErr w:type="spellStart"/>
+      <w:r>
+        <w:rPr>
+          <w:rFonts w:ascii="Arial" w:eastAsia="Arial" w:hAnsi="Arial" w:cs="Arial"/>
+          <w:b/>
+          <w:bCs/>
+          <w:lang w:val="es-419"/>
+        </w:rPr>
+        <w:t>broker</w:t>
+      </w:r>
+      <w:proofErr w:type="spellEnd"/>
+      <w:r>
+        <w:rPr>
+          <w:rFonts w:ascii="Arial" w:eastAsia="Arial" w:hAnsi="Arial" w:cs="Arial"/>
+          <w:b/>
+          <w:bCs/>
+          <w:lang w:val="es-419"/>
+        </w:rPr>
+        <w:t xml:space="preserve"> MQTT, con la finalidad de evaluar la escalabilidad del servicio. Se </w:t>
+      </w:r>
+      <w:proofErr w:type="spellStart"/>
+      <w:r>
+        <w:rPr>
+          <w:rFonts w:ascii="Arial" w:eastAsia="Arial" w:hAnsi="Arial" w:cs="Arial"/>
+          <w:b/>
+          <w:bCs/>
+          <w:lang w:val="es-419"/>
+        </w:rPr>
+        <w:t>sugiere</w:t>
+      </w:r>
+      <w:proofErr w:type="spellEnd"/>
+      <w:r>
+        <w:rPr>
+          <w:rFonts w:ascii="Arial" w:eastAsia="Arial" w:hAnsi="Arial" w:cs="Arial"/>
+          <w:b/>
+          <w:bCs/>
+          <w:lang w:val="es-419"/>
+        </w:rPr>
+        <w:t xml:space="preserve"> </w:t>
+      </w:r>
+      <w:proofErr w:type="spellStart"/>
+      <w:r>
+        <w:rPr>
+          <w:rFonts w:ascii="Arial" w:eastAsia="Arial" w:hAnsi="Arial" w:cs="Arial"/>
+          <w:b/>
+          <w:bCs/>
+          <w:lang w:val="es-419"/>
+        </w:rPr>
+        <w:t>utilizar</w:t>
+      </w:r>
+      <w:proofErr w:type="spellEnd"/>
+      <w:r>
+        <w:rPr>
+          <w:rFonts w:ascii="Arial" w:eastAsia="Arial" w:hAnsi="Arial" w:cs="Arial"/>
+          <w:b/>
+          <w:bCs/>
+          <w:lang w:val="es-419"/>
+        </w:rPr>
+        <w:t xml:space="preserve"> JMeter. </w:t>
+      </w:r>
+    </w:p>
+    <w:p>
+      <w:pPr>
+        <w:rPr>
+          <w:sz w:val="24"/>
+          <w:szCs w:val="24"/>
         </w:rPr>
       </w:pPr>
     </w:p>
@@ -121,22 +229,27 @@
         </w:numPr>
         <w:rPr>
           <w:b/>
-          <w:sz w:val="28"/>
-          <w:szCs w:val="28"/>
+          <w:bCs/>
+          <w:sz w:val="24"/>
+          <w:szCs w:val="24"/>
         </w:rPr>
       </w:pPr>
       <w:r>
         <w:rPr>
           <w:b/>
-          <w:sz w:val="28"/>
-          <w:szCs w:val="28"/>
-        </w:rPr>
-        <w:t>Caracterización de intensidad lumínica</w:t>
+          <w:bCs/>
+          <w:sz w:val="24"/>
+          <w:szCs w:val="24"/>
+        </w:rPr>
+        <w:t>Documentación de la prueba incluyendo las siguientes secciones:</w:t>
       </w:r>
     </w:p>
     <w:p>
       <w:pPr>
-        <w:rPr>
+        <w:pStyle w:val="ListParagraph"/>
+        <w:rPr>
+          <w:b/>
+          <w:bCs/>
           <w:sz w:val="24"/>
           <w:szCs w:val="24"/>
         </w:rPr>
@@ -144,126 +257,30 @@
     </w:p>
     <w:p>
       <w:pPr>
-        <w:jc w:val="both"/>
-        <w:rPr>
-          <w:i/>
-          <w:iCs/>
+        <w:pStyle w:val="ListParagraph"/>
+        <w:numPr>
+          <w:ilvl w:val="0"/>
+          <w:numId w:val="47"/>
+        </w:numPr>
+        <w:rPr>
+          <w:b/>
+          <w:bCs/>
           <w:sz w:val="24"/>
           <w:szCs w:val="24"/>
         </w:rPr>
       </w:pPr>
       <w:r>
         <w:rPr>
+          <w:b/>
+          <w:bCs/>
           <w:sz w:val="24"/>
           <w:szCs w:val="24"/>
         </w:rPr>
-        <w:t>La intensidad lumínica se puede definir como la cantidad de flujo luminoso que emite una fuente por</w:t>
-      </w:r>
-      <w:r>
-        <w:rPr>
-          <w:sz w:val="24"/>
-          <w:szCs w:val="24"/>
-        </w:rPr>
-        <w:t xml:space="preserve"> unidad de ángulo sólido, la cual al tener como variable física se encarga de medir la cantidad de luz a la que está expuesta una superficie. </w:t>
-      </w:r>
-      <w:r>
-        <w:rPr>
-          <w:sz w:val="24"/>
-          <w:szCs w:val="24"/>
-        </w:rPr>
-        <w:t xml:space="preserve"> </w:t>
-      </w:r>
-      <w:r>
-        <w:rPr>
-          <w:sz w:val="24"/>
-          <w:szCs w:val="24"/>
-        </w:rPr>
-        <w:t xml:space="preserve">Las </w:t>
-      </w:r>
-      <w:r>
-        <w:rPr>
-          <w:sz w:val="24"/>
-          <w:szCs w:val="24"/>
-        </w:rPr>
-        <w:t xml:space="preserve">unidades de medida se pueden expresar en variables como </w:t>
-      </w:r>
-      <w:r>
-        <w:rPr>
-          <w:sz w:val="24"/>
-          <w:szCs w:val="24"/>
-        </w:rPr>
-        <w:t xml:space="preserve">unidades de </w:t>
-      </w:r>
-      <w:r>
-        <w:rPr>
-          <w:i/>
-          <w:iCs/>
-          <w:sz w:val="24"/>
-          <w:szCs w:val="24"/>
-        </w:rPr>
-        <w:t>lux</w:t>
-      </w:r>
-      <w:r>
-        <w:rPr>
-          <w:sz w:val="24"/>
-          <w:szCs w:val="24"/>
-        </w:rPr>
-        <w:t xml:space="preserve">, </w:t>
-      </w:r>
-      <w:r>
-        <w:rPr>
-          <w:i/>
-          <w:iCs/>
-          <w:sz w:val="24"/>
-          <w:szCs w:val="24"/>
-        </w:rPr>
-        <w:t>lumen</w:t>
-      </w:r>
-      <w:r>
-        <w:rPr>
-          <w:sz w:val="24"/>
-          <w:szCs w:val="24"/>
-        </w:rPr>
-        <w:t xml:space="preserve"> y </w:t>
-      </w:r>
-      <w:r>
-        <w:rPr>
-          <w:i/>
-          <w:iCs/>
-          <w:sz w:val="24"/>
-          <w:szCs w:val="24"/>
-        </w:rPr>
-        <w:t>candela</w:t>
-      </w:r>
-      <w:r>
-        <w:rPr>
-          <w:i/>
-          <w:iCs/>
-          <w:sz w:val="24"/>
-          <w:szCs w:val="24"/>
-        </w:rPr>
-        <w:t>.</w:t>
+        <w:t>Diseño de la prueba</w:t>
       </w:r>
     </w:p>
     <w:p>
       <w:pPr>
-        <w:rPr>
-          <w:b/>
-          <w:bCs/>
-          <w:i/>
-          <w:iCs/>
-          <w:sz w:val="28"/>
-          <w:szCs w:val="28"/>
-        </w:rPr>
-      </w:pPr>
-    </w:p>
-    <w:p>
-      <w:pPr>
-        <w:pStyle w:val="ListParagraph"/>
-        <w:numPr>
-          <w:ilvl w:val="0"/>
-          <w:numId w:val="39"/>
-        </w:numPr>
         <w:rPr>
           <w:b/>
           <w:bCs/>
@@ -271,15 +288,53 @@
           <w:szCs w:val="28"/>
         </w:rPr>
       </w:pPr>
+    </w:p>
+    <w:p>
+      <w:pPr>
+        <w:pStyle w:val="ListParagraph"/>
+        <w:numPr>
+          <w:ilvl w:val="0"/>
+          <w:numId w:val="49"/>
+        </w:numPr>
+        <w:jc w:val="both"/>
+        <w:rPr>
+          <w:sz w:val="24"/>
+          <w:szCs w:val="24"/>
+        </w:rPr>
+      </w:pPr>
       <w:r>
+        <w:rPr>
+          <w:sz w:val="24"/>
+          <w:szCs w:val="24"/>
+        </w:rPr>
+        <w:t xml:space="preserve">Se configuran los datos de inicio de sesión y conexión con el bróker, utilizando los datos realizados del </w:t>
+      </w:r>
+      <w:proofErr w:type="spellStart"/>
+      <w:r>
+        <w:rPr>
+          <w:sz w:val="24"/>
+          <w:szCs w:val="24"/>
+        </w:rPr>
+        <w:t>turorial</w:t>
+      </w:r>
+      <w:proofErr w:type="spellEnd"/>
+      <w:r>
+        <w:rPr>
+          <w:sz w:val="24"/>
+          <w:szCs w:val="24"/>
+        </w:rPr>
+        <w:t xml:space="preserve"> anterior: </w:t>
+      </w:r>
+    </w:p>
+    <w:p>
+      <w:pPr>
         <w:rPr>
           <w:b/>
           <w:bCs/>
           <w:sz w:val="28"/>
           <w:szCs w:val="28"/>
         </w:rPr>
-        <w:t>Selección de sensor</w:t>
-      </w:r>
+      </w:pPr>
     </w:p>
     <w:p>
       <w:pPr>
@@ -290,430 +345,15 @@
           <w:szCs w:val="28"/>
         </w:rPr>
       </w:pPr>
-    </w:p>
-    <w:p>
-      <w:pPr>
-        <w:pStyle w:val="NormalWeb"/>
-        <w:spacing w:before="0" w:beforeAutospacing="0" w:after="160" w:afterAutospacing="0"/>
-        <w:jc w:val="both"/>
-        <w:rPr>
-          <w:rFonts w:ascii="Arial" w:hAnsi="Arial" w:cs="Arial"/>
-          <w:color w:val="000000"/>
-          <w:lang w:val="es-ES"/>
-        </w:rPr>
-      </w:pPr>
       <w:r>
         <w:rPr>
-          <w:rFonts w:ascii="Arial" w:hAnsi="Arial" w:cs="Arial"/>
-          <w:color w:val="000000"/>
-          <w:lang w:val="es-ES"/>
-        </w:rPr>
-        <w:t xml:space="preserve">En el mercado existen diferentes tipos de sensores </w:t>
-      </w:r>
-      <w:r>
-        <w:rPr>
-          <w:rFonts w:ascii="Arial" w:hAnsi="Arial" w:cs="Arial"/>
-          <w:color w:val="000000"/>
-          <w:lang w:val="es-ES"/>
-        </w:rPr>
-        <w:t xml:space="preserve">que son utilizados para medir </w:t>
-      </w:r>
-      <w:r>
-        <w:rPr>
-          <w:rFonts w:ascii="Arial" w:hAnsi="Arial" w:cs="Arial"/>
-          <w:color w:val="000000"/>
-          <w:lang w:val="es-ES"/>
-        </w:rPr>
-        <w:t xml:space="preserve">la intensidad lumínica, entre los más comunes </w:t>
-      </w:r>
-      <w:r>
-        <w:rPr>
-          <w:rFonts w:ascii="Arial" w:hAnsi="Arial" w:cs="Arial"/>
-          <w:color w:val="000000"/>
-          <w:lang w:val="es-ES"/>
-        </w:rPr>
-        <w:t xml:space="preserve">y que son de fácil adquisición </w:t>
-      </w:r>
-      <w:r>
-        <w:rPr>
-          <w:rFonts w:ascii="Arial" w:hAnsi="Arial" w:cs="Arial"/>
-          <w:color w:val="000000"/>
-          <w:lang w:val="es-ES"/>
-        </w:rPr>
-        <w:t>se encuentran:</w:t>
-      </w:r>
-    </w:p>
-    <w:p>
-      <w:pPr>
-        <w:pStyle w:val="NormalWeb"/>
-        <w:spacing w:before="0" w:beforeAutospacing="0" w:after="160" w:afterAutospacing="0"/>
-        <w:jc w:val="both"/>
-        <w:rPr>
-          <w:rFonts w:ascii="Arial" w:hAnsi="Arial" w:cs="Arial"/>
-          <w:color w:val="000000"/>
-          <w:lang w:val="es-ES"/>
-        </w:rPr>
-      </w:pPr>
-    </w:p>
-    <w:p>
-      <w:pPr>
-        <w:pStyle w:val="NormalWeb"/>
-        <w:numPr>
-          <w:ilvl w:val="0"/>
-          <w:numId w:val="44"/>
-        </w:numPr>
-        <w:spacing w:before="0" w:beforeAutospacing="0" w:after="160" w:afterAutospacing="0"/>
-        <w:jc w:val="both"/>
-        <w:rPr>
-          <w:rFonts w:ascii="Arial" w:hAnsi="Arial" w:cs="Arial"/>
-          <w:color w:val="000000"/>
-          <w:lang w:val="es-ES"/>
-        </w:rPr>
-      </w:pPr>
-      <w:r>
-        <w:rPr>
-          <w:rFonts w:ascii="Arial" w:hAnsi="Arial" w:cs="Arial"/>
-          <w:color w:val="000000"/>
-          <w:lang w:val="es-ES"/>
-        </w:rPr>
-        <w:t xml:space="preserve">Foto celda o foto resistencia: </w:t>
-      </w:r>
-      <w:r>
-        <w:rPr>
-          <w:rFonts w:ascii="Arial" w:hAnsi="Arial" w:cs="Arial"/>
-          <w:color w:val="000000"/>
-          <w:lang w:val="es-ES"/>
-        </w:rPr>
-        <w:t>Un excitador o fotorresistencia es un componente electrónico cuya resistencia se modifica, con el aumento de intensidad de luz incidente</w:t>
-      </w:r>
-    </w:p>
-    <w:p>
-      <w:pPr>
-        <w:pStyle w:val="NormalWeb"/>
-        <w:numPr>
-          <w:ilvl w:val="0"/>
-          <w:numId w:val="44"/>
-        </w:numPr>
-        <w:spacing w:before="0" w:beforeAutospacing="0" w:after="0" w:afterAutospacing="0"/>
-        <w:textAlignment w:val="baseline"/>
-        <w:rPr>
-          <w:rFonts w:ascii="Arial" w:hAnsi="Arial" w:cs="Arial"/>
-          <w:color w:val="000000"/>
-          <w:lang w:val="es-ES"/>
-        </w:rPr>
-      </w:pPr>
-      <w:r>
-        <w:rPr>
-          <w:rFonts w:ascii="Arial" w:hAnsi="Arial" w:cs="Arial"/>
-          <w:color w:val="000000"/>
-          <w:lang w:val="es-ES"/>
-        </w:rPr>
-        <w:t>Fotodiodos:</w:t>
-      </w:r>
-      <w:r>
-        <w:rPr>
-          <w:rFonts w:ascii="Arial" w:hAnsi="Arial" w:cs="Arial"/>
-          <w:color w:val="000000"/>
-          <w:lang w:val="es-ES"/>
-        </w:rPr>
-        <w:t xml:space="preserve"> </w:t>
-      </w:r>
-      <w:r>
-        <w:rPr>
-          <w:rFonts w:ascii="Arial" w:hAnsi="Arial" w:cs="Arial"/>
-          <w:color w:val="000000"/>
-          <w:lang w:val="es-ES"/>
-        </w:rPr>
-        <w:t>Un fotodiodo es un semiconductor construido con una unión PN, sensible a la incidencia de la luz visible o infrarroja.</w:t>
-      </w:r>
-      <w:r>
-        <w:rPr>
-          <w:rFonts w:ascii="Arial" w:hAnsi="Arial" w:cs="Arial"/>
-          <w:color w:val="000000"/>
-          <w:lang w:val="es-ES"/>
-        </w:rPr>
-        <w:br/>
-      </w:r>
-    </w:p>
-    <w:p>
-      <w:pPr>
-        <w:pStyle w:val="NormalWeb"/>
-        <w:numPr>
-          <w:ilvl w:val="0"/>
-          <w:numId w:val="44"/>
-        </w:numPr>
-        <w:spacing w:before="0" w:beforeAutospacing="0" w:after="160" w:afterAutospacing="0"/>
-        <w:jc w:val="both"/>
-        <w:textAlignment w:val="baseline"/>
-        <w:rPr>
-          <w:rFonts w:ascii="Arial" w:hAnsi="Arial" w:cs="Arial"/>
-          <w:color w:val="000000"/>
-          <w:lang w:val="es-ES"/>
-        </w:rPr>
-      </w:pPr>
-      <w:r>
-        <w:rPr>
-          <w:rFonts w:ascii="Arial" w:hAnsi="Arial" w:cs="Arial"/>
-          <w:color w:val="000000"/>
-          <w:lang w:val="es-ES"/>
-        </w:rPr>
-        <w:t xml:space="preserve">Fototransistor: </w:t>
-      </w:r>
-      <w:r>
-        <w:rPr>
-          <w:rFonts w:ascii="Arial" w:hAnsi="Arial" w:cs="Arial"/>
-          <w:color w:val="000000"/>
-          <w:lang w:val="es-ES"/>
-        </w:rPr>
-        <w:t xml:space="preserve">Un fototransistor es un transistor sensible a la luz, normalmente a los infrarrojos. </w:t>
-      </w:r>
-    </w:p>
-    <w:p>
-      <w:pPr>
-        <w:pStyle w:val="NormalWeb"/>
-        <w:spacing w:before="0" w:beforeAutospacing="0" w:after="160" w:afterAutospacing="0"/>
-        <w:jc w:val="both"/>
-        <w:textAlignment w:val="baseline"/>
-        <w:rPr>
-          <w:rFonts w:ascii="Arial" w:hAnsi="Arial" w:cs="Arial"/>
-          <w:lang w:val="es-ES"/>
-        </w:rPr>
-      </w:pPr>
-      <w:r>
-        <w:rPr>
-          <w:rFonts w:ascii="Arial" w:hAnsi="Arial" w:cs="Arial"/>
-          <w:lang w:val="es-ES"/>
-        </w:rPr>
-        <w:t>Teniendo en cuenta el contexto del ejercicio de REMA</w:t>
-      </w:r>
-      <w:r>
-        <w:rPr>
-          <w:rFonts w:ascii="Arial" w:hAnsi="Arial" w:cs="Arial"/>
-          <w:lang w:val="es-ES"/>
-        </w:rPr>
-        <w:t>,</w:t>
-      </w:r>
-      <w:r>
-        <w:rPr>
-          <w:rFonts w:ascii="Arial" w:hAnsi="Arial" w:cs="Arial"/>
-          <w:lang w:val="es-ES"/>
-        </w:rPr>
-        <w:t xml:space="preserve"> cualquiera de los anteriores sensores pueden ser utilizados para la realización del </w:t>
-      </w:r>
-      <w:r>
-        <w:rPr>
-          <w:rFonts w:ascii="Arial" w:hAnsi="Arial" w:cs="Arial"/>
-          <w:lang w:val="es-ES"/>
-        </w:rPr>
-        <w:t xml:space="preserve">mismo </w:t>
-      </w:r>
-      <w:r>
-        <w:rPr>
-          <w:rFonts w:ascii="Arial" w:hAnsi="Arial" w:cs="Arial"/>
-          <w:lang w:val="es-ES"/>
-        </w:rPr>
-        <w:t xml:space="preserve">pero, debido al bajo costo y la facilidad de adquisición del dispositivo electrónico se optó por usar el </w:t>
-      </w:r>
-      <w:proofErr w:type="gramStart"/>
-      <w:r>
-        <w:rPr>
-          <w:rFonts w:ascii="Arial" w:hAnsi="Arial" w:cs="Arial"/>
-          <w:lang w:val="es-ES"/>
-        </w:rPr>
-        <w:t>sensor</w:t>
-      </w:r>
-      <w:r>
-        <w:rPr>
-          <w:rFonts w:ascii="Arial" w:hAnsi="Arial" w:cs="Arial"/>
-          <w:lang w:val="es-ES"/>
-        </w:rPr>
-        <w:t xml:space="preserve"> </w:t>
-      </w:r>
-      <w:r>
-        <w:rPr>
-          <w:rFonts w:ascii="Arial" w:hAnsi="Arial" w:cs="Arial"/>
-          <w:lang w:val="es-ES"/>
-        </w:rPr>
-        <w:t xml:space="preserve"> </w:t>
-      </w:r>
-      <w:r>
-        <w:rPr>
-          <w:rFonts w:ascii="Arial" w:hAnsi="Arial" w:cs="Arial"/>
-          <w:lang w:val="es-ES"/>
-        </w:rPr>
-        <w:t>LDR</w:t>
-      </w:r>
-      <w:proofErr w:type="gramEnd"/>
-      <w:r>
-        <w:rPr>
-          <w:rFonts w:ascii="Arial" w:hAnsi="Arial" w:cs="Arial"/>
-          <w:lang w:val="es-ES"/>
-        </w:rPr>
-        <w:t xml:space="preserve"> </w:t>
-      </w:r>
-      <w:r>
-        <w:rPr>
-          <w:rFonts w:ascii="Arial" w:hAnsi="Arial" w:cs="Arial"/>
-          <w:lang w:val="es-ES"/>
-        </w:rPr>
-        <w:t xml:space="preserve">5MM </w:t>
-      </w:r>
-      <w:r>
-        <w:rPr>
-          <w:rFonts w:ascii="Arial" w:hAnsi="Arial" w:cs="Arial"/>
-          <w:lang w:val="es-ES"/>
-        </w:rPr>
-        <w:t xml:space="preserve">ya que sus características </w:t>
-      </w:r>
-      <w:r>
-        <w:rPr>
-          <w:rFonts w:ascii="Arial" w:hAnsi="Arial" w:cs="Arial"/>
-          <w:lang w:val="es-ES"/>
-        </w:rPr>
-        <w:t xml:space="preserve">de </w:t>
-      </w:r>
-      <w:r>
-        <w:rPr>
-          <w:rFonts w:ascii="Arial" w:hAnsi="Arial" w:cs="Arial"/>
-          <w:lang w:val="es-ES"/>
-        </w:rPr>
-        <w:t>medición de rangos y variables  se puede utilizar para detectar los valores de intensidad lumínica suficiente para el prototipo</w:t>
-      </w:r>
-      <w:r>
-        <w:rPr>
-          <w:rFonts w:ascii="Arial" w:hAnsi="Arial" w:cs="Arial"/>
-          <w:lang w:val="es-ES"/>
-        </w:rPr>
-        <w:t xml:space="preserve">. </w:t>
-      </w:r>
-    </w:p>
-    <w:p>
-      <w:pPr>
-        <w:shd w:val="clear" w:color="auto" w:fill="FFFFFF"/>
-        <w:spacing w:after="150" w:line="240" w:lineRule="auto"/>
-        <w:rPr>
-          <w:rFonts w:eastAsia="Times New Roman"/>
-          <w:sz w:val="24"/>
-          <w:szCs w:val="24"/>
-          <w:lang w:val="es-ES"/>
-        </w:rPr>
-      </w:pPr>
-    </w:p>
-    <w:p>
-      <w:pPr>
-        <w:shd w:val="clear" w:color="auto" w:fill="FFFFFF"/>
-        <w:spacing w:after="150" w:line="240" w:lineRule="auto"/>
-        <w:rPr>
-          <w:rFonts w:eastAsia="Times New Roman"/>
-          <w:sz w:val="24"/>
-          <w:szCs w:val="24"/>
-          <w:lang w:val="es-ES"/>
-        </w:rPr>
-      </w:pPr>
-    </w:p>
-    <w:p>
-      <w:pPr>
-        <w:shd w:val="clear" w:color="auto" w:fill="FFFFFF"/>
-        <w:spacing w:after="150" w:line="240" w:lineRule="auto"/>
-        <w:rPr>
-          <w:rFonts w:eastAsia="Times New Roman"/>
-          <w:sz w:val="24"/>
-          <w:szCs w:val="24"/>
-          <w:lang w:val="es-ES"/>
-        </w:rPr>
-      </w:pPr>
-      <w:r>
-        <w:rPr>
-          <w:rFonts w:eastAsia="Times New Roman"/>
-          <w:sz w:val="24"/>
-          <w:szCs w:val="24"/>
-          <w:lang w:val="es-ES"/>
-        </w:rPr>
-        <w:lastRenderedPageBreak/>
-        <w:t>LDR10K5mm</w:t>
-      </w:r>
-    </w:p>
-    <w:p>
-      <w:pPr>
-        <w:shd w:val="clear" w:color="auto" w:fill="FFFFFF"/>
-        <w:spacing w:after="150" w:line="240" w:lineRule="auto"/>
-        <w:rPr>
-          <w:rFonts w:eastAsia="Times New Roman"/>
-          <w:sz w:val="24"/>
-          <w:szCs w:val="24"/>
-          <w:lang w:val="es-ES"/>
-        </w:rPr>
-      </w:pPr>
-      <w:r>
-        <w:rPr>
-          <w:rFonts w:eastAsia="Times New Roman"/>
-          <w:sz w:val="24"/>
-          <w:szCs w:val="24"/>
-          <w:lang w:val="es-ES"/>
-        </w:rPr>
-        <w:t xml:space="preserve">Resistor dependiente de luz con variación aproximada de 0.5K Ohm (luz </w:t>
-      </w:r>
-      <w:proofErr w:type="gramStart"/>
-      <w:r>
-        <w:rPr>
-          <w:rFonts w:eastAsia="Times New Roman"/>
-          <w:sz w:val="24"/>
-          <w:szCs w:val="24"/>
-          <w:lang w:val="es-ES"/>
-        </w:rPr>
-        <w:t>día)  a</w:t>
-      </w:r>
-      <w:proofErr w:type="gramEnd"/>
-      <w:r>
-        <w:rPr>
-          <w:rFonts w:eastAsia="Times New Roman"/>
-          <w:sz w:val="24"/>
-          <w:szCs w:val="24"/>
-          <w:lang w:val="es-ES"/>
-        </w:rPr>
-        <w:t xml:space="preserve"> 3M Ohm (oscuridad).</w:t>
-      </w:r>
-    </w:p>
-    <w:p>
-      <w:pPr>
-        <w:shd w:val="clear" w:color="auto" w:fill="FFFFFF"/>
-        <w:spacing w:after="150" w:line="240" w:lineRule="auto"/>
-        <w:rPr>
-          <w:rFonts w:eastAsia="Times New Roman"/>
-          <w:sz w:val="24"/>
-          <w:szCs w:val="24"/>
-          <w:lang w:val="es-ES"/>
-        </w:rPr>
-      </w:pPr>
-    </w:p>
-    <w:p>
-      <w:pPr>
-        <w:shd w:val="clear" w:color="auto" w:fill="FFFFFF"/>
-        <w:spacing w:after="150" w:line="240" w:lineRule="auto"/>
-        <w:rPr>
-          <w:rFonts w:eastAsia="Times New Roman"/>
-          <w:sz w:val="24"/>
-          <w:szCs w:val="24"/>
-          <w:lang w:val="es-ES"/>
-        </w:rPr>
-      </w:pPr>
-      <w:r>
-        <w:rPr>
           <w:noProof/>
         </w:rPr>
         <w:drawing>
-          <wp:anchor distT="0" distB="0" distL="114300" distR="114300" simplePos="0" relativeHeight="251658240" behindDoc="0" locked="0" layoutInCell="1" allowOverlap="1" wp14:anchorId="5F74569B" wp14:editId="12296CB5">
-            <wp:simplePos x="0" y="0"/>
-            <wp:positionH relativeFrom="column">
-              <wp:posOffset>0</wp:posOffset>
-            </wp:positionH>
-            <wp:positionV relativeFrom="paragraph">
-              <wp:posOffset>-3810</wp:posOffset>
-            </wp:positionV>
-            <wp:extent cx="1753618" cy="1703070"/>
-            <wp:effectExtent l="0" t="0" r="4445" b="8255"/>
-            <wp:wrapSquare wrapText="bothSides"/>
-            <wp:docPr id="79" name="Picture 79"/>
+          <wp:inline distT="0" distB="0" distL="0" distR="0" wp14:anchorId="242CAEA7" wp14:editId="13B6733A">
+            <wp:extent cx="5733415" cy="1514475"/>
+            <wp:effectExtent l="0" t="0" r="635" b="9525"/>
+            <wp:docPr id="1" name="Picture 1" descr="Graphical user interface, application, Teams&#10;&#10;Description automatically generated"/>
             <wp:cNvGraphicFramePr>
               <a:graphicFrameLocks xmlns:a="http://schemas.openxmlformats.org/drawingml/2006/main" noChangeAspect="1"/>
             </wp:cNvGraphicFramePr>
@@ -721,730 +361,11 @@
               <a:graphicData uri="http://schemas.openxmlformats.org/drawingml/2006/picture">
                 <pic:pic xmlns:pic="http://schemas.openxmlformats.org/drawingml/2006/picture">
                   <pic:nvPicPr>
-                    <pic:cNvPr id="1" name=""/>
+                    <pic:cNvPr id="1" name="Picture 1" descr="Graphical user interface, application, Teams&#10;&#10;Description automatically generated"/>
                     <pic:cNvPicPr/>
                   </pic:nvPicPr>
                   <pic:blipFill>
-                    <a:blip r:embed="rId7" cstate="print">
-                      <a:extLst>
-                        <a:ext uri="{28A0092B-C50C-407E-A947-70E740481C1C}">
-                          <a14:useLocalDpi xmlns:a14="http://schemas.microsoft.com/office/drawing/2010/main" val="0"/>
-                        </a:ext>
-                      </a:extLst>
-                    </a:blip>
-                    <a:stretch>
-                      <a:fillRect/>
-                    </a:stretch>
-                  </pic:blipFill>
-                  <pic:spPr>
-                    <a:xfrm flipH="1">
-                      <a:off x="0" y="0"/>
-                      <a:ext cx="1753618" cy="1703070"/>
-                    </a:xfrm>
-                    <a:prstGeom prst="rect">
-                      <a:avLst/>
-                    </a:prstGeom>
-                  </pic:spPr>
-                </pic:pic>
-              </a:graphicData>
-            </a:graphic>
-            <wp14:sizeRelH relativeFrom="margin">
-              <wp14:pctWidth>0</wp14:pctWidth>
-            </wp14:sizeRelH>
-            <wp14:sizeRelV relativeFrom="margin">
-              <wp14:pctHeight>0</wp14:pctHeight>
-            </wp14:sizeRelV>
-          </wp:anchor>
-        </w:drawing>
-      </w:r>
-      <w:r>
-        <w:rPr>
-          <w:rFonts w:eastAsia="Times New Roman"/>
-          <w:sz w:val="24"/>
-          <w:szCs w:val="24"/>
-          <w:lang w:val="es-ES"/>
-        </w:rPr>
-        <w:t>Especificaciones:</w:t>
-      </w:r>
-    </w:p>
-    <w:p>
-      <w:pPr>
-        <w:numPr>
-          <w:ilvl w:val="0"/>
-          <w:numId w:val="42"/>
-        </w:numPr>
-        <w:shd w:val="clear" w:color="auto" w:fill="FFFFFF"/>
-        <w:spacing w:before="100" w:beforeAutospacing="1" w:line="240" w:lineRule="auto"/>
-        <w:ind w:left="1095"/>
-        <w:rPr>
-          <w:rFonts w:eastAsia="Times New Roman"/>
-          <w:sz w:val="24"/>
-          <w:szCs w:val="24"/>
-          <w:lang w:val="es-ES"/>
-        </w:rPr>
-      </w:pPr>
-      <w:r>
-        <w:rPr>
-          <w:rFonts w:eastAsia="Times New Roman"/>
-          <w:sz w:val="24"/>
-          <w:szCs w:val="24"/>
-          <w:lang w:val="es-ES"/>
-        </w:rPr>
-        <w:t>V(</w:t>
-      </w:r>
-      <w:proofErr w:type="gramStart"/>
-      <w:r>
-        <w:rPr>
-          <w:rFonts w:eastAsia="Times New Roman"/>
-          <w:sz w:val="24"/>
-          <w:szCs w:val="24"/>
-          <w:lang w:val="es-ES"/>
-        </w:rPr>
-        <w:t>max)  150</w:t>
-      </w:r>
-      <w:proofErr w:type="gramEnd"/>
-      <w:r>
-        <w:rPr>
-          <w:rFonts w:eastAsia="Times New Roman"/>
-          <w:sz w:val="24"/>
-          <w:szCs w:val="24"/>
-          <w:lang w:val="es-ES"/>
-        </w:rPr>
-        <w:t>Vdc</w:t>
-      </w:r>
-    </w:p>
-    <w:p>
-      <w:pPr>
-        <w:numPr>
-          <w:ilvl w:val="0"/>
-          <w:numId w:val="42"/>
-        </w:numPr>
-        <w:shd w:val="clear" w:color="auto" w:fill="FFFFFF"/>
-        <w:spacing w:before="100" w:beforeAutospacing="1" w:line="240" w:lineRule="auto"/>
-        <w:ind w:left="1095"/>
-        <w:rPr>
-          <w:rFonts w:eastAsia="Times New Roman"/>
-          <w:sz w:val="24"/>
-          <w:szCs w:val="24"/>
-          <w:lang w:val="es-ES"/>
-        </w:rPr>
-      </w:pPr>
-      <w:r>
-        <w:rPr>
-          <w:rFonts w:eastAsia="Times New Roman"/>
-          <w:sz w:val="24"/>
-          <w:szCs w:val="24"/>
-          <w:lang w:val="es-ES"/>
-        </w:rPr>
-        <w:t>P(max) 100mW</w:t>
-      </w:r>
-    </w:p>
-    <w:p>
-      <w:pPr>
-        <w:numPr>
-          <w:ilvl w:val="0"/>
-          <w:numId w:val="42"/>
-        </w:numPr>
-        <w:shd w:val="clear" w:color="auto" w:fill="FFFFFF"/>
-        <w:spacing w:before="100" w:beforeAutospacing="1" w:line="240" w:lineRule="auto"/>
-        <w:ind w:left="1095"/>
-        <w:rPr>
-          <w:rFonts w:eastAsia="Times New Roman"/>
-          <w:sz w:val="24"/>
-          <w:szCs w:val="24"/>
-          <w:lang w:val="es-ES"/>
-        </w:rPr>
-      </w:pPr>
-      <w:r>
-        <w:rPr>
-          <w:rFonts w:eastAsia="Times New Roman"/>
-          <w:sz w:val="24"/>
-          <w:szCs w:val="24"/>
-          <w:lang w:val="es-ES"/>
-        </w:rPr>
-        <w:t>Pico espectral:  540nm</w:t>
-      </w:r>
-    </w:p>
-    <w:p>
-      <w:pPr>
-        <w:numPr>
-          <w:ilvl w:val="0"/>
-          <w:numId w:val="42"/>
-        </w:numPr>
-        <w:shd w:val="clear" w:color="auto" w:fill="FFFFFF"/>
-        <w:spacing w:before="100" w:beforeAutospacing="1" w:line="240" w:lineRule="auto"/>
-        <w:ind w:left="1095"/>
-        <w:rPr>
-          <w:rFonts w:eastAsia="Times New Roman"/>
-          <w:sz w:val="24"/>
-          <w:szCs w:val="24"/>
-          <w:lang w:val="es-ES"/>
-        </w:rPr>
-      </w:pPr>
-      <w:proofErr w:type="gramStart"/>
-      <w:r>
-        <w:rPr>
-          <w:rFonts w:eastAsia="Times New Roman"/>
-          <w:sz w:val="24"/>
-          <w:szCs w:val="24"/>
-          <w:lang w:val="es-ES"/>
-        </w:rPr>
-        <w:t>Resistencia  a</w:t>
-      </w:r>
-      <w:proofErr w:type="gramEnd"/>
-      <w:r>
-        <w:rPr>
-          <w:rFonts w:eastAsia="Times New Roman"/>
-          <w:sz w:val="24"/>
-          <w:szCs w:val="24"/>
-          <w:lang w:val="es-ES"/>
-        </w:rPr>
-        <w:t xml:space="preserve"> 10Lux: 10K</w:t>
-      </w:r>
-    </w:p>
-    <w:p>
-      <w:pPr>
-        <w:numPr>
-          <w:ilvl w:val="0"/>
-          <w:numId w:val="42"/>
-        </w:numPr>
-        <w:shd w:val="clear" w:color="auto" w:fill="FFFFFF"/>
-        <w:spacing w:before="100" w:beforeAutospacing="1" w:line="240" w:lineRule="auto"/>
-        <w:ind w:left="1095"/>
-        <w:rPr>
-          <w:rFonts w:eastAsia="Times New Roman"/>
-          <w:sz w:val="24"/>
-          <w:szCs w:val="24"/>
-          <w:lang w:val="es-ES"/>
-        </w:rPr>
-      </w:pPr>
-      <w:r>
-        <w:rPr>
-          <w:rFonts w:eastAsia="Times New Roman"/>
-          <w:sz w:val="24"/>
-          <w:szCs w:val="24"/>
-          <w:lang w:val="es-ES"/>
-        </w:rPr>
-        <w:t>R(min) en oscuridad: 1.5M</w:t>
-      </w:r>
-    </w:p>
-    <w:p>
-      <w:pPr>
-        <w:numPr>
-          <w:ilvl w:val="0"/>
-          <w:numId w:val="42"/>
-        </w:numPr>
-        <w:shd w:val="clear" w:color="auto" w:fill="FFFFFF"/>
-        <w:spacing w:before="100" w:beforeAutospacing="1" w:line="240" w:lineRule="auto"/>
-        <w:ind w:left="1095"/>
-        <w:rPr>
-          <w:rFonts w:eastAsia="Times New Roman"/>
-          <w:sz w:val="24"/>
-          <w:szCs w:val="24"/>
-          <w:lang w:val="es-ES"/>
-        </w:rPr>
-      </w:pPr>
-      <w:r>
-        <w:rPr>
-          <w:rFonts w:eastAsia="Times New Roman"/>
-          <w:sz w:val="24"/>
-          <w:szCs w:val="24"/>
-          <w:lang w:val="es-ES"/>
-        </w:rPr>
-        <w:t>Tiempo de respuesta: 20ms</w:t>
-      </w:r>
-    </w:p>
-    <w:p>
-      <w:pPr>
-        <w:pStyle w:val="NormalWeb"/>
-        <w:spacing w:before="0" w:beforeAutospacing="0" w:after="160" w:afterAutospacing="0"/>
-        <w:jc w:val="both"/>
-        <w:textAlignment w:val="baseline"/>
-        <w:rPr>
-          <w:rFonts w:ascii="Arial" w:hAnsi="Arial" w:cs="Arial"/>
-          <w:lang w:val="es-ES"/>
-        </w:rPr>
-      </w:pPr>
-    </w:p>
-    <w:p>
-      <w:pPr>
-        <w:rPr>
-          <w:b/>
-          <w:sz w:val="36"/>
-          <w:szCs w:val="36"/>
-        </w:rPr>
-      </w:pPr>
-    </w:p>
-    <w:p>
-      <w:pPr>
-        <w:rPr>
-          <w:b/>
-          <w:bCs/>
-          <w:sz w:val="28"/>
-          <w:szCs w:val="28"/>
-        </w:rPr>
-      </w:pPr>
-    </w:p>
-    <w:p>
-      <w:pPr>
-        <w:pStyle w:val="ListParagraph"/>
-        <w:numPr>
-          <w:ilvl w:val="0"/>
-          <w:numId w:val="39"/>
-        </w:numPr>
-        <w:rPr>
-          <w:b/>
-          <w:bCs/>
-          <w:sz w:val="28"/>
-          <w:szCs w:val="28"/>
-        </w:rPr>
-      </w:pPr>
-      <w:r>
-        <w:rPr>
-          <w:b/>
-          <w:bCs/>
-          <w:sz w:val="28"/>
-          <w:szCs w:val="28"/>
-        </w:rPr>
-        <w:t>Modificación de prototipo</w:t>
-      </w:r>
-    </w:p>
-    <w:p>
-      <w:pPr>
-        <w:rPr>
-          <w:b/>
-          <w:sz w:val="36"/>
-          <w:szCs w:val="36"/>
-        </w:rPr>
-      </w:pPr>
-    </w:p>
-    <w:p>
-      <w:pPr>
-        <w:pStyle w:val="ListParagraph"/>
-        <w:numPr>
-          <w:ilvl w:val="0"/>
-          <w:numId w:val="41"/>
-        </w:numPr>
-        <w:jc w:val="both"/>
-        <w:rPr>
-          <w:rFonts w:eastAsia="Times New Roman"/>
-          <w:sz w:val="24"/>
-          <w:szCs w:val="24"/>
-          <w:lang w:val="es-ES"/>
-        </w:rPr>
-      </w:pPr>
-      <w:r>
-        <w:rPr>
-          <w:rFonts w:eastAsia="Times New Roman"/>
-          <w:sz w:val="24"/>
-          <w:szCs w:val="24"/>
-          <w:lang w:val="es-ES"/>
-        </w:rPr>
-        <w:t xml:space="preserve">La </w:t>
-      </w:r>
-      <w:r>
-        <w:rPr>
-          <w:rFonts w:eastAsia="Times New Roman"/>
-          <w:sz w:val="24"/>
-          <w:szCs w:val="24"/>
-          <w:lang w:val="es-ES"/>
-        </w:rPr>
-        <w:t xml:space="preserve">señal análoga que proviene del sensor se hizo con el </w:t>
-      </w:r>
-      <w:proofErr w:type="spellStart"/>
-      <w:r>
-        <w:rPr>
-          <w:rFonts w:eastAsia="Times New Roman"/>
-          <w:sz w:val="24"/>
-          <w:szCs w:val="24"/>
-          <w:lang w:val="es-ES"/>
-        </w:rPr>
-        <w:t>analogRead</w:t>
-      </w:r>
-      <w:proofErr w:type="spellEnd"/>
-      <w:r>
-        <w:rPr>
-          <w:rFonts w:eastAsia="Times New Roman"/>
-          <w:sz w:val="24"/>
-          <w:szCs w:val="24"/>
-          <w:lang w:val="es-ES"/>
-        </w:rPr>
-        <w:t xml:space="preserve"> del pin A0 del </w:t>
-      </w:r>
-      <w:proofErr w:type="spellStart"/>
-      <w:r>
-        <w:rPr>
-          <w:rFonts w:eastAsia="Times New Roman"/>
-          <w:sz w:val="24"/>
-          <w:szCs w:val="24"/>
-          <w:lang w:val="es-ES"/>
-        </w:rPr>
-        <w:t>NodeMCU</w:t>
-      </w:r>
-      <w:proofErr w:type="spellEnd"/>
-      <w:r>
-        <w:rPr>
-          <w:rFonts w:eastAsia="Times New Roman"/>
-          <w:sz w:val="24"/>
-          <w:szCs w:val="24"/>
-          <w:lang w:val="es-ES"/>
-        </w:rPr>
-        <w:t xml:space="preserve"> </w:t>
-      </w:r>
-      <w:r>
-        <w:rPr>
-          <w:rFonts w:eastAsia="Times New Roman"/>
-          <w:sz w:val="24"/>
-          <w:szCs w:val="24"/>
-          <w:lang w:val="es-ES"/>
-        </w:rPr>
-        <w:t xml:space="preserve">el cual permite leer la tensión eléctrica a medida que el </w:t>
-      </w:r>
-      <w:proofErr w:type="spellStart"/>
-      <w:r>
-        <w:rPr>
-          <w:rFonts w:eastAsia="Times New Roman"/>
-          <w:sz w:val="24"/>
-          <w:szCs w:val="24"/>
-          <w:lang w:val="es-ES"/>
-        </w:rPr>
-        <w:t>fotoresistor</w:t>
-      </w:r>
-      <w:proofErr w:type="spellEnd"/>
-      <w:r>
-        <w:rPr>
-          <w:rFonts w:eastAsia="Times New Roman"/>
-          <w:sz w:val="24"/>
-          <w:szCs w:val="24"/>
-          <w:lang w:val="es-ES"/>
-        </w:rPr>
-        <w:t xml:space="preserve"> varía en función de la cantidad de la luz, </w:t>
-      </w:r>
-      <w:proofErr w:type="spellStart"/>
-      <w:r>
-        <w:rPr>
-          <w:rFonts w:eastAsia="Times New Roman"/>
-          <w:sz w:val="24"/>
-          <w:szCs w:val="24"/>
-          <w:lang w:val="es-ES"/>
-        </w:rPr>
-        <w:t>definiendise</w:t>
-      </w:r>
-      <w:proofErr w:type="spellEnd"/>
-      <w:r>
-        <w:rPr>
-          <w:rFonts w:eastAsia="Times New Roman"/>
-          <w:sz w:val="24"/>
-          <w:szCs w:val="24"/>
-          <w:lang w:val="es-ES"/>
-        </w:rPr>
-        <w:t xml:space="preserve"> </w:t>
-      </w:r>
-      <w:r>
-        <w:rPr>
-          <w:rFonts w:eastAsia="Times New Roman"/>
-          <w:sz w:val="24"/>
-          <w:szCs w:val="24"/>
-          <w:lang w:val="es-ES"/>
-        </w:rPr>
-        <w:t>al inicio del programa y se configur</w:t>
-      </w:r>
-      <w:r>
-        <w:rPr>
-          <w:rFonts w:eastAsia="Times New Roman"/>
-          <w:sz w:val="24"/>
-          <w:szCs w:val="24"/>
-          <w:lang w:val="es-ES"/>
-        </w:rPr>
-        <w:t xml:space="preserve">ándose </w:t>
-      </w:r>
-      <w:r>
-        <w:rPr>
-          <w:rFonts w:eastAsia="Times New Roman"/>
-          <w:sz w:val="24"/>
-          <w:szCs w:val="24"/>
-          <w:lang w:val="es-ES"/>
-        </w:rPr>
-        <w:t xml:space="preserve">en el </w:t>
-      </w:r>
-      <w:proofErr w:type="spellStart"/>
-      <w:r>
-        <w:rPr>
-          <w:rFonts w:eastAsia="Times New Roman"/>
-          <w:sz w:val="24"/>
-          <w:szCs w:val="24"/>
-          <w:lang w:val="es-ES"/>
-        </w:rPr>
-        <w:t>void</w:t>
-      </w:r>
-      <w:proofErr w:type="spellEnd"/>
-      <w:r>
-        <w:rPr>
-          <w:rFonts w:eastAsia="Times New Roman"/>
-          <w:sz w:val="24"/>
-          <w:szCs w:val="24"/>
-          <w:lang w:val="es-ES"/>
-        </w:rPr>
-        <w:t xml:space="preserve"> </w:t>
-      </w:r>
-      <w:proofErr w:type="spellStart"/>
-      <w:proofErr w:type="gramStart"/>
-      <w:r>
-        <w:rPr>
-          <w:rFonts w:eastAsia="Times New Roman"/>
-          <w:sz w:val="24"/>
-          <w:szCs w:val="24"/>
-          <w:lang w:val="es-ES"/>
-        </w:rPr>
-        <w:t>setup</w:t>
-      </w:r>
-      <w:proofErr w:type="spellEnd"/>
-      <w:r>
-        <w:rPr>
-          <w:rFonts w:eastAsia="Times New Roman"/>
-          <w:sz w:val="24"/>
-          <w:szCs w:val="24"/>
-          <w:lang w:val="es-ES"/>
-        </w:rPr>
-        <w:t>(</w:t>
-      </w:r>
-      <w:proofErr w:type="gramEnd"/>
-      <w:r>
-        <w:rPr>
-          <w:rFonts w:eastAsia="Times New Roman"/>
-          <w:sz w:val="24"/>
-          <w:szCs w:val="24"/>
-          <w:lang w:val="es-ES"/>
-        </w:rPr>
-        <w:t>)</w:t>
-      </w:r>
-    </w:p>
-    <w:p>
-      <w:pPr>
-        <w:pStyle w:val="ListParagraph"/>
-        <w:numPr>
-          <w:ilvl w:val="0"/>
-          <w:numId w:val="41"/>
-        </w:numPr>
-        <w:jc w:val="both"/>
-        <w:rPr>
-          <w:rFonts w:eastAsia="Times New Roman"/>
-          <w:sz w:val="24"/>
-          <w:szCs w:val="24"/>
-          <w:lang w:val="es-ES"/>
-        </w:rPr>
-      </w:pPr>
-      <w:r>
-        <w:rPr>
-          <w:rFonts w:eastAsia="Times New Roman"/>
-          <w:sz w:val="24"/>
-          <w:szCs w:val="24"/>
-          <w:lang w:val="es-ES"/>
-        </w:rPr>
-        <w:t xml:space="preserve">Para hacer la transmisión a la plataforma web de </w:t>
-      </w:r>
-      <w:proofErr w:type="gramStart"/>
-      <w:r>
-        <w:rPr>
-          <w:rFonts w:eastAsia="Times New Roman"/>
-          <w:sz w:val="24"/>
-          <w:szCs w:val="24"/>
-          <w:lang w:val="es-ES"/>
-        </w:rPr>
-        <w:t>REMA,  se</w:t>
-      </w:r>
-      <w:proofErr w:type="gramEnd"/>
-      <w:r>
-        <w:rPr>
-          <w:rFonts w:eastAsia="Times New Roman"/>
-          <w:sz w:val="24"/>
-          <w:szCs w:val="24"/>
-          <w:lang w:val="es-ES"/>
-        </w:rPr>
-        <w:t xml:space="preserve"> agregó la nueva variable de luminosidad creando el tópico que tendrá dicha variable</w:t>
-      </w:r>
-      <w:r>
-        <w:rPr>
-          <w:rFonts w:eastAsia="Times New Roman"/>
-          <w:sz w:val="24"/>
-          <w:szCs w:val="24"/>
-          <w:lang w:val="es-ES"/>
-        </w:rPr>
-        <w:t>, así como el JSON para la lectura de los datos</w:t>
-      </w:r>
-    </w:p>
-    <w:p>
-      <w:pPr>
-        <w:pStyle w:val="ListParagraph"/>
-        <w:numPr>
-          <w:ilvl w:val="0"/>
-          <w:numId w:val="41"/>
-        </w:numPr>
-        <w:jc w:val="both"/>
-        <w:rPr>
-          <w:rFonts w:eastAsia="Times New Roman"/>
-          <w:sz w:val="24"/>
-          <w:szCs w:val="24"/>
-          <w:lang w:val="es-ES"/>
-        </w:rPr>
-      </w:pPr>
-      <w:r>
-        <w:rPr>
-          <w:rFonts w:eastAsia="Times New Roman"/>
-          <w:sz w:val="24"/>
-          <w:szCs w:val="24"/>
-          <w:lang w:val="es-ES"/>
-        </w:rPr>
-        <w:t xml:space="preserve">Se adicionó el sensor a la placa de desarrollo para realizar la captura de los valores de </w:t>
-      </w:r>
-      <w:proofErr w:type="spellStart"/>
-      <w:r>
-        <w:rPr>
-          <w:rFonts w:eastAsia="Times New Roman"/>
-          <w:sz w:val="24"/>
-          <w:szCs w:val="24"/>
-          <w:lang w:val="es-ES"/>
-        </w:rPr>
-        <w:t>sensado</w:t>
-      </w:r>
-      <w:proofErr w:type="spellEnd"/>
-      <w:r>
-        <w:rPr>
-          <w:rFonts w:eastAsia="Times New Roman"/>
-          <w:sz w:val="24"/>
-          <w:szCs w:val="24"/>
-          <w:lang w:val="es-ES"/>
-        </w:rPr>
-        <w:t xml:space="preserve"> de la variable</w:t>
-      </w:r>
-    </w:p>
-    <w:p>
-      <w:pPr>
-        <w:rPr>
-          <w:rFonts w:eastAsia="Times New Roman"/>
-          <w:sz w:val="24"/>
-          <w:szCs w:val="24"/>
-          <w:lang w:val="es-ES"/>
-        </w:rPr>
-      </w:pPr>
-    </w:p>
-    <w:p>
-      <w:pPr>
-        <w:jc w:val="center"/>
-        <w:rPr>
-          <w:rFonts w:eastAsia="Times New Roman"/>
-          <w:sz w:val="24"/>
-          <w:szCs w:val="24"/>
-          <w:lang w:val="es-ES"/>
-        </w:rPr>
-      </w:pPr>
-      <w:r>
-        <w:rPr>
-          <w:noProof/>
-        </w:rPr>
-        <w:drawing>
-          <wp:inline distT="0" distB="0" distL="0" distR="0" wp14:anchorId="6370F976" wp14:editId="57A418B8">
-            <wp:extent cx="3154680" cy="2366097"/>
-            <wp:effectExtent l="0" t="0" r="7620" b="0"/>
-            <wp:docPr id="1" name="Picture 1" descr="How to connect the Ultrasonic and LDR Sensors with NodeMcu - Arduino  Project Hub"/>
-            <wp:cNvGraphicFramePr>
-              <a:graphicFrameLocks xmlns:a="http://schemas.openxmlformats.org/drawingml/2006/main" noChangeAspect="1"/>
-            </wp:cNvGraphicFramePr>
-            <a:graphic xmlns:a="http://schemas.openxmlformats.org/drawingml/2006/main">
-              <a:graphicData uri="http://schemas.openxmlformats.org/drawingml/2006/picture">
-                <pic:pic xmlns:pic="http://schemas.openxmlformats.org/drawingml/2006/picture">
-                  <pic:nvPicPr>
-                    <pic:cNvPr id="0" name="Picture 1" descr="How to connect the Ultrasonic and LDR Sensors with NodeMcu - Arduino  Project Hub"/>
-                    <pic:cNvPicPr>
-                      <a:picLocks noChangeAspect="1" noChangeArrowheads="1"/>
-                    </pic:cNvPicPr>
-                  </pic:nvPicPr>
-                  <pic:blipFill>
-                    <a:blip r:embed="rId8" cstate="print">
-                      <a:extLst>
-                        <a:ext uri="{28A0092B-C50C-407E-A947-70E740481C1C}">
-                          <a14:useLocalDpi xmlns:a14="http://schemas.microsoft.com/office/drawing/2010/main" val="0"/>
-                        </a:ext>
-                      </a:extLst>
-                    </a:blip>
-                    <a:srcRect/>
-                    <a:stretch>
-                      <a:fillRect/>
-                    </a:stretch>
-                  </pic:blipFill>
-                  <pic:spPr bwMode="auto">
-                    <a:xfrm>
-                      <a:off x="0" y="0"/>
-                      <a:ext cx="3156033" cy="2367112"/>
-                    </a:xfrm>
-                    <a:prstGeom prst="rect">
-                      <a:avLst/>
-                    </a:prstGeom>
-                    <a:noFill/>
-                    <a:ln>
-                      <a:noFill/>
-                    </a:ln>
-                  </pic:spPr>
-                </pic:pic>
-              </a:graphicData>
-            </a:graphic>
-          </wp:inline>
-        </w:drawing>
-      </w:r>
-    </w:p>
-    <w:p>
-      <w:pPr>
-        <w:jc w:val="center"/>
-        <w:rPr>
-          <w:rFonts w:eastAsia="Times New Roman"/>
-          <w:sz w:val="24"/>
-          <w:szCs w:val="24"/>
-          <w:lang w:val="es-ES"/>
-        </w:rPr>
-      </w:pPr>
-    </w:p>
-    <w:p>
-      <w:pPr>
-        <w:jc w:val="center"/>
-        <w:rPr>
-          <w:rFonts w:eastAsia="Times New Roman"/>
-          <w:sz w:val="24"/>
-          <w:szCs w:val="24"/>
-          <w:lang w:val="es-ES"/>
-        </w:rPr>
-      </w:pPr>
-      <w:r>
-        <w:rPr>
-          <w:rFonts w:eastAsia="Times New Roman"/>
-          <w:noProof/>
-          <w:sz w:val="24"/>
-          <w:szCs w:val="24"/>
-          <w:lang w:val="es-ES"/>
-        </w:rPr>
-        <w:lastRenderedPageBreak/>
-        <w:drawing>
-          <wp:inline distT="0" distB="0" distL="0" distR="0" wp14:anchorId="1F13F0B9" wp14:editId="6121ECC2">
-            <wp:extent cx="3476625" cy="1495425"/>
-            <wp:effectExtent l="0" t="0" r="9525" b="9525"/>
-            <wp:docPr id="2" name="Picture 2"/>
-            <wp:cNvGraphicFramePr>
-              <a:graphicFrameLocks xmlns:a="http://schemas.openxmlformats.org/drawingml/2006/main" noChangeAspect="1"/>
-            </wp:cNvGraphicFramePr>
-            <a:graphic xmlns:a="http://schemas.openxmlformats.org/drawingml/2006/main">
-              <a:graphicData uri="http://schemas.openxmlformats.org/drawingml/2006/picture">
-                <pic:pic xmlns:pic="http://schemas.openxmlformats.org/drawingml/2006/picture">
-                  <pic:nvPicPr>
-                    <pic:cNvPr id="2" name="Picture 2"/>
-                    <pic:cNvPicPr/>
-                  </pic:nvPicPr>
-                  <pic:blipFill>
-                    <a:blip r:embed="rId9">
-                      <a:extLst>
-                        <a:ext uri="{28A0092B-C50C-407E-A947-70E740481C1C}">
-                          <a14:useLocalDpi xmlns:a14="http://schemas.microsoft.com/office/drawing/2010/main" val="0"/>
-                        </a:ext>
-                      </a:extLst>
-                    </a:blip>
+                    <a:blip r:embed="rId7"/>
                     <a:stretch>
                       <a:fillRect/>
                     </a:stretch>
@@ -1452,7 +373,7 @@
                   <pic:spPr>
                     <a:xfrm>
                       <a:off x="0" y="0"/>
-                      <a:ext cx="3476625" cy="1495425"/>
+                      <a:ext cx="5733415" cy="1514475"/>
                     </a:xfrm>
                     <a:prstGeom prst="rect">
                       <a:avLst/>
@@ -1468,428 +389,851 @@
     <w:p>
       <w:pPr>
         <w:rPr>
-          <w:rFonts w:eastAsia="Times New Roman"/>
-          <w:sz w:val="24"/>
-          <w:szCs w:val="24"/>
-          <w:lang w:val="es-ES"/>
-        </w:rPr>
-      </w:pPr>
-    </w:p>
-    <w:p>
-      <w:pPr>
-        <w:rPr>
-          <w:rFonts w:eastAsia="Times New Roman"/>
-          <w:sz w:val="24"/>
-          <w:szCs w:val="24"/>
-          <w:lang w:val="es-ES"/>
-        </w:rPr>
-      </w:pPr>
-      <w:r>
-        <w:rPr>
-          <w:rFonts w:eastAsia="Times New Roman"/>
-          <w:sz w:val="24"/>
-          <w:szCs w:val="24"/>
-          <w:lang w:val="es-ES"/>
-        </w:rPr>
-        <w:t xml:space="preserve">Inconvenientes: </w:t>
-      </w:r>
-    </w:p>
-    <w:p>
-      <w:pPr>
-        <w:rPr>
-          <w:rFonts w:eastAsia="Times New Roman"/>
-          <w:sz w:val="24"/>
-          <w:szCs w:val="24"/>
-          <w:lang w:val="es-ES"/>
-        </w:rPr>
-      </w:pPr>
-    </w:p>
-    <w:p>
-      <w:pPr>
-        <w:pStyle w:val="ListParagraph"/>
-        <w:numPr>
-          <w:ilvl w:val="0"/>
-          <w:numId w:val="45"/>
-        </w:numPr>
-        <w:jc w:val="both"/>
-        <w:rPr>
-          <w:rFonts w:eastAsia="Times New Roman"/>
-          <w:sz w:val="24"/>
-          <w:szCs w:val="24"/>
-          <w:lang w:val="es-ES"/>
-        </w:rPr>
-      </w:pPr>
-      <w:r>
-        <w:rPr>
-          <w:rFonts w:eastAsia="Times New Roman"/>
-          <w:sz w:val="24"/>
-          <w:szCs w:val="24"/>
-          <w:lang w:val="es-ES"/>
-        </w:rPr>
-        <w:t xml:space="preserve">No se tenía contemplada la adquisición del sensor de temperatura ya que la entrega fue revisada el sábado y uno de los integrantes no contaba con tiempo suficiente para ir a adquirirlo. Se solucionó realizando la práctica con el sensor de otro de los integrantes y un compañero de otro grupo facilitó el sensor </w:t>
-      </w:r>
-      <w:r>
-        <w:rPr>
-          <w:rFonts w:eastAsia="Times New Roman"/>
-          <w:sz w:val="24"/>
-          <w:szCs w:val="24"/>
-          <w:lang w:val="es-ES"/>
-        </w:rPr>
-        <w:t xml:space="preserve">físico </w:t>
-      </w:r>
-      <w:r>
-        <w:rPr>
-          <w:rFonts w:eastAsia="Times New Roman"/>
-          <w:sz w:val="24"/>
-          <w:szCs w:val="24"/>
-          <w:lang w:val="es-ES"/>
-        </w:rPr>
-        <w:t>para la realización de</w:t>
-      </w:r>
-      <w:r>
-        <w:rPr>
-          <w:rFonts w:eastAsia="Times New Roman"/>
-          <w:sz w:val="24"/>
-          <w:szCs w:val="24"/>
-          <w:lang w:val="es-ES"/>
-        </w:rPr>
-        <w:t>l taller</w:t>
-      </w:r>
-    </w:p>
-    <w:p>
-      <w:pPr>
-        <w:pStyle w:val="ListParagraph"/>
-        <w:numPr>
-          <w:ilvl w:val="0"/>
-          <w:numId w:val="45"/>
-        </w:numPr>
-        <w:jc w:val="both"/>
-        <w:rPr>
-          <w:rFonts w:eastAsia="Times New Roman"/>
-          <w:sz w:val="24"/>
-          <w:szCs w:val="24"/>
-          <w:lang w:val="es-ES"/>
-        </w:rPr>
-      </w:pPr>
-      <w:r>
-        <w:rPr>
-          <w:rFonts w:eastAsia="Times New Roman"/>
-          <w:sz w:val="24"/>
-          <w:szCs w:val="24"/>
-          <w:lang w:val="es-ES"/>
-        </w:rPr>
-        <w:t xml:space="preserve">Cuando se compilaba el código y éste se enviaba al </w:t>
-      </w:r>
-      <w:proofErr w:type="spellStart"/>
-      <w:r>
-        <w:rPr>
-          <w:rFonts w:eastAsia="Times New Roman"/>
-          <w:sz w:val="24"/>
-          <w:szCs w:val="24"/>
-          <w:lang w:val="es-ES"/>
-        </w:rPr>
-        <w:t>NodeMCU</w:t>
-      </w:r>
-      <w:proofErr w:type="spellEnd"/>
-      <w:r>
-        <w:rPr>
-          <w:rFonts w:eastAsia="Times New Roman"/>
-          <w:sz w:val="24"/>
-          <w:szCs w:val="24"/>
-          <w:lang w:val="es-ES"/>
-        </w:rPr>
-        <w:t>, el Arduino arrojaba el error</w:t>
-      </w:r>
-      <w:r>
-        <w:rPr>
-          <w:rFonts w:eastAsia="Times New Roman"/>
-          <w:sz w:val="24"/>
-          <w:szCs w:val="24"/>
-          <w:lang w:val="es-ES"/>
-        </w:rPr>
-        <w:t>:</w:t>
-      </w:r>
-      <w:r>
-        <w:rPr>
-          <w:rFonts w:eastAsia="Times New Roman"/>
-          <w:sz w:val="24"/>
-          <w:szCs w:val="24"/>
-          <w:lang w:val="es-ES"/>
-        </w:rPr>
-        <w:t xml:space="preserve"> </w:t>
-      </w:r>
-      <w:r>
-        <w:rPr>
-          <w:rFonts w:eastAsia="Times New Roman"/>
-          <w:i/>
-          <w:iCs/>
-          <w:color w:val="FF0000"/>
-          <w:sz w:val="24"/>
-          <w:szCs w:val="24"/>
-          <w:lang w:val="es-ES"/>
-        </w:rPr>
-        <w:t>el puerto seleccionado no existe o tu placa no está conectada</w:t>
-      </w:r>
-      <w:r>
-        <w:rPr>
-          <w:rFonts w:eastAsia="Times New Roman"/>
-          <w:sz w:val="24"/>
-          <w:szCs w:val="24"/>
-          <w:lang w:val="es-ES"/>
-        </w:rPr>
-        <w:t xml:space="preserve">. Se solucionó quitando todos los elementos y </w:t>
-      </w:r>
-      <w:r>
-        <w:rPr>
-          <w:rFonts w:eastAsia="Times New Roman"/>
-          <w:sz w:val="24"/>
-          <w:szCs w:val="24"/>
-          <w:lang w:val="es-ES"/>
-        </w:rPr>
-        <w:t>reiniciando</w:t>
-      </w:r>
-      <w:r>
-        <w:rPr>
-          <w:rFonts w:eastAsia="Times New Roman"/>
-          <w:sz w:val="24"/>
-          <w:szCs w:val="24"/>
-          <w:lang w:val="es-ES"/>
-        </w:rPr>
-        <w:t xml:space="preserve"> la placa base</w:t>
-      </w:r>
-      <w:r>
-        <w:rPr>
-          <w:rFonts w:eastAsia="Times New Roman"/>
-          <w:sz w:val="24"/>
-          <w:szCs w:val="24"/>
-          <w:lang w:val="es-ES"/>
-        </w:rPr>
-        <w:t xml:space="preserve">; una vez realizado esto se envió el código al </w:t>
-      </w:r>
-      <w:proofErr w:type="spellStart"/>
-      <w:r>
-        <w:rPr>
-          <w:rFonts w:eastAsia="Times New Roman"/>
-          <w:sz w:val="24"/>
-          <w:szCs w:val="24"/>
-          <w:lang w:val="es-ES"/>
-        </w:rPr>
-        <w:t>NodeMCU</w:t>
-      </w:r>
-      <w:proofErr w:type="spellEnd"/>
-      <w:r>
-        <w:rPr>
-          <w:rFonts w:eastAsia="Times New Roman"/>
-          <w:sz w:val="24"/>
-          <w:szCs w:val="24"/>
-          <w:lang w:val="es-ES"/>
-        </w:rPr>
-        <w:t xml:space="preserve"> sin ningún dispositivo conectado. </w:t>
-      </w:r>
-    </w:p>
-    <w:p>
-      <w:pPr>
-        <w:pStyle w:val="ListParagraph"/>
-        <w:numPr>
-          <w:ilvl w:val="0"/>
-          <w:numId w:val="45"/>
-        </w:numPr>
-        <w:jc w:val="both"/>
-        <w:rPr>
-          <w:rFonts w:eastAsia="Times New Roman"/>
-          <w:sz w:val="24"/>
-          <w:szCs w:val="24"/>
-          <w:lang w:val="es-ES"/>
-        </w:rPr>
-      </w:pPr>
-      <w:r>
-        <w:rPr>
-          <w:rFonts w:eastAsia="Times New Roman"/>
-          <w:sz w:val="24"/>
-          <w:szCs w:val="24"/>
-          <w:lang w:val="es-ES"/>
-        </w:rPr>
-        <w:t>Luego de la conexión de todos los componentes</w:t>
-      </w:r>
-      <w:r>
-        <w:rPr>
-          <w:rFonts w:eastAsia="Times New Roman"/>
-          <w:sz w:val="24"/>
-          <w:szCs w:val="24"/>
-          <w:lang w:val="es-ES"/>
-        </w:rPr>
-        <w:t xml:space="preserve">, no arrojaba datos. Se solucionó conectando los componentes directamente al </w:t>
-      </w:r>
-      <w:proofErr w:type="spellStart"/>
-      <w:r>
-        <w:rPr>
-          <w:rFonts w:eastAsia="Times New Roman"/>
-          <w:sz w:val="24"/>
-          <w:szCs w:val="24"/>
-          <w:lang w:val="es-ES"/>
-        </w:rPr>
-        <w:t>NodeMCU</w:t>
-      </w:r>
-      <w:proofErr w:type="spellEnd"/>
-      <w:r>
-        <w:rPr>
-          <w:rFonts w:eastAsia="Times New Roman"/>
-          <w:sz w:val="24"/>
-          <w:szCs w:val="24"/>
-          <w:lang w:val="es-ES"/>
-        </w:rPr>
-        <w:t xml:space="preserve"> sin necesidad de la </w:t>
-      </w:r>
-      <w:proofErr w:type="spellStart"/>
-      <w:r>
-        <w:rPr>
-          <w:rFonts w:eastAsia="Times New Roman"/>
-          <w:sz w:val="24"/>
-          <w:szCs w:val="24"/>
-          <w:lang w:val="es-ES"/>
-        </w:rPr>
-        <w:t>protoboard</w:t>
-      </w:r>
-      <w:proofErr w:type="spellEnd"/>
-      <w:r>
-        <w:rPr>
-          <w:rFonts w:eastAsia="Times New Roman"/>
-          <w:sz w:val="24"/>
-          <w:szCs w:val="24"/>
-          <w:lang w:val="es-ES"/>
-        </w:rPr>
-        <w:t xml:space="preserve"> para descartar fallas en la misma o en algunos de los cables</w:t>
-      </w:r>
-    </w:p>
-    <w:p>
-      <w:pPr>
-        <w:pStyle w:val="ListParagraph"/>
-        <w:numPr>
-          <w:ilvl w:val="0"/>
-          <w:numId w:val="45"/>
-        </w:numPr>
-        <w:jc w:val="both"/>
-        <w:rPr>
-          <w:rFonts w:eastAsia="Times New Roman"/>
-          <w:sz w:val="24"/>
-          <w:szCs w:val="24"/>
-          <w:lang w:val="es-ES"/>
-        </w:rPr>
-      </w:pPr>
-      <w:r>
-        <w:rPr>
-          <w:rFonts w:eastAsia="Times New Roman"/>
-          <w:sz w:val="24"/>
-          <w:szCs w:val="24"/>
-          <w:lang w:val="es-ES"/>
-        </w:rPr>
-        <w:t>La placa base no reconoce el sensor de luminosidad y deja de responder cuando lo trata de leer.</w:t>
-      </w:r>
-    </w:p>
-    <w:p>
-      <w:pPr>
-        <w:jc w:val="both"/>
-        <w:rPr>
-          <w:rFonts w:eastAsia="Times New Roman"/>
-          <w:sz w:val="24"/>
-          <w:szCs w:val="24"/>
-          <w:lang w:val="es-ES"/>
-        </w:rPr>
-      </w:pPr>
-    </w:p>
-    <w:p>
-      <w:pPr>
-        <w:jc w:val="both"/>
-        <w:rPr>
-          <w:rFonts w:eastAsia="Times New Roman"/>
-          <w:sz w:val="24"/>
-          <w:szCs w:val="24"/>
-          <w:lang w:val="es-ES"/>
-        </w:rPr>
-      </w:pPr>
-    </w:p>
-    <w:p>
-      <w:pPr>
-        <w:pStyle w:val="ListParagraph"/>
-        <w:numPr>
-          <w:ilvl w:val="0"/>
-          <w:numId w:val="39"/>
-        </w:numPr>
-        <w:jc w:val="both"/>
-        <w:rPr>
-          <w:rFonts w:eastAsia="Times New Roman"/>
           <w:b/>
           <w:bCs/>
           <w:sz w:val="28"/>
           <w:szCs w:val="28"/>
-          <w:lang w:val="es-ES"/>
-        </w:rPr>
-      </w:pPr>
-      <w:r>
-        <w:rPr>
-          <w:rFonts w:eastAsia="Times New Roman"/>
+        </w:rPr>
+      </w:pPr>
+    </w:p>
+    <w:p>
+      <w:pPr>
+        <w:rPr>
           <w:b/>
           <w:bCs/>
           <w:sz w:val="28"/>
           <w:szCs w:val="28"/>
-          <w:lang w:val="es-ES"/>
-        </w:rPr>
-        <w:t>Repositorio</w:t>
+        </w:rPr>
+      </w:pPr>
+    </w:p>
+    <w:p>
+      <w:pPr>
+        <w:pStyle w:val="ListParagraph"/>
+        <w:numPr>
+          <w:ilvl w:val="0"/>
+          <w:numId w:val="49"/>
+        </w:numPr>
+        <w:rPr>
+          <w:b/>
+          <w:bCs/>
+          <w:sz w:val="24"/>
+          <w:szCs w:val="24"/>
+        </w:rPr>
+      </w:pPr>
+      <w:r>
+        <w:rPr>
+          <w:b/>
+          <w:bCs/>
+          <w:sz w:val="24"/>
+          <w:szCs w:val="24"/>
+        </w:rPr>
+        <w:t xml:space="preserve">Se configuran los siguientes escenarios de prueba, los cuales consisten en lanzar la prueba de carga aumentando la cantidad d </w:t>
+      </w:r>
+      <w:proofErr w:type="spellStart"/>
+      <w:r>
+        <w:rPr>
+          <w:b/>
+          <w:bCs/>
+          <w:sz w:val="24"/>
+          <w:szCs w:val="24"/>
+        </w:rPr>
+        <w:t>eusuarios</w:t>
+      </w:r>
+      <w:proofErr w:type="spellEnd"/>
+      <w:r>
+        <w:rPr>
+          <w:b/>
+          <w:bCs/>
+          <w:sz w:val="24"/>
+          <w:szCs w:val="24"/>
+        </w:rPr>
+        <w:t xml:space="preserve"> recurrentes en un segundo.</w:t>
       </w:r>
     </w:p>
     <w:p>
       <w:pPr>
-        <w:jc w:val="both"/>
-        <w:rPr>
-          <w:rFonts w:eastAsia="Times New Roman"/>
+        <w:rPr>
           <w:b/>
           <w:bCs/>
           <w:sz w:val="28"/>
           <w:szCs w:val="28"/>
-          <w:lang w:val="es-ES"/>
         </w:rPr>
       </w:pPr>
     </w:p>
     <w:p>
       <w:pPr>
-        <w:jc w:val="both"/>
-        <w:rPr>
-          <w:rFonts w:eastAsia="Times New Roman"/>
+        <w:pStyle w:val="ListParagraph"/>
+        <w:numPr>
+          <w:ilvl w:val="0"/>
+          <w:numId w:val="50"/>
+        </w:numPr>
+        <w:rPr>
           <w:sz w:val="24"/>
           <w:szCs w:val="24"/>
-          <w:lang w:val="es-ES"/>
         </w:rPr>
       </w:pPr>
       <w:r>
         <w:rPr>
-          <w:rFonts w:eastAsia="Times New Roman"/>
           <w:sz w:val="24"/>
           <w:szCs w:val="24"/>
-          <w:lang w:val="es-ES"/>
-        </w:rPr>
-        <w:t>Repositorio del grupo con los cambios solicitados en el código del programa</w:t>
+        </w:rPr>
+        <w:t>1 usuario en 1 segundo</w:t>
+      </w:r>
+    </w:p>
+    <w:p>
+      <w:pPr>
+        <w:rPr>
+          <w:sz w:val="24"/>
+          <w:szCs w:val="24"/>
+        </w:rPr>
+      </w:pPr>
+    </w:p>
+    <w:p>
+      <w:pPr>
+        <w:pStyle w:val="ListParagraph"/>
+        <w:numPr>
+          <w:ilvl w:val="0"/>
+          <w:numId w:val="50"/>
+        </w:numPr>
+        <w:rPr>
+          <w:sz w:val="24"/>
+          <w:szCs w:val="24"/>
+        </w:rPr>
+      </w:pPr>
+      <w:r>
+        <w:rPr>
+          <w:sz w:val="24"/>
+          <w:szCs w:val="24"/>
+        </w:rPr>
+        <w:t>100 usuarios en 1 segundo</w:t>
+      </w:r>
+    </w:p>
+    <w:p>
+      <w:pPr>
+        <w:rPr>
+          <w:sz w:val="24"/>
+          <w:szCs w:val="24"/>
+        </w:rPr>
+      </w:pPr>
+    </w:p>
+    <w:p>
+      <w:pPr>
+        <w:pStyle w:val="ListParagraph"/>
+        <w:numPr>
+          <w:ilvl w:val="0"/>
+          <w:numId w:val="50"/>
+        </w:numPr>
+        <w:rPr>
+          <w:sz w:val="24"/>
+          <w:szCs w:val="24"/>
+        </w:rPr>
+      </w:pPr>
+      <w:r>
+        <w:rPr>
+          <w:sz w:val="24"/>
+          <w:szCs w:val="24"/>
+        </w:rPr>
+        <w:t>500 usuarios en 1 segundo</w:t>
+      </w:r>
+    </w:p>
+    <w:p>
+      <w:pPr>
+        <w:rPr>
+          <w:sz w:val="24"/>
+          <w:szCs w:val="24"/>
+        </w:rPr>
+      </w:pPr>
+    </w:p>
+    <w:p>
+      <w:pPr>
+        <w:pStyle w:val="ListParagraph"/>
+        <w:numPr>
+          <w:ilvl w:val="0"/>
+          <w:numId w:val="50"/>
+        </w:numPr>
+        <w:rPr>
+          <w:sz w:val="24"/>
+          <w:szCs w:val="24"/>
+        </w:rPr>
+      </w:pPr>
+      <w:r>
+        <w:rPr>
+          <w:sz w:val="24"/>
+          <w:szCs w:val="24"/>
+        </w:rPr>
+        <w:lastRenderedPageBreak/>
+        <w:t xml:space="preserve">1000 usuarios en 1 segundo </w:t>
+      </w:r>
+    </w:p>
+    <w:p>
+      <w:pPr>
+        <w:rPr>
+          <w:sz w:val="24"/>
+          <w:szCs w:val="24"/>
+        </w:rPr>
+      </w:pPr>
+    </w:p>
+    <w:p>
+      <w:pPr>
+        <w:pStyle w:val="ListParagraph"/>
+        <w:numPr>
+          <w:ilvl w:val="0"/>
+          <w:numId w:val="50"/>
+        </w:numPr>
+        <w:rPr>
+          <w:sz w:val="24"/>
+          <w:szCs w:val="24"/>
+        </w:rPr>
+      </w:pPr>
+      <w:r>
+        <w:rPr>
+          <w:sz w:val="24"/>
+          <w:szCs w:val="24"/>
+        </w:rPr>
+        <w:t>1500 usuarios en 1 segundo</w:t>
+      </w:r>
+    </w:p>
+    <w:p>
+      <w:pPr>
+        <w:rPr>
+          <w:sz w:val="24"/>
+          <w:szCs w:val="24"/>
+        </w:rPr>
+      </w:pPr>
+    </w:p>
+    <w:p>
+      <w:pPr>
+        <w:pStyle w:val="ListParagraph"/>
+        <w:numPr>
+          <w:ilvl w:val="0"/>
+          <w:numId w:val="50"/>
+        </w:numPr>
+        <w:rPr>
+          <w:sz w:val="24"/>
+          <w:szCs w:val="24"/>
+        </w:rPr>
+      </w:pPr>
+      <w:r>
+        <w:rPr>
+          <w:sz w:val="24"/>
+          <w:szCs w:val="24"/>
+        </w:rPr>
+        <w:t>2000 usuarios en 1 segundo</w:t>
+      </w:r>
+    </w:p>
+    <w:p>
+      <w:pPr>
+        <w:rPr>
+          <w:sz w:val="24"/>
+          <w:szCs w:val="24"/>
+        </w:rPr>
+      </w:pPr>
+    </w:p>
+    <w:p>
+      <w:pPr>
+        <w:pStyle w:val="ListParagraph"/>
+        <w:numPr>
+          <w:ilvl w:val="0"/>
+          <w:numId w:val="50"/>
+        </w:numPr>
+        <w:rPr>
+          <w:sz w:val="24"/>
+          <w:szCs w:val="24"/>
+        </w:rPr>
+      </w:pPr>
+      <w:r>
+        <w:rPr>
+          <w:sz w:val="24"/>
+          <w:szCs w:val="24"/>
+        </w:rPr>
+        <w:t>2500 usuarios en 1 segundo</w:t>
+      </w:r>
+    </w:p>
+    <w:p>
+      <w:pPr>
+        <w:rPr>
+          <w:sz w:val="24"/>
+          <w:szCs w:val="24"/>
+        </w:rPr>
+      </w:pPr>
+    </w:p>
+    <w:p>
+      <w:pPr>
+        <w:pStyle w:val="ListParagraph"/>
+        <w:numPr>
+          <w:ilvl w:val="0"/>
+          <w:numId w:val="50"/>
+        </w:numPr>
+        <w:rPr>
+          <w:b/>
+          <w:bCs/>
+          <w:sz w:val="28"/>
+          <w:szCs w:val="28"/>
+        </w:rPr>
+      </w:pPr>
+      <w:r>
+        <w:rPr>
+          <w:sz w:val="24"/>
+          <w:szCs w:val="24"/>
+        </w:rPr>
+        <w:t>3000 usuarios en 1 segundo</w:t>
+      </w:r>
+    </w:p>
+    <w:p>
+      <w:pPr>
+        <w:rPr>
+          <w:b/>
+          <w:bCs/>
+          <w:sz w:val="28"/>
+          <w:szCs w:val="28"/>
+        </w:rPr>
+      </w:pPr>
+    </w:p>
+    <w:p>
+      <w:pPr>
+        <w:rPr>
+          <w:b/>
+          <w:bCs/>
+          <w:sz w:val="28"/>
+          <w:szCs w:val="28"/>
+        </w:rPr>
+      </w:pPr>
+    </w:p>
+    <w:p>
+      <w:pPr>
+        <w:rPr>
+          <w:b/>
+          <w:bCs/>
+          <w:sz w:val="28"/>
+          <w:szCs w:val="28"/>
+        </w:rPr>
+      </w:pPr>
+    </w:p>
+    <w:p>
+      <w:pPr>
+        <w:pStyle w:val="ListParagraph"/>
+        <w:numPr>
+          <w:ilvl w:val="0"/>
+          <w:numId w:val="47"/>
+        </w:numPr>
+        <w:rPr>
+          <w:b/>
+          <w:bCs/>
+          <w:sz w:val="28"/>
+          <w:szCs w:val="28"/>
+        </w:rPr>
+      </w:pPr>
+      <w:r>
+        <w:rPr>
+          <w:b/>
+          <w:bCs/>
+          <w:sz w:val="28"/>
+          <w:szCs w:val="28"/>
+        </w:rPr>
+        <w:t>Configuración de la herramienta seleccionada</w:t>
+      </w:r>
+    </w:p>
+    <w:p>
+      <w:pPr>
+        <w:rPr>
+          <w:sz w:val="28"/>
+          <w:szCs w:val="28"/>
+        </w:rPr>
+      </w:pPr>
+    </w:p>
+    <w:p>
+      <w:pPr>
+        <w:pStyle w:val="ListParagraph"/>
+        <w:numPr>
+          <w:ilvl w:val="0"/>
+          <w:numId w:val="48"/>
+        </w:numPr>
+        <w:jc w:val="both"/>
+        <w:rPr>
+          <w:sz w:val="24"/>
+          <w:szCs w:val="24"/>
+        </w:rPr>
+      </w:pPr>
+      <w:r>
+        <w:rPr>
+          <w:sz w:val="24"/>
+          <w:szCs w:val="24"/>
+        </w:rPr>
+        <w:t xml:space="preserve">Se realizó la ejecución del programa por medio de ejecutable de la herramienta </w:t>
+      </w:r>
+      <w:proofErr w:type="spellStart"/>
+      <w:r>
+        <w:rPr>
+          <w:sz w:val="24"/>
+          <w:szCs w:val="24"/>
+        </w:rPr>
+        <w:t>jmeter</w:t>
+      </w:r>
+      <w:proofErr w:type="spellEnd"/>
+      <w:r>
+        <w:rPr>
+          <w:sz w:val="24"/>
+          <w:szCs w:val="24"/>
+        </w:rPr>
+        <w:t>:</w:t>
+      </w:r>
+    </w:p>
+    <w:p>
+      <w:pPr>
+        <w:rPr>
+          <w:b/>
+          <w:bCs/>
+          <w:sz w:val="24"/>
+          <w:szCs w:val="24"/>
+        </w:rPr>
+      </w:pPr>
+    </w:p>
+    <w:p>
+      <w:pPr>
+        <w:rPr>
+          <w:b/>
+          <w:bCs/>
+          <w:sz w:val="24"/>
+          <w:szCs w:val="24"/>
+        </w:rPr>
+      </w:pPr>
+      <w:r>
+        <w:rPr>
+          <w:noProof/>
+        </w:rPr>
+        <w:drawing>
+          <wp:inline distT="0" distB="0" distL="0" distR="0" wp14:anchorId="706A1285" wp14:editId="1796EDAB">
+            <wp:extent cx="5733415" cy="1731645"/>
+            <wp:effectExtent l="0" t="0" r="635" b="1905"/>
+            <wp:docPr id="3" name="Picture 3" descr="Graphical user interface, application&#10;&#10;Description automatically generated"/>
+            <wp:cNvGraphicFramePr>
+              <a:graphicFrameLocks xmlns:a="http://schemas.openxmlformats.org/drawingml/2006/main" noChangeAspect="1"/>
+            </wp:cNvGraphicFramePr>
+            <a:graphic xmlns:a="http://schemas.openxmlformats.org/drawingml/2006/main">
+              <a:graphicData uri="http://schemas.openxmlformats.org/drawingml/2006/picture">
+                <pic:pic xmlns:pic="http://schemas.openxmlformats.org/drawingml/2006/picture">
+                  <pic:nvPicPr>
+                    <pic:cNvPr id="3" name="Picture 3" descr="Graphical user interface, application&#10;&#10;Description automatically generated"/>
+                    <pic:cNvPicPr/>
+                  </pic:nvPicPr>
+                  <pic:blipFill>
+                    <a:blip r:embed="rId8"/>
+                    <a:stretch>
+                      <a:fillRect/>
+                    </a:stretch>
+                  </pic:blipFill>
+                  <pic:spPr>
+                    <a:xfrm>
+                      <a:off x="0" y="0"/>
+                      <a:ext cx="5733415" cy="1731645"/>
+                    </a:xfrm>
+                    <a:prstGeom prst="rect">
+                      <a:avLst/>
+                    </a:prstGeom>
+                  </pic:spPr>
+                </pic:pic>
+              </a:graphicData>
+            </a:graphic>
+          </wp:inline>
+        </w:drawing>
+      </w:r>
+    </w:p>
+    <w:p>
+      <w:pPr>
+        <w:rPr>
+          <w:b/>
+          <w:bCs/>
+          <w:sz w:val="24"/>
+          <w:szCs w:val="24"/>
+        </w:rPr>
+      </w:pPr>
+    </w:p>
+    <w:p>
+      <w:pPr>
+        <w:pStyle w:val="ListParagraph"/>
+        <w:numPr>
+          <w:ilvl w:val="0"/>
+          <w:numId w:val="48"/>
+        </w:numPr>
+        <w:jc w:val="both"/>
+        <w:rPr>
+          <w:sz w:val="24"/>
+          <w:szCs w:val="24"/>
+        </w:rPr>
+      </w:pPr>
+      <w:r>
+        <w:rPr>
+          <w:sz w:val="24"/>
+          <w:szCs w:val="24"/>
+        </w:rPr>
+        <w:t xml:space="preserve">Para la realización de la prueba </w:t>
       </w:r>
       <w:r>
         <w:rPr>
-          <w:rFonts w:eastAsia="Times New Roman"/>
           <w:sz w:val="24"/>
           <w:szCs w:val="24"/>
-          <w:lang w:val="es-ES"/>
-        </w:rPr>
-        <w:t xml:space="preserve">: </w:t>
+        </w:rPr>
+        <w:t xml:space="preserve">se utilizan los </w:t>
       </w:r>
-      <w:hyperlink r:id="rId10" w:history="1">
-        <w:r>
-          <w:rPr>
-            <w:rStyle w:val="Hyperlink"/>
-            <w:rFonts w:eastAsia="Times New Roman"/>
-            <w:sz w:val="24"/>
-            <w:szCs w:val="24"/>
-            <w:lang w:val="es-ES"/>
-          </w:rPr>
-          <w:t>https://github.com/jmorenotuniandes/IoT_Retos</w:t>
-        </w:r>
-      </w:hyperlink>
+      <w:proofErr w:type="spellStart"/>
+      <w:r>
+        <w:rPr>
+          <w:sz w:val="24"/>
+          <w:szCs w:val="24"/>
+        </w:rPr>
+        <w:t>plugins</w:t>
+      </w:r>
+      <w:proofErr w:type="spellEnd"/>
+      <w:r>
+        <w:rPr>
+          <w:sz w:val="24"/>
+          <w:szCs w:val="24"/>
+        </w:rPr>
+        <w:t xml:space="preserve"> de </w:t>
+      </w:r>
+      <w:r>
+        <w:rPr>
+          <w:sz w:val="24"/>
+          <w:szCs w:val="24"/>
+        </w:rPr>
+        <w:t>MQTT</w:t>
+      </w:r>
+      <w:r>
+        <w:rPr>
+          <w:sz w:val="24"/>
+          <w:szCs w:val="24"/>
+        </w:rPr>
+        <w:t>, para ello es necesario descargarlos del sitio oficial y pegar los .</w:t>
+      </w:r>
+      <w:proofErr w:type="spellStart"/>
+      <w:r>
+        <w:rPr>
+          <w:sz w:val="24"/>
+          <w:szCs w:val="24"/>
+        </w:rPr>
+        <w:t>jar</w:t>
+      </w:r>
+      <w:proofErr w:type="spellEnd"/>
+      <w:r>
+        <w:rPr>
+          <w:sz w:val="24"/>
+          <w:szCs w:val="24"/>
+        </w:rPr>
+        <w:t xml:space="preserve"> en la carpeta de librerías de </w:t>
+      </w:r>
+      <w:proofErr w:type="spellStart"/>
+      <w:r>
+        <w:rPr>
+          <w:sz w:val="24"/>
+          <w:szCs w:val="24"/>
+        </w:rPr>
+        <w:t>Jmeter</w:t>
+      </w:r>
+      <w:proofErr w:type="spellEnd"/>
+    </w:p>
+    <w:p>
+      <w:pPr>
+        <w:jc w:val="both"/>
+        <w:rPr>
+          <w:sz w:val="24"/>
+          <w:szCs w:val="24"/>
+        </w:rPr>
+      </w:pPr>
+    </w:p>
+    <w:p>
+      <w:pPr>
+        <w:jc w:val="center"/>
+        <w:rPr>
+          <w:sz w:val="24"/>
+          <w:szCs w:val="24"/>
+        </w:rPr>
+      </w:pPr>
+      <w:r>
+        <w:rPr>
+          <w:noProof/>
+        </w:rPr>
+        <w:lastRenderedPageBreak/>
+        <w:drawing>
+          <wp:inline distT="0" distB="0" distL="0" distR="0" wp14:anchorId="3B5DB366" wp14:editId="094997BC">
+            <wp:extent cx="5733415" cy="4453890"/>
+            <wp:effectExtent l="0" t="0" r="635" b="3810"/>
+            <wp:docPr id="4" name="Picture 4"/>
+            <wp:cNvGraphicFramePr>
+              <a:graphicFrameLocks xmlns:a="http://schemas.openxmlformats.org/drawingml/2006/main" noChangeAspect="1"/>
+            </wp:cNvGraphicFramePr>
+            <a:graphic xmlns:a="http://schemas.openxmlformats.org/drawingml/2006/main">
+              <a:graphicData uri="http://schemas.openxmlformats.org/drawingml/2006/picture">
+                <pic:pic xmlns:pic="http://schemas.openxmlformats.org/drawingml/2006/picture">
+                  <pic:nvPicPr>
+                    <pic:cNvPr id="1" name=""/>
+                    <pic:cNvPicPr/>
+                  </pic:nvPicPr>
+                  <pic:blipFill>
+                    <a:blip r:embed="rId9"/>
+                    <a:stretch>
+                      <a:fillRect/>
+                    </a:stretch>
+                  </pic:blipFill>
+                  <pic:spPr>
+                    <a:xfrm>
+                      <a:off x="0" y="0"/>
+                      <a:ext cx="5733415" cy="4453890"/>
+                    </a:xfrm>
+                    <a:prstGeom prst="rect">
+                      <a:avLst/>
+                    </a:prstGeom>
+                  </pic:spPr>
+                </pic:pic>
+              </a:graphicData>
+            </a:graphic>
+          </wp:inline>
+        </w:drawing>
+      </w:r>
+    </w:p>
+    <w:p>
+      <w:pPr>
+        <w:jc w:val="both"/>
+        <w:rPr>
+          <w:sz w:val="24"/>
+          <w:szCs w:val="24"/>
+        </w:rPr>
+      </w:pPr>
+    </w:p>
+    <w:p>
+      <w:pPr>
+        <w:pStyle w:val="ListParagraph"/>
+        <w:numPr>
+          <w:ilvl w:val="0"/>
+          <w:numId w:val="48"/>
+        </w:numPr>
+        <w:jc w:val="both"/>
+        <w:rPr>
+          <w:sz w:val="24"/>
+          <w:szCs w:val="24"/>
+        </w:rPr>
+      </w:pPr>
+      <w:r>
+        <w:rPr>
+          <w:sz w:val="24"/>
+          <w:szCs w:val="24"/>
+        </w:rPr>
+        <w:t>Una vez instalados los .</w:t>
+      </w:r>
+      <w:proofErr w:type="spellStart"/>
+      <w:r>
+        <w:rPr>
+          <w:sz w:val="24"/>
+          <w:szCs w:val="24"/>
+        </w:rPr>
+        <w:t>jar</w:t>
+      </w:r>
+      <w:proofErr w:type="spellEnd"/>
+      <w:r>
+        <w:rPr>
+          <w:sz w:val="24"/>
+          <w:szCs w:val="24"/>
+        </w:rPr>
+        <w:t xml:space="preserve">, utilizamos los </w:t>
+      </w:r>
+      <w:proofErr w:type="spellStart"/>
+      <w:r>
+        <w:rPr>
+          <w:sz w:val="24"/>
+          <w:szCs w:val="24"/>
+        </w:rPr>
+        <w:t>plugins</w:t>
+      </w:r>
+      <w:proofErr w:type="spellEnd"/>
+      <w:r>
+        <w:rPr>
+          <w:sz w:val="24"/>
+          <w:szCs w:val="24"/>
+        </w:rPr>
+        <w:t xml:space="preserve"> dentro de </w:t>
+      </w:r>
+      <w:proofErr w:type="spellStart"/>
+      <w:r>
+        <w:rPr>
+          <w:sz w:val="24"/>
+          <w:szCs w:val="24"/>
+        </w:rPr>
+        <w:t>jmeter</w:t>
+      </w:r>
+      <w:proofErr w:type="spellEnd"/>
+      <w:r>
+        <w:rPr>
+          <w:sz w:val="24"/>
+          <w:szCs w:val="24"/>
+        </w:rPr>
+        <w:t>:</w:t>
+      </w:r>
+    </w:p>
+    <w:p>
+      <w:pPr>
+        <w:jc w:val="both"/>
+        <w:rPr>
+          <w:sz w:val="24"/>
+          <w:szCs w:val="24"/>
+        </w:rPr>
+      </w:pPr>
+    </w:p>
+    <w:p>
+      <w:pPr>
+        <w:jc w:val="center"/>
+        <w:rPr>
+          <w:sz w:val="24"/>
+          <w:szCs w:val="24"/>
+        </w:rPr>
+      </w:pPr>
+      <w:r>
+        <w:rPr>
+          <w:noProof/>
+        </w:rPr>
+        <w:drawing>
+          <wp:inline distT="0" distB="0" distL="0" distR="0" wp14:anchorId="009603E4" wp14:editId="161FE5F2">
+            <wp:extent cx="2562225" cy="2181225"/>
+            <wp:effectExtent l="0" t="0" r="9525" b="9525"/>
+            <wp:docPr id="5" name="Picture 5"/>
+            <wp:cNvGraphicFramePr>
+              <a:graphicFrameLocks xmlns:a="http://schemas.openxmlformats.org/drawingml/2006/main" noChangeAspect="1"/>
+            </wp:cNvGraphicFramePr>
+            <a:graphic xmlns:a="http://schemas.openxmlformats.org/drawingml/2006/main">
+              <a:graphicData uri="http://schemas.openxmlformats.org/drawingml/2006/picture">
+                <pic:pic xmlns:pic="http://schemas.openxmlformats.org/drawingml/2006/picture">
+                  <pic:nvPicPr>
+                    <pic:cNvPr id="1" name=""/>
+                    <pic:cNvPicPr/>
+                  </pic:nvPicPr>
+                  <pic:blipFill>
+                    <a:blip r:embed="rId10"/>
+                    <a:stretch>
+                      <a:fillRect/>
+                    </a:stretch>
+                  </pic:blipFill>
+                  <pic:spPr>
+                    <a:xfrm>
+                      <a:off x="0" y="0"/>
+                      <a:ext cx="2562225" cy="2181225"/>
+                    </a:xfrm>
+                    <a:prstGeom prst="rect">
+                      <a:avLst/>
+                    </a:prstGeom>
+                  </pic:spPr>
+                </pic:pic>
+              </a:graphicData>
+            </a:graphic>
+          </wp:inline>
+        </w:drawing>
+      </w:r>
+    </w:p>
+    <w:p>
+      <w:pPr>
+        <w:rPr>
+          <w:b/>
+          <w:bCs/>
+          <w:sz w:val="24"/>
+          <w:szCs w:val="24"/>
+        </w:rPr>
+      </w:pPr>
+    </w:p>
+    <w:p>
+      <w:pPr>
+        <w:pStyle w:val="ListParagraph"/>
+        <w:numPr>
+          <w:ilvl w:val="0"/>
+          <w:numId w:val="47"/>
+        </w:numPr>
+        <w:rPr>
+          <w:b/>
+          <w:bCs/>
+          <w:sz w:val="28"/>
+          <w:szCs w:val="28"/>
+        </w:rPr>
+      </w:pPr>
+      <w:r>
+        <w:rPr>
+          <w:b/>
+          <w:bCs/>
+          <w:sz w:val="28"/>
+          <w:szCs w:val="28"/>
+        </w:rPr>
+        <w:t>Obtención de resultados</w:t>
+      </w:r>
+    </w:p>
+    <w:p>
+      <w:pPr>
+        <w:rPr>
+          <w:b/>
+          <w:bCs/>
+          <w:sz w:val="28"/>
+          <w:szCs w:val="28"/>
+        </w:rPr>
+      </w:pPr>
+    </w:p>
+    <w:p>
+      <w:pPr>
+        <w:rPr>
+          <w:b/>
+          <w:bCs/>
+          <w:sz w:val="28"/>
+          <w:szCs w:val="28"/>
+        </w:rPr>
+      </w:pPr>
+    </w:p>
+    <w:p>
+      <w:pPr>
+        <w:rPr>
+          <w:b/>
+          <w:bCs/>
+          <w:sz w:val="28"/>
+          <w:szCs w:val="28"/>
+        </w:rPr>
+      </w:pPr>
+    </w:p>
+    <w:p>
+      <w:pPr>
+        <w:pStyle w:val="ListParagraph"/>
+        <w:numPr>
+          <w:ilvl w:val="0"/>
+          <w:numId w:val="47"/>
+        </w:numPr>
+        <w:rPr>
+          <w:b/>
+          <w:bCs/>
+          <w:sz w:val="28"/>
+          <w:szCs w:val="28"/>
+        </w:rPr>
+      </w:pPr>
+      <w:r>
+        <w:rPr>
+          <w:b/>
+          <w:bCs/>
+          <w:sz w:val="28"/>
+          <w:szCs w:val="28"/>
+        </w:rPr>
+        <w:lastRenderedPageBreak/>
+        <w:t>Análisis de resultados</w:t>
+      </w:r>
+    </w:p>
+    <w:p>
+      <w:pPr>
+        <w:rPr>
+          <w:b/>
+          <w:bCs/>
+          <w:sz w:val="28"/>
+          <w:szCs w:val="28"/>
+        </w:rPr>
+      </w:pPr>
+    </w:p>
+    <w:p>
+      <w:pPr>
+        <w:rPr>
+          <w:b/>
+          <w:bCs/>
+          <w:sz w:val="28"/>
+          <w:szCs w:val="28"/>
+        </w:rPr>
+      </w:pPr>
     </w:p>
     <w:p>
       <w:pPr>
@@ -2490,6 +1834,119 @@
     </w:lvl>
   </w:abstractNum>
   <w:abstractNum w:abstractNumId="4" w15:restartNumberingAfterBreak="0">
+    <w:nsid w:val="0EA34347"/>
+    <w:multiLevelType w:val="hybridMultilevel"/>
+    <w:tmpl w:val="835617AA"/>
+    <w:lvl w:ilvl="0" w:tplc="04090001">
+      <w:start w:val="1"/>
+      <w:numFmt w:val="bullet"/>
+      <w:lvlText w:val=""/>
+      <w:lvlJc w:val="left"/>
+      <w:pPr>
+        <w:ind w:left="720" w:hanging="360"/>
+      </w:pPr>
+      <w:rPr>
+        <w:rFonts w:ascii="Symbol" w:hAnsi="Symbol" w:hint="default"/>
+      </w:rPr>
+    </w:lvl>
+    <w:lvl w:ilvl="1" w:tplc="04090003" w:tentative="1">
+      <w:start w:val="1"/>
+      <w:numFmt w:val="bullet"/>
+      <w:lvlText w:val="o"/>
+      <w:lvlJc w:val="left"/>
+      <w:pPr>
+        <w:ind w:left="1440" w:hanging="360"/>
+      </w:pPr>
+      <w:rPr>
+        <w:rFonts w:ascii="Courier New" w:hAnsi="Courier New" w:cs="Courier New" w:hint="default"/>
+      </w:rPr>
+    </w:lvl>
+    <w:lvl w:ilvl="2" w:tplc="04090005" w:tentative="1">
+      <w:start w:val="1"/>
+      <w:numFmt w:val="bullet"/>
+      <w:lvlText w:val=""/>
+      <w:lvlJc w:val="left"/>
+      <w:pPr>
+        <w:ind w:left="2160" w:hanging="360"/>
+      </w:pPr>
+      <w:rPr>
+        <w:rFonts w:ascii="Wingdings" w:hAnsi="Wingdings" w:hint="default"/>
+      </w:rPr>
+    </w:lvl>
+    <w:lvl w:ilvl="3" w:tplc="04090001" w:tentative="1">
+      <w:start w:val="1"/>
+      <w:numFmt w:val="bullet"/>
+      <w:lvlText w:val=""/>
+      <w:lvlJc w:val="left"/>
+      <w:pPr>
+        <w:ind w:left="2880" w:hanging="360"/>
+      </w:pPr>
+      <w:rPr>
+        <w:rFonts w:ascii="Symbol" w:hAnsi="Symbol" w:hint="default"/>
+      </w:rPr>
+    </w:lvl>
+    <w:lvl w:ilvl="4" w:tplc="04090003" w:tentative="1">
+      <w:start w:val="1"/>
+      <w:numFmt w:val="bullet"/>
+      <w:lvlText w:val="o"/>
+      <w:lvlJc w:val="left"/>
+      <w:pPr>
+        <w:ind w:left="3600" w:hanging="360"/>
+      </w:pPr>
+      <w:rPr>
+        <w:rFonts w:ascii="Courier New" w:hAnsi="Courier New" w:cs="Courier New" w:hint="default"/>
+      </w:rPr>
+    </w:lvl>
+    <w:lvl w:ilvl="5" w:tplc="04090005" w:tentative="1">
+      <w:start w:val="1"/>
+      <w:numFmt w:val="bullet"/>
+      <w:lvlText w:val=""/>
+      <w:lvlJc w:val="left"/>
+      <w:pPr>
+        <w:ind w:left="4320" w:hanging="360"/>
+      </w:pPr>
+      <w:rPr>
+        <w:rFonts w:ascii="Wingdings" w:hAnsi="Wingdings" w:hint="default"/>
+      </w:rPr>
+    </w:lvl>
+    <w:lvl w:ilvl="6" w:tplc="04090001" w:tentative="1">
+      <w:start w:val="1"/>
+      <w:numFmt w:val="bullet"/>
+      <w:lvlText w:val=""/>
+      <w:lvlJc w:val="left"/>
+      <w:pPr>
+        <w:ind w:left="5040" w:hanging="360"/>
+      </w:pPr>
+      <w:rPr>
+        <w:rFonts w:ascii="Symbol" w:hAnsi="Symbol" w:hint="default"/>
+      </w:rPr>
+    </w:lvl>
+    <w:lvl w:ilvl="7" w:tplc="04090003" w:tentative="1">
+      <w:start w:val="1"/>
+      <w:numFmt w:val="bullet"/>
+      <w:lvlText w:val="o"/>
+      <w:lvlJc w:val="left"/>
+      <w:pPr>
+        <w:ind w:left="5760" w:hanging="360"/>
+      </w:pPr>
+      <w:rPr>
+        <w:rFonts w:ascii="Courier New" w:hAnsi="Courier New" w:cs="Courier New" w:hint="default"/>
+      </w:rPr>
+    </w:lvl>
+    <w:lvl w:ilvl="8" w:tplc="04090005" w:tentative="1">
+      <w:start w:val="1"/>
+      <w:numFmt w:val="bullet"/>
+      <w:lvlText w:val=""/>
+      <w:lvlJc w:val="left"/>
+      <w:pPr>
+        <w:ind w:left="6480" w:hanging="360"/>
+      </w:pPr>
+      <w:rPr>
+        <w:rFonts w:ascii="Wingdings" w:hAnsi="Wingdings" w:hint="default"/>
+      </w:rPr>
+    </w:lvl>
+  </w:abstractNum>
+  <w:abstractNum w:abstractNumId="5" w15:restartNumberingAfterBreak="0">
     <w:nsid w:val="0F90346D"/>
     <w:multiLevelType w:val="multilevel"/>
     <w:tmpl w:val="11263D20"/>
@@ -2602,7 +2059,7 @@
       </w:rPr>
     </w:lvl>
   </w:abstractNum>
-  <w:abstractNum w:abstractNumId="5" w15:restartNumberingAfterBreak="0">
+  <w:abstractNum w:abstractNumId="6" w15:restartNumberingAfterBreak="0">
     <w:nsid w:val="115529FB"/>
     <w:multiLevelType w:val="multilevel"/>
     <w:tmpl w:val="95C2AC36"/>
@@ -2715,7 +2172,7 @@
       </w:rPr>
     </w:lvl>
   </w:abstractNum>
-  <w:abstractNum w:abstractNumId="6" w15:restartNumberingAfterBreak="0">
+  <w:abstractNum w:abstractNumId="7" w15:restartNumberingAfterBreak="0">
     <w:nsid w:val="12AA34D1"/>
     <w:multiLevelType w:val="multilevel"/>
     <w:tmpl w:val="C91E04BC"/>
@@ -2828,7 +2285,7 @@
       </w:rPr>
     </w:lvl>
   </w:abstractNum>
-  <w:abstractNum w:abstractNumId="7" w15:restartNumberingAfterBreak="0">
+  <w:abstractNum w:abstractNumId="8" w15:restartNumberingAfterBreak="0">
     <w:nsid w:val="1478738C"/>
     <w:multiLevelType w:val="multilevel"/>
     <w:tmpl w:val="219A5EAE"/>
@@ -2941,7 +2398,7 @@
       </w:rPr>
     </w:lvl>
   </w:abstractNum>
-  <w:abstractNum w:abstractNumId="8" w15:restartNumberingAfterBreak="0">
+  <w:abstractNum w:abstractNumId="9" w15:restartNumberingAfterBreak="0">
     <w:nsid w:val="17595E90"/>
     <w:multiLevelType w:val="hybridMultilevel"/>
     <w:tmpl w:val="8B92DE14"/>
@@ -3054,7 +2511,7 @@
       </w:rPr>
     </w:lvl>
   </w:abstractNum>
-  <w:abstractNum w:abstractNumId="9" w15:restartNumberingAfterBreak="0">
+  <w:abstractNum w:abstractNumId="10" w15:restartNumberingAfterBreak="0">
     <w:nsid w:val="18D97BF4"/>
     <w:multiLevelType w:val="multilevel"/>
     <w:tmpl w:val="061CDF9E"/>
@@ -3167,7 +2624,7 @@
       </w:rPr>
     </w:lvl>
   </w:abstractNum>
-  <w:abstractNum w:abstractNumId="10" w15:restartNumberingAfterBreak="0">
+  <w:abstractNum w:abstractNumId="11" w15:restartNumberingAfterBreak="0">
     <w:nsid w:val="1FA24B1F"/>
     <w:multiLevelType w:val="multilevel"/>
     <w:tmpl w:val="68F039FE"/>
@@ -3280,7 +2737,7 @@
       </w:rPr>
     </w:lvl>
   </w:abstractNum>
-  <w:abstractNum w:abstractNumId="11" w15:restartNumberingAfterBreak="0">
+  <w:abstractNum w:abstractNumId="12" w15:restartNumberingAfterBreak="0">
     <w:nsid w:val="216E1F02"/>
     <w:multiLevelType w:val="multilevel"/>
     <w:tmpl w:val="836651F8"/>
@@ -3393,7 +2850,7 @@
       </w:rPr>
     </w:lvl>
   </w:abstractNum>
-  <w:abstractNum w:abstractNumId="12" w15:restartNumberingAfterBreak="0">
+  <w:abstractNum w:abstractNumId="13" w15:restartNumberingAfterBreak="0">
     <w:nsid w:val="21A03F20"/>
     <w:multiLevelType w:val="multilevel"/>
     <w:tmpl w:val="BEAC6158"/>
@@ -3506,7 +2963,7 @@
       </w:rPr>
     </w:lvl>
   </w:abstractNum>
-  <w:abstractNum w:abstractNumId="13" w15:restartNumberingAfterBreak="0">
+  <w:abstractNum w:abstractNumId="14" w15:restartNumberingAfterBreak="0">
     <w:nsid w:val="251F3E61"/>
     <w:multiLevelType w:val="multilevel"/>
     <w:tmpl w:val="BB6E1B68"/>
@@ -3619,7 +3076,7 @@
       </w:rPr>
     </w:lvl>
   </w:abstractNum>
-  <w:abstractNum w:abstractNumId="14" w15:restartNumberingAfterBreak="0">
+  <w:abstractNum w:abstractNumId="15" w15:restartNumberingAfterBreak="0">
     <w:nsid w:val="27400AFA"/>
     <w:multiLevelType w:val="multilevel"/>
     <w:tmpl w:val="B50C2800"/>
@@ -3732,7 +3189,7 @@
       </w:rPr>
     </w:lvl>
   </w:abstractNum>
-  <w:abstractNum w:abstractNumId="15" w15:restartNumberingAfterBreak="0">
+  <w:abstractNum w:abstractNumId="16" w15:restartNumberingAfterBreak="0">
     <w:nsid w:val="28AF7294"/>
     <w:multiLevelType w:val="multilevel"/>
     <w:tmpl w:val="D180AF02"/>
@@ -3845,7 +3302,7 @@
       </w:rPr>
     </w:lvl>
   </w:abstractNum>
-  <w:abstractNum w:abstractNumId="16" w15:restartNumberingAfterBreak="0">
+  <w:abstractNum w:abstractNumId="17" w15:restartNumberingAfterBreak="0">
     <w:nsid w:val="2A1C310B"/>
     <w:multiLevelType w:val="multilevel"/>
     <w:tmpl w:val="7DCC5760"/>
@@ -3958,7 +3415,120 @@
       </w:rPr>
     </w:lvl>
   </w:abstractNum>
-  <w:abstractNum w:abstractNumId="17" w15:restartNumberingAfterBreak="0">
+  <w:abstractNum w:abstractNumId="18" w15:restartNumberingAfterBreak="0">
+    <w:nsid w:val="2D6E0E07"/>
+    <w:multiLevelType w:val="multilevel"/>
+    <w:tmpl w:val="8660A21E"/>
+    <w:lvl w:ilvl="0">
+      <w:start w:val="1"/>
+      <w:numFmt w:val="decimal"/>
+      <w:lvlText w:val="%1."/>
+      <w:lvlJc w:val="left"/>
+      <w:pPr>
+        <w:tabs>
+          <w:tab w:val="num" w:pos="720"/>
+        </w:tabs>
+        <w:ind w:left="720" w:hanging="360"/>
+      </w:pPr>
+    </w:lvl>
+    <w:lvl w:ilvl="1" w:tentative="1">
+      <w:start w:val="1"/>
+      <w:numFmt w:val="decimal"/>
+      <w:lvlText w:val="%2."/>
+      <w:lvlJc w:val="left"/>
+      <w:pPr>
+        <w:tabs>
+          <w:tab w:val="num" w:pos="1440"/>
+        </w:tabs>
+        <w:ind w:left="1440" w:hanging="360"/>
+      </w:pPr>
+    </w:lvl>
+    <w:lvl w:ilvl="2" w:tentative="1">
+      <w:start w:val="1"/>
+      <w:numFmt w:val="decimal"/>
+      <w:lvlText w:val="%3."/>
+      <w:lvlJc w:val="left"/>
+      <w:pPr>
+        <w:tabs>
+          <w:tab w:val="num" w:pos="2160"/>
+        </w:tabs>
+        <w:ind w:left="2160" w:hanging="360"/>
+      </w:pPr>
+    </w:lvl>
+    <w:lvl w:ilvl="3" w:tentative="1">
+      <w:start w:val="1"/>
+      <w:numFmt w:val="decimal"/>
+      <w:lvlText w:val="%4."/>
+      <w:lvlJc w:val="left"/>
+      <w:pPr>
+        <w:tabs>
+          <w:tab w:val="num" w:pos="2880"/>
+        </w:tabs>
+        <w:ind w:left="2880" w:hanging="360"/>
+      </w:pPr>
+    </w:lvl>
+    <w:lvl w:ilvl="4" w:tentative="1">
+      <w:start w:val="1"/>
+      <w:numFmt w:val="decimal"/>
+      <w:lvlText w:val="%5."/>
+      <w:lvlJc w:val="left"/>
+      <w:pPr>
+        <w:tabs>
+          <w:tab w:val="num" w:pos="3600"/>
+        </w:tabs>
+        <w:ind w:left="3600" w:hanging="360"/>
+      </w:pPr>
+    </w:lvl>
+    <w:lvl w:ilvl="5" w:tentative="1">
+      <w:start w:val="1"/>
+      <w:numFmt w:val="decimal"/>
+      <w:lvlText w:val="%6."/>
+      <w:lvlJc w:val="left"/>
+      <w:pPr>
+        <w:tabs>
+          <w:tab w:val="num" w:pos="4320"/>
+        </w:tabs>
+        <w:ind w:left="4320" w:hanging="360"/>
+      </w:pPr>
+    </w:lvl>
+    <w:lvl w:ilvl="6" w:tentative="1">
+      <w:start w:val="1"/>
+      <w:numFmt w:val="decimal"/>
+      <w:lvlText w:val="%7."/>
+      <w:lvlJc w:val="left"/>
+      <w:pPr>
+        <w:tabs>
+          <w:tab w:val="num" w:pos="5040"/>
+        </w:tabs>
+        <w:ind w:left="5040" w:hanging="360"/>
+      </w:pPr>
+    </w:lvl>
+    <w:lvl w:ilvl="7" w:tentative="1">
+      <w:start w:val="1"/>
+      <w:numFmt w:val="decimal"/>
+      <w:lvlText w:val="%8."/>
+      <w:lvlJc w:val="left"/>
+      <w:pPr>
+        <w:tabs>
+          <w:tab w:val="num" w:pos="5760"/>
+        </w:tabs>
+        <w:ind w:left="5760" w:hanging="360"/>
+      </w:pPr>
+    </w:lvl>
+    <w:lvl w:ilvl="8" w:tentative="1">
+      <w:start w:val="1"/>
+      <w:numFmt w:val="decimal"/>
+      <w:lvlText w:val="%9."/>
+      <w:lvlJc w:val="left"/>
+      <w:pPr>
+        <w:tabs>
+          <w:tab w:val="num" w:pos="6480"/>
+        </w:tabs>
+        <w:ind w:left="6480" w:hanging="360"/>
+      </w:pPr>
+    </w:lvl>
+  </w:abstractNum>
+  <w:abstractNum w:abstractNumId="19" w15:restartNumberingAfterBreak="0">
     <w:nsid w:val="323E429F"/>
     <w:multiLevelType w:val="multilevel"/>
     <w:tmpl w:val="FC6C7526"/>
@@ -4071,7 +3641,120 @@
       </w:rPr>
     </w:lvl>
   </w:abstractNum>
-  <w:abstractNum w:abstractNumId="18" w15:restartNumberingAfterBreak="0">
+  <w:abstractNum w:abstractNumId="20" w15:restartNumberingAfterBreak="0">
+    <w:nsid w:val="33045D1F"/>
+    <w:multiLevelType w:val="hybridMultilevel"/>
+    <w:tmpl w:val="62DAAF86"/>
+    <w:lvl w:ilvl="0" w:tplc="04090001">
+      <w:start w:val="1"/>
+      <w:numFmt w:val="bullet"/>
+      <w:lvlText w:val=""/>
+      <w:lvlJc w:val="left"/>
+      <w:pPr>
+        <w:ind w:left="720" w:hanging="360"/>
+      </w:pPr>
+      <w:rPr>
+        <w:rFonts w:ascii="Symbol" w:hAnsi="Symbol" w:hint="default"/>
+      </w:rPr>
+    </w:lvl>
+    <w:lvl w:ilvl="1" w:tplc="04090003" w:tentative="1">
+      <w:start w:val="1"/>
+      <w:numFmt w:val="bullet"/>
+      <w:lvlText w:val="o"/>
+      <w:lvlJc w:val="left"/>
+      <w:pPr>
+        <w:ind w:left="1440" w:hanging="360"/>
+      </w:pPr>
+      <w:rPr>
+        <w:rFonts w:ascii="Courier New" w:hAnsi="Courier New" w:cs="Courier New" w:hint="default"/>
+      </w:rPr>
+    </w:lvl>
+    <w:lvl w:ilvl="2" w:tplc="04090005" w:tentative="1">
+      <w:start w:val="1"/>
+      <w:numFmt w:val="bullet"/>
+      <w:lvlText w:val=""/>
+      <w:lvlJc w:val="left"/>
+      <w:pPr>
+        <w:ind w:left="2160" w:hanging="360"/>
+      </w:pPr>
+      <w:rPr>
+        <w:rFonts w:ascii="Wingdings" w:hAnsi="Wingdings" w:hint="default"/>
+      </w:rPr>
+    </w:lvl>
+    <w:lvl w:ilvl="3" w:tplc="04090001" w:tentative="1">
+      <w:start w:val="1"/>
+      <w:numFmt w:val="bullet"/>
+      <w:lvlText w:val=""/>
+      <w:lvlJc w:val="left"/>
+      <w:pPr>
+        <w:ind w:left="2880" w:hanging="360"/>
+      </w:pPr>
+      <w:rPr>
+        <w:rFonts w:ascii="Symbol" w:hAnsi="Symbol" w:hint="default"/>
+      </w:rPr>
+    </w:lvl>
+    <w:lvl w:ilvl="4" w:tplc="04090003" w:tentative="1">
+      <w:start w:val="1"/>
+      <w:numFmt w:val="bullet"/>
+      <w:lvlText w:val="o"/>
+      <w:lvlJc w:val="left"/>
+      <w:pPr>
+        <w:ind w:left="3600" w:hanging="360"/>
+      </w:pPr>
+      <w:rPr>
+        <w:rFonts w:ascii="Courier New" w:hAnsi="Courier New" w:cs="Courier New" w:hint="default"/>
+      </w:rPr>
+    </w:lvl>
+    <w:lvl w:ilvl="5" w:tplc="04090005" w:tentative="1">
+      <w:start w:val="1"/>
+      <w:numFmt w:val="bullet"/>
+      <w:lvlText w:val=""/>
+      <w:lvlJc w:val="left"/>
+      <w:pPr>
+        <w:ind w:left="4320" w:hanging="360"/>
+      </w:pPr>
+      <w:rPr>
+        <w:rFonts w:ascii="Wingdings" w:hAnsi="Wingdings" w:hint="default"/>
+      </w:rPr>
+    </w:lvl>
+    <w:lvl w:ilvl="6" w:tplc="04090001" w:tentative="1">
+      <w:start w:val="1"/>
+      <w:numFmt w:val="bullet"/>
+      <w:lvlText w:val=""/>
+      <w:lvlJc w:val="left"/>
+      <w:pPr>
+        <w:ind w:left="5040" w:hanging="360"/>
+      </w:pPr>
+      <w:rPr>
+        <w:rFonts w:ascii="Symbol" w:hAnsi="Symbol" w:hint="default"/>
+      </w:rPr>
+    </w:lvl>
+    <w:lvl w:ilvl="7" w:tplc="04090003" w:tentative="1">
+      <w:start w:val="1"/>
+      <w:numFmt w:val="bullet"/>
+      <w:lvlText w:val="o"/>
+      <w:lvlJc w:val="left"/>
+      <w:pPr>
+        <w:ind w:left="5760" w:hanging="360"/>
+      </w:pPr>
+      <w:rPr>
+        <w:rFonts w:ascii="Courier New" w:hAnsi="Courier New" w:cs="Courier New" w:hint="default"/>
+      </w:rPr>
+    </w:lvl>
+    <w:lvl w:ilvl="8" w:tplc="04090005" w:tentative="1">
+      <w:start w:val="1"/>
+      <w:numFmt w:val="bullet"/>
+      <w:lvlText w:val=""/>
+      <w:lvlJc w:val="left"/>
+      <w:pPr>
+        <w:ind w:left="6480" w:hanging="360"/>
+      </w:pPr>
+      <w:rPr>
+        <w:rFonts w:ascii="Wingdings" w:hAnsi="Wingdings" w:hint="default"/>
+      </w:rPr>
+    </w:lvl>
+  </w:abstractNum>
+  <w:abstractNum w:abstractNumId="21" w15:restartNumberingAfterBreak="0">
     <w:nsid w:val="34B424FB"/>
     <w:multiLevelType w:val="multilevel"/>
     <w:tmpl w:val="B7EED6CC"/>
@@ -4184,7 +3867,7 @@
       </w:rPr>
     </w:lvl>
   </w:abstractNum>
-  <w:abstractNum w:abstractNumId="19" w15:restartNumberingAfterBreak="0">
+  <w:abstractNum w:abstractNumId="22" w15:restartNumberingAfterBreak="0">
     <w:nsid w:val="36453B98"/>
     <w:multiLevelType w:val="multilevel"/>
     <w:tmpl w:val="EAF2FB0E"/>
@@ -4297,7 +3980,7 @@
       </w:rPr>
     </w:lvl>
   </w:abstractNum>
-  <w:abstractNum w:abstractNumId="20" w15:restartNumberingAfterBreak="0">
+  <w:abstractNum w:abstractNumId="23" w15:restartNumberingAfterBreak="0">
     <w:nsid w:val="3A575781"/>
     <w:multiLevelType w:val="multilevel"/>
     <w:tmpl w:val="6EE4BB02"/>
@@ -4410,7 +4093,7 @@
       </w:rPr>
     </w:lvl>
   </w:abstractNum>
-  <w:abstractNum w:abstractNumId="21" w15:restartNumberingAfterBreak="0">
+  <w:abstractNum w:abstractNumId="24" w15:restartNumberingAfterBreak="0">
     <w:nsid w:val="3B085318"/>
     <w:multiLevelType w:val="multilevel"/>
     <w:tmpl w:val="289E832C"/>
@@ -4523,7 +4206,7 @@
       </w:rPr>
     </w:lvl>
   </w:abstractNum>
-  <w:abstractNum w:abstractNumId="22" w15:restartNumberingAfterBreak="0">
+  <w:abstractNum w:abstractNumId="25" w15:restartNumberingAfterBreak="0">
     <w:nsid w:val="3B8E766F"/>
     <w:multiLevelType w:val="multilevel"/>
     <w:tmpl w:val="86F26F94"/>
@@ -4636,7 +4319,7 @@
       </w:rPr>
     </w:lvl>
   </w:abstractNum>
-  <w:abstractNum w:abstractNumId="23" w15:restartNumberingAfterBreak="0">
+  <w:abstractNum w:abstractNumId="26" w15:restartNumberingAfterBreak="0">
     <w:nsid w:val="3E4931B6"/>
     <w:multiLevelType w:val="hybridMultilevel"/>
     <w:tmpl w:val="89A61356"/>
@@ -4749,7 +4432,7 @@
       </w:rPr>
     </w:lvl>
   </w:abstractNum>
-  <w:abstractNum w:abstractNumId="24" w15:restartNumberingAfterBreak="0">
+  <w:abstractNum w:abstractNumId="27" w15:restartNumberingAfterBreak="0">
     <w:nsid w:val="46864B4A"/>
     <w:multiLevelType w:val="multilevel"/>
     <w:tmpl w:val="48DEC1A8"/>
@@ -4862,7 +4545,7 @@
       </w:rPr>
     </w:lvl>
   </w:abstractNum>
-  <w:abstractNum w:abstractNumId="25" w15:restartNumberingAfterBreak="0">
+  <w:abstractNum w:abstractNumId="28" w15:restartNumberingAfterBreak="0">
     <w:nsid w:val="4A2E1D9F"/>
     <w:multiLevelType w:val="multilevel"/>
     <w:tmpl w:val="4BFC6934"/>
@@ -4975,7 +4658,7 @@
       </w:rPr>
     </w:lvl>
   </w:abstractNum>
-  <w:abstractNum w:abstractNumId="26" w15:restartNumberingAfterBreak="0">
+  <w:abstractNum w:abstractNumId="29" w15:restartNumberingAfterBreak="0">
     <w:nsid w:val="52D045F5"/>
     <w:multiLevelType w:val="multilevel"/>
     <w:tmpl w:val="091A89E0"/>
@@ -5088,7 +4771,7 @@
       </w:rPr>
     </w:lvl>
   </w:abstractNum>
-  <w:abstractNum w:abstractNumId="27" w15:restartNumberingAfterBreak="0">
+  <w:abstractNum w:abstractNumId="30" w15:restartNumberingAfterBreak="0">
     <w:nsid w:val="545208C8"/>
     <w:multiLevelType w:val="multilevel"/>
     <w:tmpl w:val="1F10F2A4"/>
@@ -5201,7 +4884,7 @@
       </w:rPr>
     </w:lvl>
   </w:abstractNum>
-  <w:abstractNum w:abstractNumId="28" w15:restartNumberingAfterBreak="0">
+  <w:abstractNum w:abstractNumId="31" w15:restartNumberingAfterBreak="0">
     <w:nsid w:val="559175CC"/>
     <w:multiLevelType w:val="multilevel"/>
     <w:tmpl w:val="BAF4C71A"/>
@@ -5314,7 +4997,120 @@
       </w:rPr>
     </w:lvl>
   </w:abstractNum>
-  <w:abstractNum w:abstractNumId="29" w15:restartNumberingAfterBreak="0">
+  <w:abstractNum w:abstractNumId="32" w15:restartNumberingAfterBreak="0">
+    <w:nsid w:val="56A379C5"/>
+    <w:multiLevelType w:val="hybridMultilevel"/>
+    <w:tmpl w:val="8422AB26"/>
+    <w:lvl w:ilvl="0" w:tplc="0409000D">
+      <w:start w:val="1"/>
+      <w:numFmt w:val="bullet"/>
+      <w:lvlText w:val=""/>
+      <w:lvlJc w:val="left"/>
+      <w:pPr>
+        <w:ind w:left="720" w:hanging="360"/>
+      </w:pPr>
+      <w:rPr>
+        <w:rFonts w:ascii="Wingdings" w:hAnsi="Wingdings" w:hint="default"/>
+      </w:rPr>
+    </w:lvl>
+    <w:lvl w:ilvl="1" w:tplc="04090003" w:tentative="1">
+      <w:start w:val="1"/>
+      <w:numFmt w:val="bullet"/>
+      <w:lvlText w:val="o"/>
+      <w:lvlJc w:val="left"/>
+      <w:pPr>
+        <w:ind w:left="1440" w:hanging="360"/>
+      </w:pPr>
+      <w:rPr>
+        <w:rFonts w:ascii="Courier New" w:hAnsi="Courier New" w:cs="Courier New" w:hint="default"/>
+      </w:rPr>
+    </w:lvl>
+    <w:lvl w:ilvl="2" w:tplc="04090005" w:tentative="1">
+      <w:start w:val="1"/>
+      <w:numFmt w:val="bullet"/>
+      <w:lvlText w:val=""/>
+      <w:lvlJc w:val="left"/>
+      <w:pPr>
+        <w:ind w:left="2160" w:hanging="360"/>
+      </w:pPr>
+      <w:rPr>
+        <w:rFonts w:ascii="Wingdings" w:hAnsi="Wingdings" w:hint="default"/>
+      </w:rPr>
+    </w:lvl>
+    <w:lvl w:ilvl="3" w:tplc="04090001" w:tentative="1">
+      <w:start w:val="1"/>
+      <w:numFmt w:val="bullet"/>
+      <w:lvlText w:val=""/>
+      <w:lvlJc w:val="left"/>
+      <w:pPr>
+        <w:ind w:left="2880" w:hanging="360"/>
+      </w:pPr>
+      <w:rPr>
+        <w:rFonts w:ascii="Symbol" w:hAnsi="Symbol" w:hint="default"/>
+      </w:rPr>
+    </w:lvl>
+    <w:lvl w:ilvl="4" w:tplc="04090003" w:tentative="1">
+      <w:start w:val="1"/>
+      <w:numFmt w:val="bullet"/>
+      <w:lvlText w:val="o"/>
+      <w:lvlJc w:val="left"/>
+      <w:pPr>
+        <w:ind w:left="3600" w:hanging="360"/>
+      </w:pPr>
+      <w:rPr>
+        <w:rFonts w:ascii="Courier New" w:hAnsi="Courier New" w:cs="Courier New" w:hint="default"/>
+      </w:rPr>
+    </w:lvl>
+    <w:lvl w:ilvl="5" w:tplc="04090005" w:tentative="1">
+      <w:start w:val="1"/>
+      <w:numFmt w:val="bullet"/>
+      <w:lvlText w:val=""/>
+      <w:lvlJc w:val="left"/>
+      <w:pPr>
+        <w:ind w:left="4320" w:hanging="360"/>
+      </w:pPr>
+      <w:rPr>
+        <w:rFonts w:ascii="Wingdings" w:hAnsi="Wingdings" w:hint="default"/>
+      </w:rPr>
+    </w:lvl>
+    <w:lvl w:ilvl="6" w:tplc="04090001" w:tentative="1">
+      <w:start w:val="1"/>
+      <w:numFmt w:val="bullet"/>
+      <w:lvlText w:val=""/>
+      <w:lvlJc w:val="left"/>
+      <w:pPr>
+        <w:ind w:left="5040" w:hanging="360"/>
+      </w:pPr>
+      <w:rPr>
+        <w:rFonts w:ascii="Symbol" w:hAnsi="Symbol" w:hint="default"/>
+      </w:rPr>
+    </w:lvl>
+    <w:lvl w:ilvl="7" w:tplc="04090003" w:tentative="1">
+      <w:start w:val="1"/>
+      <w:numFmt w:val="bullet"/>
+      <w:lvlText w:val="o"/>
+      <w:lvlJc w:val="left"/>
+      <w:pPr>
+        <w:ind w:left="5760" w:hanging="360"/>
+      </w:pPr>
+      <w:rPr>
+        <w:rFonts w:ascii="Courier New" w:hAnsi="Courier New" w:cs="Courier New" w:hint="default"/>
+      </w:rPr>
+    </w:lvl>
+    <w:lvl w:ilvl="8" w:tplc="04090005" w:tentative="1">
+      <w:start w:val="1"/>
+      <w:numFmt w:val="bullet"/>
+      <w:lvlText w:val=""/>
+      <w:lvlJc w:val="left"/>
+      <w:pPr>
+        <w:ind w:left="6480" w:hanging="360"/>
+      </w:pPr>
+      <w:rPr>
+        <w:rFonts w:ascii="Wingdings" w:hAnsi="Wingdings" w:hint="default"/>
+      </w:rPr>
+    </w:lvl>
+  </w:abstractNum>
+  <w:abstractNum w:abstractNumId="33" w15:restartNumberingAfterBreak="0">
     <w:nsid w:val="593769A5"/>
     <w:multiLevelType w:val="multilevel"/>
     <w:tmpl w:val="4C582568"/>
@@ -5463,7 +5259,7 @@
       </w:rPr>
     </w:lvl>
   </w:abstractNum>
-  <w:abstractNum w:abstractNumId="30" w15:restartNumberingAfterBreak="0">
+  <w:abstractNum w:abstractNumId="34" w15:restartNumberingAfterBreak="0">
     <w:nsid w:val="5F2B306F"/>
     <w:multiLevelType w:val="multilevel"/>
     <w:tmpl w:val="A8E263BC"/>
@@ -5576,7 +5372,7 @@
       </w:rPr>
     </w:lvl>
   </w:abstractNum>
-  <w:abstractNum w:abstractNumId="31" w15:restartNumberingAfterBreak="0">
+  <w:abstractNum w:abstractNumId="35" w15:restartNumberingAfterBreak="0">
     <w:nsid w:val="61C17E71"/>
     <w:multiLevelType w:val="hybridMultilevel"/>
     <w:tmpl w:val="04ACA87A"/>
@@ -5689,7 +5485,7 @@
       </w:rPr>
     </w:lvl>
   </w:abstractNum>
-  <w:abstractNum w:abstractNumId="32" w15:restartNumberingAfterBreak="0">
+  <w:abstractNum w:abstractNumId="36" w15:restartNumberingAfterBreak="0">
     <w:nsid w:val="65E24AC9"/>
     <w:multiLevelType w:val="multilevel"/>
     <w:tmpl w:val="8DD6D4DA"/>
@@ -5802,7 +5598,7 @@
       </w:rPr>
     </w:lvl>
   </w:abstractNum>
-  <w:abstractNum w:abstractNumId="33" w15:restartNumberingAfterBreak="0">
+  <w:abstractNum w:abstractNumId="37" w15:restartNumberingAfterBreak="0">
     <w:nsid w:val="67E929BC"/>
     <w:multiLevelType w:val="multilevel"/>
     <w:tmpl w:val="BAF25C1C"/>
@@ -5919,7 +5715,7 @@
       </w:rPr>
     </w:lvl>
   </w:abstractNum>
-  <w:abstractNum w:abstractNumId="34" w15:restartNumberingAfterBreak="0">
+  <w:abstractNum w:abstractNumId="38" w15:restartNumberingAfterBreak="0">
     <w:nsid w:val="69CD29B3"/>
     <w:multiLevelType w:val="multilevel"/>
     <w:tmpl w:val="04C8E072"/>
@@ -6032,7 +5828,7 @@
       </w:rPr>
     </w:lvl>
   </w:abstractNum>
-  <w:abstractNum w:abstractNumId="35" w15:restartNumberingAfterBreak="0">
+  <w:abstractNum w:abstractNumId="39" w15:restartNumberingAfterBreak="0">
     <w:nsid w:val="730C67EE"/>
     <w:multiLevelType w:val="hybridMultilevel"/>
     <w:tmpl w:val="CD12A41A"/>
@@ -6145,7 +5941,7 @@
       </w:rPr>
     </w:lvl>
   </w:abstractNum>
-  <w:abstractNum w:abstractNumId="36" w15:restartNumberingAfterBreak="0">
+  <w:abstractNum w:abstractNumId="40" w15:restartNumberingAfterBreak="0">
     <w:nsid w:val="73F07DA1"/>
     <w:multiLevelType w:val="multilevel"/>
     <w:tmpl w:val="CB68DC1E"/>
@@ -6294,7 +6090,7 @@
       </w:rPr>
     </w:lvl>
   </w:abstractNum>
-  <w:abstractNum w:abstractNumId="37" w15:restartNumberingAfterBreak="0">
+  <w:abstractNum w:abstractNumId="41" w15:restartNumberingAfterBreak="0">
     <w:nsid w:val="74EE27E8"/>
     <w:multiLevelType w:val="multilevel"/>
     <w:tmpl w:val="687A6F10"/>
@@ -6407,7 +6203,7 @@
       </w:rPr>
     </w:lvl>
   </w:abstractNum>
-  <w:abstractNum w:abstractNumId="38" w15:restartNumberingAfterBreak="0">
+  <w:abstractNum w:abstractNumId="42" w15:restartNumberingAfterBreak="0">
     <w:nsid w:val="75D54441"/>
     <w:multiLevelType w:val="multilevel"/>
     <w:tmpl w:val="74BCD98A"/>
@@ -6520,7 +6316,7 @@
       </w:rPr>
     </w:lvl>
   </w:abstractNum>
-  <w:abstractNum w:abstractNumId="39" w15:restartNumberingAfterBreak="0">
+  <w:abstractNum w:abstractNumId="43" w15:restartNumberingAfterBreak="0">
     <w:nsid w:val="75E10167"/>
     <w:multiLevelType w:val="multilevel"/>
     <w:tmpl w:val="EF960B74"/>
@@ -6633,10 +6429,10 @@
       </w:rPr>
     </w:lvl>
   </w:abstractNum>
-  <w:abstractNum w:abstractNumId="40" w15:restartNumberingAfterBreak="0">
+  <w:abstractNum w:abstractNumId="44" w15:restartNumberingAfterBreak="0">
     <w:nsid w:val="76317ADF"/>
     <w:multiLevelType w:val="hybridMultilevel"/>
-    <w:tmpl w:val="FBC0A1E2"/>
+    <w:tmpl w:val="825A569A"/>
     <w:lvl w:ilvl="0" w:tplc="0409000F">
       <w:start w:val="1"/>
       <w:numFmt w:val="decimal"/>
@@ -6719,7 +6515,7 @@
       </w:pPr>
     </w:lvl>
   </w:abstractNum>
-  <w:abstractNum w:abstractNumId="41" w15:restartNumberingAfterBreak="0">
+  <w:abstractNum w:abstractNumId="45" w15:restartNumberingAfterBreak="0">
     <w:nsid w:val="79C12ABF"/>
     <w:multiLevelType w:val="multilevel"/>
     <w:tmpl w:val="1636788C"/>
@@ -6832,7 +6628,7 @@
       </w:rPr>
     </w:lvl>
   </w:abstractNum>
-  <w:abstractNum w:abstractNumId="42" w15:restartNumberingAfterBreak="0">
+  <w:abstractNum w:abstractNumId="46" w15:restartNumberingAfterBreak="0">
     <w:nsid w:val="7BE5619A"/>
     <w:multiLevelType w:val="multilevel"/>
     <w:tmpl w:val="3F228AD8"/>
@@ -6945,7 +6741,93 @@
       </w:rPr>
     </w:lvl>
   </w:abstractNum>
-  <w:abstractNum w:abstractNumId="43" w15:restartNumberingAfterBreak="0">
+  <w:abstractNum w:abstractNumId="47" w15:restartNumberingAfterBreak="0">
+    <w:nsid w:val="7DAB5D58"/>
+    <w:multiLevelType w:val="hybridMultilevel"/>
+    <w:tmpl w:val="887C784C"/>
+    <w:lvl w:ilvl="0" w:tplc="04090019">
+      <w:start w:val="1"/>
+      <w:numFmt w:val="lowerLetter"/>
+      <w:lvlText w:val="%1."/>
+      <w:lvlJc w:val="left"/>
+      <w:pPr>
+        <w:ind w:left="720" w:hanging="360"/>
+      </w:pPr>
+    </w:lvl>
+    <w:lvl w:ilvl="1" w:tplc="04090019" w:tentative="1">
+      <w:start w:val="1"/>
+      <w:numFmt w:val="lowerLetter"/>
+      <w:lvlText w:val="%2."/>
+      <w:lvlJc w:val="left"/>
+      <w:pPr>
+        <w:ind w:left="1440" w:hanging="360"/>
+      </w:pPr>
+    </w:lvl>
+    <w:lvl w:ilvl="2" w:tplc="0409001B" w:tentative="1">
+      <w:start w:val="1"/>
+      <w:numFmt w:val="lowerRoman"/>
+      <w:lvlText w:val="%3."/>
+      <w:lvlJc w:val="right"/>
+      <w:pPr>
+        <w:ind w:left="2160" w:hanging="180"/>
+      </w:pPr>
+    </w:lvl>
+    <w:lvl w:ilvl="3" w:tplc="0409000F" w:tentative="1">
+      <w:start w:val="1"/>
+      <w:numFmt w:val="decimal"/>
+      <w:lvlText w:val="%4."/>
+      <w:lvlJc w:val="left"/>
+      <w:pPr>
+        <w:ind w:left="2880" w:hanging="360"/>
+      </w:pPr>
+    </w:lvl>
+    <w:lvl w:ilvl="4" w:tplc="04090019" w:tentative="1">
+      <w:start w:val="1"/>
+      <w:numFmt w:val="lowerLetter"/>
+      <w:lvlText w:val="%5."/>
+      <w:lvlJc w:val="left"/>
+      <w:pPr>
+        <w:ind w:left="3600" w:hanging="360"/>
+      </w:pPr>
+    </w:lvl>
+    <w:lvl w:ilvl="5" w:tplc="0409001B" w:tentative="1">
+      <w:start w:val="1"/>
+      <w:numFmt w:val="lowerRoman"/>
+      <w:lvlText w:val="%6."/>
+      <w:lvlJc w:val="right"/>
+      <w:pPr>
+        <w:ind w:left="4320" w:hanging="180"/>
+      </w:pPr>
+    </w:lvl>
+    <w:lvl w:ilvl="6" w:tplc="0409000F" w:tentative="1">
+      <w:start w:val="1"/>
+      <w:numFmt w:val="decimal"/>
+      <w:lvlText w:val="%7."/>
+      <w:lvlJc w:val="left"/>
+      <w:pPr>
+        <w:ind w:left="5040" w:hanging="360"/>
+      </w:pPr>
+    </w:lvl>
+    <w:lvl w:ilvl="7" w:tplc="04090019" w:tentative="1">
+      <w:start w:val="1"/>
+      <w:numFmt w:val="lowerLetter"/>
+      <w:lvlText w:val="%8."/>
+      <w:lvlJc w:val="left"/>
+      <w:pPr>
+        <w:ind w:left="5760" w:hanging="360"/>
+      </w:pPr>
+    </w:lvl>
+    <w:lvl w:ilvl="8" w:tplc="0409001B" w:tentative="1">
+      <w:start w:val="1"/>
+      <w:numFmt w:val="lowerRoman"/>
+      <w:lvlText w:val="%9."/>
+      <w:lvlJc w:val="right"/>
+      <w:pPr>
+        <w:ind w:left="6480" w:hanging="180"/>
+      </w:pPr>
+    </w:lvl>
+  </w:abstractNum>
+  <w:abstractNum w:abstractNumId="48" w15:restartNumberingAfterBreak="0">
     <w:nsid w:val="7E0E229B"/>
     <w:multiLevelType w:val="multilevel"/>
     <w:tmpl w:val="8BF01870"/>
@@ -7058,7 +6940,7 @@
       </w:rPr>
     </w:lvl>
   </w:abstractNum>
-  <w:abstractNum w:abstractNumId="44" w15:restartNumberingAfterBreak="0">
+  <w:abstractNum w:abstractNumId="49" w15:restartNumberingAfterBreak="0">
     <w:nsid w:val="7F0E1EEF"/>
     <w:multiLevelType w:val="multilevel"/>
     <w:tmpl w:val="D5C20ECE"/>
@@ -7175,136 +7057,151 @@
     <w:abstractNumId w:val="1"/>
   </w:num>
   <w:num w:numId="2" w16cid:durableId="96560412">
-    <w:abstractNumId w:val="25"/>
+    <w:abstractNumId w:val="28"/>
   </w:num>
   <w:num w:numId="3" w16cid:durableId="1002780266">
-    <w:abstractNumId w:val="20"/>
+    <w:abstractNumId w:val="23"/>
   </w:num>
   <w:num w:numId="4" w16cid:durableId="238829172">
-    <w:abstractNumId w:val="28"/>
+    <w:abstractNumId w:val="31"/>
   </w:num>
   <w:num w:numId="5" w16cid:durableId="2094814467">
     <w:abstractNumId w:val="3"/>
   </w:num>
   <w:num w:numId="6" w16cid:durableId="1490560538">
-    <w:abstractNumId w:val="44"/>
+    <w:abstractNumId w:val="49"/>
   </w:num>
   <w:num w:numId="7" w16cid:durableId="91557973">
-    <w:abstractNumId w:val="17"/>
+    <w:abstractNumId w:val="19"/>
   </w:num>
   <w:num w:numId="8" w16cid:durableId="1241721524">
-    <w:abstractNumId w:val="5"/>
+    <w:abstractNumId w:val="6"/>
   </w:num>
   <w:num w:numId="9" w16cid:durableId="1220701329">
-    <w:abstractNumId w:val="26"/>
+    <w:abstractNumId w:val="29"/>
   </w:num>
   <w:num w:numId="10" w16cid:durableId="520775995">
-    <w:abstractNumId w:val="12"/>
+    <w:abstractNumId w:val="13"/>
   </w:num>
   <w:num w:numId="11" w16cid:durableId="2119642688">
-    <w:abstractNumId w:val="34"/>
+    <w:abstractNumId w:val="38"/>
   </w:num>
   <w:num w:numId="12" w16cid:durableId="1958221304">
+    <w:abstractNumId w:val="16"/>
+  </w:num>
+  <w:num w:numId="13" w16cid:durableId="440806838">
+    <w:abstractNumId w:val="8"/>
+  </w:num>
+  <w:num w:numId="14" w16cid:durableId="665598847">
     <w:abstractNumId w:val="15"/>
   </w:num>
-  <w:num w:numId="13" w16cid:durableId="440806838">
-    <w:abstractNumId w:val="7"/>
-  </w:num>
-  <w:num w:numId="14" w16cid:durableId="665598847">
-    <w:abstractNumId w:val="14"/>
-  </w:num>
   <w:num w:numId="15" w16cid:durableId="1283926161">
-    <w:abstractNumId w:val="38"/>
+    <w:abstractNumId w:val="42"/>
   </w:num>
   <w:num w:numId="16" w16cid:durableId="964580932">
     <w:abstractNumId w:val="2"/>
   </w:num>
   <w:num w:numId="17" w16cid:durableId="1678920586">
-    <w:abstractNumId w:val="16"/>
+    <w:abstractNumId w:val="17"/>
   </w:num>
   <w:num w:numId="18" w16cid:durableId="1904752802">
-    <w:abstractNumId w:val="30"/>
+    <w:abstractNumId w:val="34"/>
   </w:num>
   <w:num w:numId="19" w16cid:durableId="1765565613">
-    <w:abstractNumId w:val="4"/>
+    <w:abstractNumId w:val="5"/>
   </w:num>
   <w:num w:numId="20" w16cid:durableId="1101492294">
-    <w:abstractNumId w:val="21"/>
+    <w:abstractNumId w:val="24"/>
   </w:num>
   <w:num w:numId="21" w16cid:durableId="1207793723">
-    <w:abstractNumId w:val="13"/>
+    <w:abstractNumId w:val="14"/>
   </w:num>
   <w:num w:numId="22" w16cid:durableId="1938512513">
-    <w:abstractNumId w:val="19"/>
+    <w:abstractNumId w:val="22"/>
   </w:num>
   <w:num w:numId="23" w16cid:durableId="469980206">
-    <w:abstractNumId w:val="42"/>
+    <w:abstractNumId w:val="46"/>
   </w:num>
   <w:num w:numId="24" w16cid:durableId="912785530">
-    <w:abstractNumId w:val="24"/>
+    <w:abstractNumId w:val="27"/>
   </w:num>
   <w:num w:numId="25" w16cid:durableId="1925333244">
-    <w:abstractNumId w:val="11"/>
+    <w:abstractNumId w:val="12"/>
   </w:num>
   <w:num w:numId="26" w16cid:durableId="311443856">
     <w:abstractNumId w:val="0"/>
   </w:num>
   <w:num w:numId="27" w16cid:durableId="1600990422">
+    <w:abstractNumId w:val="21"/>
+  </w:num>
+  <w:num w:numId="28" w16cid:durableId="1019039446">
+    <w:abstractNumId w:val="41"/>
+  </w:num>
+  <w:num w:numId="29" w16cid:durableId="25327680">
+    <w:abstractNumId w:val="10"/>
+  </w:num>
+  <w:num w:numId="30" w16cid:durableId="2132743635">
+    <w:abstractNumId w:val="7"/>
+  </w:num>
+  <w:num w:numId="31" w16cid:durableId="731778281">
+    <w:abstractNumId w:val="11"/>
+  </w:num>
+  <w:num w:numId="32" w16cid:durableId="1194028421">
+    <w:abstractNumId w:val="48"/>
+  </w:num>
+  <w:num w:numId="33" w16cid:durableId="2044358279">
+    <w:abstractNumId w:val="45"/>
+  </w:num>
+  <w:num w:numId="34" w16cid:durableId="1453939389">
+    <w:abstractNumId w:val="25"/>
+  </w:num>
+  <w:num w:numId="35" w16cid:durableId="1529372750">
+    <w:abstractNumId w:val="30"/>
+  </w:num>
+  <w:num w:numId="36" w16cid:durableId="563688411">
+    <w:abstractNumId w:val="43"/>
+  </w:num>
+  <w:num w:numId="37" w16cid:durableId="1190487620">
+    <w:abstractNumId w:val="36"/>
+  </w:num>
+  <w:num w:numId="38" w16cid:durableId="1389845337">
+    <w:abstractNumId w:val="37"/>
+  </w:num>
+  <w:num w:numId="39" w16cid:durableId="283538122">
+    <w:abstractNumId w:val="44"/>
+  </w:num>
+  <w:num w:numId="40" w16cid:durableId="2038461569">
+    <w:abstractNumId w:val="40"/>
+  </w:num>
+  <w:num w:numId="41" w16cid:durableId="1072041784">
+    <w:abstractNumId w:val="9"/>
+  </w:num>
+  <w:num w:numId="42" w16cid:durableId="1009255285">
+    <w:abstractNumId w:val="33"/>
+  </w:num>
+  <w:num w:numId="43" w16cid:durableId="1793478098">
+    <w:abstractNumId w:val="26"/>
+  </w:num>
+  <w:num w:numId="44" w16cid:durableId="1452868176">
+    <w:abstractNumId w:val="39"/>
+  </w:num>
+  <w:num w:numId="45" w16cid:durableId="649988058">
+    <w:abstractNumId w:val="35"/>
+  </w:num>
+  <w:num w:numId="46" w16cid:durableId="1707176385">
     <w:abstractNumId w:val="18"/>
   </w:num>
-  <w:num w:numId="28" w16cid:durableId="1019039446">
-    <w:abstractNumId w:val="37"/>
+  <w:num w:numId="47" w16cid:durableId="236014349">
+    <w:abstractNumId w:val="47"/>
   </w:num>
-  <w:num w:numId="29" w16cid:durableId="25327680">
-    <w:abstractNumId w:val="9"/>
+  <w:num w:numId="48" w16cid:durableId="1570574106">
+    <w:abstractNumId w:val="4"/>
   </w:num>
-  <w:num w:numId="30" w16cid:durableId="2132743635">
-    <w:abstractNumId w:val="6"/>
+  <w:num w:numId="49" w16cid:durableId="1129326285">
+    <w:abstractNumId w:val="20"/>
   </w:num>
-  <w:num w:numId="31" w16cid:durableId="731778281">
-    <w:abstractNumId w:val="10"/>
-  </w:num>
-  <w:num w:numId="32" w16cid:durableId="1194028421">
-    <w:abstractNumId w:val="43"/>
-  </w:num>
-  <w:num w:numId="33" w16cid:durableId="2044358279">
-    <w:abstractNumId w:val="41"/>
-  </w:num>
-  <w:num w:numId="34" w16cid:durableId="1453939389">
-    <w:abstractNumId w:val="22"/>
-  </w:num>
-  <w:num w:numId="35" w16cid:durableId="1529372750">
-    <w:abstractNumId w:val="27"/>
-  </w:num>
-  <w:num w:numId="36" w16cid:durableId="563688411">
-    <w:abstractNumId w:val="39"/>
-  </w:num>
-  <w:num w:numId="37" w16cid:durableId="1190487620">
+  <w:num w:numId="50" w16cid:durableId="579292760">
     <w:abstractNumId w:val="32"/>
-  </w:num>
-  <w:num w:numId="38" w16cid:durableId="1389845337">
-    <w:abstractNumId w:val="33"/>
-  </w:num>
-  <w:num w:numId="39" w16cid:durableId="283538122">
-    <w:abstractNumId w:val="40"/>
-  </w:num>
-  <w:num w:numId="40" w16cid:durableId="2038461569">
-    <w:abstractNumId w:val="36"/>
-  </w:num>
-  <w:num w:numId="41" w16cid:durableId="1072041784">
-    <w:abstractNumId w:val="8"/>
-  </w:num>
-  <w:num w:numId="42" w16cid:durableId="1009255285">
-    <w:abstractNumId w:val="29"/>
-  </w:num>
-  <w:num w:numId="43" w16cid:durableId="1793478098">
-    <w:abstractNumId w:val="23"/>
-  </w:num>
-  <w:num w:numId="44" w16cid:durableId="1452868176">
-    <w:abstractNumId w:val="35"/>
-  </w:num>
-  <w:num w:numId="45" w16cid:durableId="649988058">
-    <w:abstractNumId w:val="31"/>
   </w:num>
 </w:numbering>
 </file>

</xml_diff>

<commit_message>
Se sube documento de entrega
</commit_message>
<xml_diff>
--- a/Reto capa de sesión/Equipo de Trabajo 01 - Pareja 2 - sesión.docx
+++ b/Reto capa de sesión/Equipo de Trabajo 01 - Pareja 2 - sesión.docx
@@ -5,6 +5,8 @@
     <w:p>
       <w:pPr>
         <w:pStyle w:val="Subtitle"/>
+        <w:spacing w:line="360" w:lineRule="auto"/>
+        <w:jc w:val="both"/>
         <w:rPr>
           <w:sz w:val="36"/>
           <w:szCs w:val="36"/>
@@ -34,6 +36,8 @@
     </w:p>
     <w:p>
       <w:pPr>
+        <w:spacing w:line="360" w:lineRule="auto"/>
+        <w:jc w:val="both"/>
         <w:rPr>
           <w:sz w:val="32"/>
           <w:szCs w:val="32"/>
@@ -44,6 +48,8 @@
     </w:p>
     <w:p>
       <w:pPr>
+        <w:spacing w:line="360" w:lineRule="auto"/>
+        <w:jc w:val="both"/>
         <w:rPr>
           <w:b/>
           <w:sz w:val="32"/>
@@ -61,6 +67,8 @@
     </w:p>
     <w:p>
       <w:pPr>
+        <w:spacing w:line="360" w:lineRule="auto"/>
+        <w:jc w:val="both"/>
         <w:rPr>
           <w:sz w:val="32"/>
           <w:szCs w:val="32"/>
@@ -70,7 +78,8 @@
     <w:p>
       <w:pPr>
         <w:shd w:val="clear" w:color="auto" w:fill="FFFFFF"/>
-        <w:spacing w:line="240" w:lineRule="auto"/>
+        <w:spacing w:line="360" w:lineRule="auto"/>
+        <w:jc w:val="both"/>
         <w:rPr>
           <w:rFonts w:ascii="Times New Roman" w:eastAsia="Times New Roman" w:hAnsi="Times New Roman" w:cs="Times New Roman"/>
           <w:i/>
@@ -92,7 +101,8 @@
     <w:p>
       <w:pPr>
         <w:shd w:val="clear" w:color="auto" w:fill="FFFFFF"/>
-        <w:spacing w:line="240" w:lineRule="auto"/>
+        <w:spacing w:line="360" w:lineRule="auto"/>
+        <w:jc w:val="both"/>
         <w:rPr>
           <w:i/>
           <w:sz w:val="32"/>
@@ -110,16 +120,8 @@
     </w:p>
     <w:p>
       <w:pPr>
-        <w:shd w:val="clear" w:color="auto" w:fill="FFFFFF"/>
-        <w:spacing w:line="240" w:lineRule="auto"/>
-        <w:rPr>
-          <w:sz w:val="32"/>
-          <w:szCs w:val="32"/>
-        </w:rPr>
-      </w:pPr>
-    </w:p>
-    <w:p>
-      <w:pPr>
+        <w:spacing w:line="360" w:lineRule="auto"/>
+        <w:jc w:val="both"/>
         <w:rPr>
           <w:sz w:val="32"/>
           <w:szCs w:val="32"/>
@@ -134,7 +136,8 @@
           <w:numId w:val="39"/>
         </w:numPr>
         <w:shd w:val="clear" w:color="auto" w:fill="FFFFFF"/>
-        <w:spacing w:before="0" w:beforeAutospacing="0" w:after="0" w:afterAutospacing="0"/>
+        <w:spacing w:before="0" w:beforeAutospacing="0" w:after="0" w:afterAutospacing="0" w:line="360" w:lineRule="auto"/>
+        <w:jc w:val="both"/>
         <w:rPr>
           <w:rFonts w:ascii="Arial" w:eastAsia="Arial" w:hAnsi="Arial" w:cs="Arial"/>
           <w:b/>
@@ -194,6 +197,8 @@
     </w:p>
     <w:p>
       <w:pPr>
+        <w:spacing w:line="360" w:lineRule="auto"/>
+        <w:jc w:val="both"/>
         <w:rPr>
           <w:sz w:val="24"/>
           <w:szCs w:val="24"/>
@@ -207,6 +212,8 @@
           <w:ilvl w:val="0"/>
           <w:numId w:val="39"/>
         </w:numPr>
+        <w:spacing w:line="360" w:lineRule="auto"/>
+        <w:jc w:val="both"/>
         <w:rPr>
           <w:b/>
           <w:bCs/>
@@ -227,6 +234,8 @@
     <w:p>
       <w:pPr>
         <w:pStyle w:val="ListParagraph"/>
+        <w:spacing w:line="360" w:lineRule="auto"/>
+        <w:jc w:val="both"/>
         <w:rPr>
           <w:b/>
           <w:bCs/>
@@ -242,6 +251,8 @@
           <w:ilvl w:val="0"/>
           <w:numId w:val="47"/>
         </w:numPr>
+        <w:spacing w:line="360" w:lineRule="auto"/>
+        <w:jc w:val="both"/>
         <w:rPr>
           <w:b/>
           <w:bCs/>
@@ -261,6 +272,8 @@
     </w:p>
     <w:p>
       <w:pPr>
+        <w:spacing w:line="360" w:lineRule="auto"/>
+        <w:jc w:val="both"/>
         <w:rPr>
           <w:b/>
           <w:bCs/>
@@ -276,6 +289,7 @@
           <w:ilvl w:val="0"/>
           <w:numId w:val="49"/>
         </w:numPr>
+        <w:spacing w:line="360" w:lineRule="auto"/>
         <w:jc w:val="both"/>
         <w:rPr>
           <w:sz w:val="24"/>
@@ -289,15 +303,13 @@
         </w:rPr>
         <w:t xml:space="preserve">Se configuran los datos de inicio de sesión y conexión con el bróker, utilizando los datos realizados del </w:t>
       </w:r>
-      <w:proofErr w:type="spellStart"/>
-      <w:r>
-        <w:rPr>
-          <w:sz w:val="24"/>
-          <w:szCs w:val="24"/>
-        </w:rPr>
-        <w:t>turorial</w:t>
-      </w:r>
-      <w:proofErr w:type="spellEnd"/>
+      <w:r>
+        <w:rPr>
+          <w:sz w:val="24"/>
+          <w:szCs w:val="24"/>
+        </w:rPr>
+        <w:t>tutorial</w:t>
+      </w:r>
       <w:r>
         <w:rPr>
           <w:sz w:val="24"/>
@@ -308,6 +320,8 @@
     </w:p>
     <w:p>
       <w:pPr>
+        <w:spacing w:line="360" w:lineRule="auto"/>
+        <w:jc w:val="both"/>
         <w:rPr>
           <w:b/>
           <w:bCs/>
@@ -318,6 +332,8 @@
     </w:p>
     <w:p>
       <w:pPr>
+        <w:spacing w:line="360" w:lineRule="auto"/>
+        <w:jc w:val="both"/>
         <w:rPr>
           <w:b/>
           <w:bCs/>
@@ -368,6 +384,8 @@
     </w:p>
     <w:p>
       <w:pPr>
+        <w:spacing w:line="360" w:lineRule="auto"/>
+        <w:jc w:val="both"/>
         <w:rPr>
           <w:b/>
           <w:bCs/>
@@ -378,6 +396,8 @@
     </w:p>
     <w:p>
       <w:pPr>
+        <w:spacing w:line="360" w:lineRule="auto"/>
+        <w:jc w:val="both"/>
         <w:rPr>
           <w:b/>
           <w:bCs/>
@@ -393,17 +413,15 @@
           <w:ilvl w:val="0"/>
           <w:numId w:val="49"/>
         </w:numPr>
-        <w:rPr>
-          <w:b/>
-          <w:bCs/>
-          <w:sz w:val="24"/>
-          <w:szCs w:val="24"/>
-        </w:rPr>
-      </w:pPr>
-      <w:r>
-        <w:rPr>
-          <w:b/>
-          <w:bCs/>
+        <w:spacing w:line="360" w:lineRule="auto"/>
+        <w:jc w:val="both"/>
+        <w:rPr>
+          <w:sz w:val="24"/>
+          <w:szCs w:val="24"/>
+        </w:rPr>
+      </w:pPr>
+      <w:r>
+        <w:rPr>
           <w:sz w:val="24"/>
           <w:szCs w:val="24"/>
         </w:rPr>
@@ -411,8 +429,6 @@
       </w:r>
       <w:r>
         <w:rPr>
-          <w:b/>
-          <w:bCs/>
           <w:sz w:val="24"/>
           <w:szCs w:val="24"/>
         </w:rPr>
@@ -420,8 +436,6 @@
       </w:r>
       <w:r>
         <w:rPr>
-          <w:b/>
-          <w:bCs/>
           <w:sz w:val="24"/>
           <w:szCs w:val="24"/>
         </w:rPr>
@@ -430,6 +444,8 @@
     </w:p>
     <w:p>
       <w:pPr>
+        <w:spacing w:line="360" w:lineRule="auto"/>
+        <w:jc w:val="both"/>
         <w:rPr>
           <w:b/>
           <w:bCs/>
@@ -445,6 +461,8 @@
           <w:ilvl w:val="0"/>
           <w:numId w:val="50"/>
         </w:numPr>
+        <w:spacing w:line="360" w:lineRule="auto"/>
+        <w:jc w:val="both"/>
         <w:rPr>
           <w:sz w:val="24"/>
           <w:szCs w:val="24"/>
@@ -457,14 +475,6 @@
         </w:rPr>
         <w:t>1 usuario en 1 segundo</w:t>
       </w:r>
-    </w:p>
-    <w:p>
-      <w:pPr>
-        <w:rPr>
-          <w:sz w:val="24"/>
-          <w:szCs w:val="24"/>
-        </w:rPr>
-      </w:pPr>
     </w:p>
     <w:p>
       <w:pPr>
@@ -473,6 +483,8 @@
           <w:ilvl w:val="0"/>
           <w:numId w:val="50"/>
         </w:numPr>
+        <w:spacing w:line="360" w:lineRule="auto"/>
+        <w:jc w:val="both"/>
         <w:rPr>
           <w:sz w:val="24"/>
           <w:szCs w:val="24"/>
@@ -485,15 +497,20 @@
         </w:rPr>
         <w:t xml:space="preserve">100 </w:t>
       </w:r>
-      <w:proofErr w:type="gramStart"/>
-      <w:r>
-        <w:rPr>
-          <w:sz w:val="24"/>
-          <w:szCs w:val="24"/>
-        </w:rPr>
-        <w:t>Usuarios</w:t>
-      </w:r>
-      <w:proofErr w:type="gramEnd"/>
+      <w:r>
+        <w:rPr>
+          <w:sz w:val="24"/>
+          <w:szCs w:val="24"/>
+        </w:rPr>
+        <w:t>u</w:t>
+      </w:r>
+      <w:r>
+        <w:rPr>
+          <w:sz w:val="24"/>
+          <w:szCs w:val="24"/>
+        </w:rPr>
+        <w:t>suarios</w:t>
+      </w:r>
       <w:r>
         <w:rPr>
           <w:sz w:val="24"/>
@@ -501,14 +518,6 @@
         </w:rPr>
         <w:t xml:space="preserve"> en 1 segundo</w:t>
       </w:r>
-    </w:p>
-    <w:p>
-      <w:pPr>
-        <w:rPr>
-          <w:sz w:val="24"/>
-          <w:szCs w:val="24"/>
-        </w:rPr>
-      </w:pPr>
     </w:p>
     <w:p>
       <w:pPr>
@@ -517,11 +526,14 @@
           <w:ilvl w:val="0"/>
           <w:numId w:val="50"/>
         </w:numPr>
-        <w:rPr>
-          <w:sz w:val="24"/>
-          <w:szCs w:val="24"/>
-        </w:rPr>
-      </w:pPr>
+        <w:spacing w:line="360" w:lineRule="auto"/>
+        <w:jc w:val="both"/>
+        <w:rPr>
+          <w:sz w:val="24"/>
+          <w:szCs w:val="24"/>
+        </w:rPr>
+      </w:pPr>
+      <w:bookmarkStart w:id="2" w:name="_Hlk113293190"/>
       <w:r>
         <w:rPr>
           <w:sz w:val="24"/>
@@ -529,15 +541,20 @@
         </w:rPr>
         <w:t xml:space="preserve">500 </w:t>
       </w:r>
-      <w:proofErr w:type="gramStart"/>
-      <w:r>
-        <w:rPr>
-          <w:sz w:val="24"/>
-          <w:szCs w:val="24"/>
-        </w:rPr>
-        <w:t>Usuarios</w:t>
-      </w:r>
-      <w:proofErr w:type="gramEnd"/>
+      <w:r>
+        <w:rPr>
+          <w:sz w:val="24"/>
+          <w:szCs w:val="24"/>
+        </w:rPr>
+        <w:t>u</w:t>
+      </w:r>
+      <w:r>
+        <w:rPr>
+          <w:sz w:val="24"/>
+          <w:szCs w:val="24"/>
+        </w:rPr>
+        <w:t>suarios</w:t>
+      </w:r>
       <w:r>
         <w:rPr>
           <w:sz w:val="24"/>
@@ -545,14 +562,6 @@
         </w:rPr>
         <w:t xml:space="preserve"> en 1 segundo</w:t>
       </w:r>
-    </w:p>
-    <w:p>
-      <w:pPr>
-        <w:rPr>
-          <w:sz w:val="24"/>
-          <w:szCs w:val="24"/>
-        </w:rPr>
-      </w:pPr>
     </w:p>
     <w:p>
       <w:pPr>
@@ -561,28 +570,34 @@
           <w:ilvl w:val="0"/>
           <w:numId w:val="50"/>
         </w:numPr>
-        <w:rPr>
-          <w:sz w:val="24"/>
-          <w:szCs w:val="24"/>
-        </w:rPr>
-      </w:pPr>
-      <w:r>
-        <w:rPr>
-          <w:sz w:val="24"/>
-          <w:szCs w:val="24"/>
-        </w:rPr>
-        <w:lastRenderedPageBreak/>
+        <w:spacing w:line="360" w:lineRule="auto"/>
+        <w:jc w:val="both"/>
+        <w:rPr>
+          <w:sz w:val="24"/>
+          <w:szCs w:val="24"/>
+        </w:rPr>
+      </w:pPr>
+      <w:r>
+        <w:rPr>
+          <w:sz w:val="24"/>
+          <w:szCs w:val="24"/>
+        </w:rPr>
         <w:t xml:space="preserve">1000 </w:t>
       </w:r>
-      <w:proofErr w:type="gramStart"/>
-      <w:r>
-        <w:rPr>
-          <w:sz w:val="24"/>
-          <w:szCs w:val="24"/>
-        </w:rPr>
-        <w:t>Usuarios</w:t>
-      </w:r>
-      <w:proofErr w:type="gramEnd"/>
+      <w:r>
+        <w:rPr>
+          <w:sz w:val="24"/>
+          <w:szCs w:val="24"/>
+        </w:rPr>
+        <w:t>u</w:t>
+      </w:r>
+      <w:r>
+        <w:rPr>
+          <w:sz w:val="24"/>
+          <w:szCs w:val="24"/>
+        </w:rPr>
+        <w:t>suarios</w:t>
+      </w:r>
       <w:r>
         <w:rPr>
           <w:sz w:val="24"/>
@@ -590,14 +605,6 @@
         </w:rPr>
         <w:t xml:space="preserve"> en 1 segundo </w:t>
       </w:r>
-    </w:p>
-    <w:p>
-      <w:pPr>
-        <w:rPr>
-          <w:sz w:val="24"/>
-          <w:szCs w:val="24"/>
-        </w:rPr>
-      </w:pPr>
     </w:p>
     <w:p>
       <w:pPr>
@@ -606,6 +613,8 @@
           <w:ilvl w:val="0"/>
           <w:numId w:val="50"/>
         </w:numPr>
+        <w:spacing w:line="360" w:lineRule="auto"/>
+        <w:jc w:val="both"/>
         <w:rPr>
           <w:sz w:val="24"/>
           <w:szCs w:val="24"/>
@@ -618,15 +627,20 @@
         </w:rPr>
         <w:t xml:space="preserve">1500 </w:t>
       </w:r>
-      <w:proofErr w:type="gramStart"/>
-      <w:r>
-        <w:rPr>
-          <w:sz w:val="24"/>
-          <w:szCs w:val="24"/>
-        </w:rPr>
-        <w:t>Usuarios</w:t>
-      </w:r>
-      <w:proofErr w:type="gramEnd"/>
+      <w:r>
+        <w:rPr>
+          <w:sz w:val="24"/>
+          <w:szCs w:val="24"/>
+        </w:rPr>
+        <w:t>u</w:t>
+      </w:r>
+      <w:r>
+        <w:rPr>
+          <w:sz w:val="24"/>
+          <w:szCs w:val="24"/>
+        </w:rPr>
+        <w:t>suarios</w:t>
+      </w:r>
       <w:r>
         <w:rPr>
           <w:sz w:val="24"/>
@@ -634,14 +648,6 @@
         </w:rPr>
         <w:t xml:space="preserve"> en 1 segundo</w:t>
       </w:r>
-    </w:p>
-    <w:p>
-      <w:pPr>
-        <w:rPr>
-          <w:sz w:val="24"/>
-          <w:szCs w:val="24"/>
-        </w:rPr>
-      </w:pPr>
     </w:p>
     <w:p>
       <w:pPr>
@@ -650,6 +656,8 @@
           <w:ilvl w:val="0"/>
           <w:numId w:val="50"/>
         </w:numPr>
+        <w:spacing w:line="360" w:lineRule="auto"/>
+        <w:jc w:val="both"/>
         <w:rPr>
           <w:sz w:val="24"/>
           <w:szCs w:val="24"/>
@@ -662,15 +670,20 @@
         </w:rPr>
         <w:t xml:space="preserve">2000 </w:t>
       </w:r>
-      <w:proofErr w:type="gramStart"/>
-      <w:r>
-        <w:rPr>
-          <w:sz w:val="24"/>
-          <w:szCs w:val="24"/>
-        </w:rPr>
-        <w:t>Usuarios</w:t>
-      </w:r>
-      <w:proofErr w:type="gramEnd"/>
+      <w:r>
+        <w:rPr>
+          <w:sz w:val="24"/>
+          <w:szCs w:val="24"/>
+        </w:rPr>
+        <w:t>u</w:t>
+      </w:r>
+      <w:r>
+        <w:rPr>
+          <w:sz w:val="24"/>
+          <w:szCs w:val="24"/>
+        </w:rPr>
+        <w:t>suarios</w:t>
+      </w:r>
       <w:r>
         <w:rPr>
           <w:sz w:val="24"/>
@@ -678,14 +691,6 @@
         </w:rPr>
         <w:t xml:space="preserve"> en 1 segundo</w:t>
       </w:r>
-    </w:p>
-    <w:p>
-      <w:pPr>
-        <w:rPr>
-          <w:sz w:val="24"/>
-          <w:szCs w:val="24"/>
-        </w:rPr>
-      </w:pPr>
     </w:p>
     <w:p>
       <w:pPr>
@@ -694,50 +699,8 @@
           <w:ilvl w:val="0"/>
           <w:numId w:val="50"/>
         </w:numPr>
-        <w:rPr>
-          <w:sz w:val="24"/>
-          <w:szCs w:val="24"/>
-        </w:rPr>
-      </w:pPr>
-      <w:r>
-        <w:rPr>
-          <w:sz w:val="24"/>
-          <w:szCs w:val="24"/>
-        </w:rPr>
-        <w:t xml:space="preserve">2500 </w:t>
-      </w:r>
-      <w:proofErr w:type="gramStart"/>
-      <w:r>
-        <w:rPr>
-          <w:sz w:val="24"/>
-          <w:szCs w:val="24"/>
-        </w:rPr>
-        <w:t>Usuarios</w:t>
-      </w:r>
-      <w:proofErr w:type="gramEnd"/>
-      <w:r>
-        <w:rPr>
-          <w:sz w:val="24"/>
-          <w:szCs w:val="24"/>
-        </w:rPr>
-        <w:t xml:space="preserve"> en 1 segundo</w:t>
-      </w:r>
-    </w:p>
-    <w:p>
-      <w:pPr>
-        <w:rPr>
-          <w:sz w:val="24"/>
-          <w:szCs w:val="24"/>
-        </w:rPr>
-      </w:pPr>
-    </w:p>
-    <w:p>
-      <w:pPr>
-        <w:pStyle w:val="ListParagraph"/>
-        <w:numPr>
-          <w:ilvl w:val="0"/>
-          <w:numId w:val="50"/>
-        </w:numPr>
+        <w:spacing w:line="360" w:lineRule="auto"/>
+        <w:jc w:val="both"/>
         <w:rPr>
           <w:b/>
           <w:bCs/>
@@ -752,15 +715,20 @@
         </w:rPr>
         <w:t xml:space="preserve">3000 </w:t>
       </w:r>
-      <w:proofErr w:type="gramStart"/>
-      <w:r>
-        <w:rPr>
-          <w:sz w:val="24"/>
-          <w:szCs w:val="24"/>
-        </w:rPr>
-        <w:t>Usuarios</w:t>
-      </w:r>
-      <w:proofErr w:type="gramEnd"/>
+      <w:r>
+        <w:rPr>
+          <w:sz w:val="24"/>
+          <w:szCs w:val="24"/>
+        </w:rPr>
+        <w:t>u</w:t>
+      </w:r>
+      <w:r>
+        <w:rPr>
+          <w:sz w:val="24"/>
+          <w:szCs w:val="24"/>
+        </w:rPr>
+        <w:t>suarios</w:t>
+      </w:r>
       <w:r>
         <w:rPr>
           <w:sz w:val="24"/>
@@ -768,29 +736,12 @@
         </w:rPr>
         <w:t xml:space="preserve"> en 1 segundo</w:t>
       </w:r>
+      <w:bookmarkEnd w:id="2"/>
     </w:p>
     <w:p>
       <w:pPr>
-        <w:rPr>
-          <w:b/>
-          <w:bCs/>
-          <w:sz w:val="28"/>
-          <w:szCs w:val="28"/>
-        </w:rPr>
-      </w:pPr>
-    </w:p>
-    <w:p>
-      <w:pPr>
-        <w:rPr>
-          <w:b/>
-          <w:bCs/>
-          <w:sz w:val="28"/>
-          <w:szCs w:val="28"/>
-        </w:rPr>
-      </w:pPr>
-    </w:p>
-    <w:p>
-      <w:pPr>
+        <w:spacing w:line="360" w:lineRule="auto"/>
+        <w:jc w:val="both"/>
         <w:rPr>
           <w:b/>
           <w:bCs/>
@@ -806,6 +757,8 @@
           <w:ilvl w:val="0"/>
           <w:numId w:val="47"/>
         </w:numPr>
+        <w:spacing w:line="360" w:lineRule="auto"/>
+        <w:jc w:val="both"/>
         <w:rPr>
           <w:b/>
           <w:bCs/>
@@ -825,6 +778,8 @@
     </w:p>
     <w:p>
       <w:pPr>
+        <w:spacing w:line="360" w:lineRule="auto"/>
+        <w:jc w:val="both"/>
         <w:rPr>
           <w:sz w:val="28"/>
           <w:szCs w:val="28"/>
@@ -838,6 +793,7 @@
           <w:ilvl w:val="0"/>
           <w:numId w:val="48"/>
         </w:numPr>
+        <w:spacing w:line="360" w:lineRule="auto"/>
         <w:jc w:val="both"/>
         <w:rPr>
           <w:sz w:val="24"/>
@@ -870,6 +826,8 @@
     </w:p>
     <w:p>
       <w:pPr>
+        <w:spacing w:line="360" w:lineRule="auto"/>
+        <w:jc w:val="both"/>
         <w:rPr>
           <w:b/>
           <w:bCs/>
@@ -880,6 +838,8 @@
     </w:p>
     <w:p>
       <w:pPr>
+        <w:spacing w:line="360" w:lineRule="auto"/>
+        <w:jc w:val="center"/>
         <w:rPr>
           <w:b/>
           <w:bCs/>
@@ -889,13 +849,17 @@
       </w:pPr>
       <w:r>
         <w:rPr>
+          <w:b/>
+          <w:bCs/>
           <w:noProof/>
+          <w:sz w:val="24"/>
+          <w:szCs w:val="24"/>
         </w:rPr>
         <w:drawing>
-          <wp:inline distT="0" distB="0" distL="0" distR="0" wp14:anchorId="706A1285" wp14:editId="1796EDAB">
-            <wp:extent cx="5733415" cy="1731645"/>
-            <wp:effectExtent l="0" t="0" r="635" b="1905"/>
-            <wp:docPr id="3" name="Picture 3" descr="Graphical user interface, application&#10;&#10;Description automatically generated"/>
+          <wp:inline distT="0" distB="0" distL="0" distR="0" wp14:anchorId="608A304D" wp14:editId="14F04A68">
+            <wp:extent cx="5733415" cy="2157095"/>
+            <wp:effectExtent l="0" t="0" r="635" b="0"/>
+            <wp:docPr id="13" name="Picture 13" descr="Graphical user interface, application&#10;&#10;Description automatically generated"/>
             <wp:cNvGraphicFramePr>
               <a:graphicFrameLocks xmlns:a="http://schemas.openxmlformats.org/drawingml/2006/main" noChangeAspect="1"/>
             </wp:cNvGraphicFramePr>
@@ -903,7 +867,7 @@
               <a:graphicData uri="http://schemas.openxmlformats.org/drawingml/2006/picture">
                 <pic:pic xmlns:pic="http://schemas.openxmlformats.org/drawingml/2006/picture">
                   <pic:nvPicPr>
-                    <pic:cNvPr id="3" name="Picture 3" descr="Graphical user interface, application&#10;&#10;Description automatically generated"/>
+                    <pic:cNvPr id="13" name="Picture 13" descr="Graphical user interface, application&#10;&#10;Description automatically generated"/>
                     <pic:cNvPicPr/>
                   </pic:nvPicPr>
                   <pic:blipFill>
@@ -915,7 +879,7 @@
                   <pic:spPr>
                     <a:xfrm>
                       <a:off x="0" y="0"/>
-                      <a:ext cx="5733415" cy="1731645"/>
+                      <a:ext cx="5733415" cy="2157095"/>
                     </a:xfrm>
                     <a:prstGeom prst="rect">
                       <a:avLst/>
@@ -930,6 +894,145 @@
     </w:p>
     <w:p>
       <w:pPr>
+        <w:spacing w:line="360" w:lineRule="auto"/>
+        <w:jc w:val="center"/>
+        <w:rPr>
+          <w:b/>
+          <w:bCs/>
+          <w:sz w:val="24"/>
+          <w:szCs w:val="24"/>
+        </w:rPr>
+      </w:pPr>
+    </w:p>
+    <w:p>
+      <w:pPr>
+        <w:spacing w:line="360" w:lineRule="auto"/>
+        <w:jc w:val="center"/>
+        <w:rPr>
+          <w:b/>
+          <w:bCs/>
+          <w:sz w:val="24"/>
+          <w:szCs w:val="24"/>
+        </w:rPr>
+      </w:pPr>
+      <w:r>
+        <w:rPr>
+          <w:b/>
+          <w:bCs/>
+          <w:noProof/>
+          <w:sz w:val="24"/>
+          <w:szCs w:val="24"/>
+        </w:rPr>
+        <w:drawing>
+          <wp:inline distT="0" distB="0" distL="0" distR="0" wp14:anchorId="7FCE771E" wp14:editId="1F8761D3">
+            <wp:extent cx="4917057" cy="1807477"/>
+            <wp:effectExtent l="0" t="0" r="0" b="2540"/>
+            <wp:docPr id="14" name="Picture 14" descr="Graphical user interface&#10;&#10;Description automatically generated"/>
+            <wp:cNvGraphicFramePr>
+              <a:graphicFrameLocks xmlns:a="http://schemas.openxmlformats.org/drawingml/2006/main" noChangeAspect="1"/>
+            </wp:cNvGraphicFramePr>
+            <a:graphic xmlns:a="http://schemas.openxmlformats.org/drawingml/2006/main">
+              <a:graphicData uri="http://schemas.openxmlformats.org/drawingml/2006/picture">
+                <pic:pic xmlns:pic="http://schemas.openxmlformats.org/drawingml/2006/picture">
+                  <pic:nvPicPr>
+                    <pic:cNvPr id="14" name="Picture 14" descr="Graphical user interface&#10;&#10;Description automatically generated"/>
+                    <pic:cNvPicPr/>
+                  </pic:nvPicPr>
+                  <pic:blipFill>
+                    <a:blip r:embed="rId9"/>
+                    <a:stretch>
+                      <a:fillRect/>
+                    </a:stretch>
+                  </pic:blipFill>
+                  <pic:spPr>
+                    <a:xfrm>
+                      <a:off x="0" y="0"/>
+                      <a:ext cx="4926885" cy="1811090"/>
+                    </a:xfrm>
+                    <a:prstGeom prst="rect">
+                      <a:avLst/>
+                    </a:prstGeom>
+                  </pic:spPr>
+                </pic:pic>
+              </a:graphicData>
+            </a:graphic>
+          </wp:inline>
+        </w:drawing>
+      </w:r>
+    </w:p>
+    <w:p>
+      <w:pPr>
+        <w:spacing w:line="360" w:lineRule="auto"/>
+        <w:jc w:val="center"/>
+        <w:rPr>
+          <w:b/>
+          <w:bCs/>
+          <w:sz w:val="24"/>
+          <w:szCs w:val="24"/>
+        </w:rPr>
+      </w:pPr>
+    </w:p>
+    <w:p>
+      <w:pPr>
+        <w:spacing w:line="360" w:lineRule="auto"/>
+        <w:jc w:val="center"/>
+        <w:rPr>
+          <w:b/>
+          <w:bCs/>
+          <w:sz w:val="24"/>
+          <w:szCs w:val="24"/>
+        </w:rPr>
+      </w:pPr>
+      <w:r>
+        <w:rPr>
+          <w:b/>
+          <w:bCs/>
+          <w:noProof/>
+          <w:sz w:val="24"/>
+          <w:szCs w:val="24"/>
+        </w:rPr>
+        <w:lastRenderedPageBreak/>
+        <w:drawing>
+          <wp:inline distT="0" distB="0" distL="0" distR="0" wp14:anchorId="13446CED" wp14:editId="06F09CD9">
+            <wp:extent cx="5733415" cy="1228725"/>
+            <wp:effectExtent l="0" t="0" r="635" b="9525"/>
+            <wp:docPr id="15" name="Picture 15" descr="Graphical user interface, application&#10;&#10;Description automatically generated"/>
+            <wp:cNvGraphicFramePr>
+              <a:graphicFrameLocks xmlns:a="http://schemas.openxmlformats.org/drawingml/2006/main" noChangeAspect="1"/>
+            </wp:cNvGraphicFramePr>
+            <a:graphic xmlns:a="http://schemas.openxmlformats.org/drawingml/2006/main">
+              <a:graphicData uri="http://schemas.openxmlformats.org/drawingml/2006/picture">
+                <pic:pic xmlns:pic="http://schemas.openxmlformats.org/drawingml/2006/picture">
+                  <pic:nvPicPr>
+                    <pic:cNvPr id="15" name="Picture 15" descr="Graphical user interface, application&#10;&#10;Description automatically generated"/>
+                    <pic:cNvPicPr/>
+                  </pic:nvPicPr>
+                  <pic:blipFill>
+                    <a:blip r:embed="rId10"/>
+                    <a:stretch>
+                      <a:fillRect/>
+                    </a:stretch>
+                  </pic:blipFill>
+                  <pic:spPr>
+                    <a:xfrm>
+                      <a:off x="0" y="0"/>
+                      <a:ext cx="5733415" cy="1228725"/>
+                    </a:xfrm>
+                    <a:prstGeom prst="rect">
+                      <a:avLst/>
+                    </a:prstGeom>
+                  </pic:spPr>
+                </pic:pic>
+              </a:graphicData>
+            </a:graphic>
+          </wp:inline>
+        </w:drawing>
+      </w:r>
+    </w:p>
+    <w:p>
+      <w:pPr>
+        <w:spacing w:line="360" w:lineRule="auto"/>
+        <w:jc w:val="both"/>
         <w:rPr>
           <w:b/>
           <w:bCs/>
@@ -945,6 +1048,7 @@
           <w:ilvl w:val="0"/>
           <w:numId w:val="48"/>
         </w:numPr>
+        <w:spacing w:line="360" w:lineRule="auto"/>
         <w:jc w:val="both"/>
         <w:rPr>
           <w:sz w:val="24"/>
@@ -1023,6 +1127,7 @@
     </w:p>
     <w:p>
       <w:pPr>
+        <w:spacing w:line="360" w:lineRule="auto"/>
         <w:jc w:val="both"/>
         <w:rPr>
           <w:sz w:val="24"/>
@@ -1032,7 +1137,8 @@
     </w:p>
     <w:p>
       <w:pPr>
-        <w:jc w:val="center"/>
+        <w:spacing w:line="360" w:lineRule="auto"/>
+        <w:jc w:val="both"/>
         <w:rPr>
           <w:sz w:val="24"/>
           <w:szCs w:val="24"/>
@@ -1042,7 +1148,6 @@
         <w:rPr>
           <w:noProof/>
         </w:rPr>
-        <w:lastRenderedPageBreak/>
         <w:drawing>
           <wp:inline distT="0" distB="0" distL="0" distR="0" wp14:anchorId="3B5DB366" wp14:editId="094997BC">
             <wp:extent cx="5733415" cy="4453890"/>
@@ -1059,7 +1164,7 @@
                     <pic:cNvPicPr/>
                   </pic:nvPicPr>
                   <pic:blipFill>
-                    <a:blip r:embed="rId9"/>
+                    <a:blip r:embed="rId11"/>
                     <a:stretch>
                       <a:fillRect/>
                     </a:stretch>
@@ -1082,6 +1187,7 @@
     </w:p>
     <w:p>
       <w:pPr>
+        <w:spacing w:line="360" w:lineRule="auto"/>
         <w:jc w:val="both"/>
         <w:rPr>
           <w:sz w:val="24"/>
@@ -1096,6 +1202,7 @@
           <w:ilvl w:val="0"/>
           <w:numId w:val="48"/>
         </w:numPr>
+        <w:spacing w:line="360" w:lineRule="auto"/>
         <w:jc w:val="both"/>
         <w:rPr>
           <w:sz w:val="24"/>
@@ -1148,6 +1255,22 @@
           <w:szCs w:val="24"/>
         </w:rPr>
         <w:t>jmeter</w:t>
+      </w:r>
+      <w:proofErr w:type="spellEnd"/>
+      <w:r>
+        <w:rPr>
+          <w:sz w:val="24"/>
+          <w:szCs w:val="24"/>
+        </w:rPr>
+        <w:t xml:space="preserve">, configurando algunos campos adicionales para manejo de </w:t>
+      </w:r>
+      <w:proofErr w:type="spellStart"/>
+      <w:r>
+        <w:rPr>
+          <w:sz w:val="24"/>
+          <w:szCs w:val="24"/>
+        </w:rPr>
+        <w:t>delays</w:t>
       </w:r>
       <w:proofErr w:type="spellEnd"/>
       <w:r>
@@ -1160,6 +1283,7 @@
     </w:p>
     <w:p>
       <w:pPr>
+        <w:spacing w:line="360" w:lineRule="auto"/>
         <w:jc w:val="both"/>
         <w:rPr>
           <w:sz w:val="24"/>
@@ -1169,6 +1293,7 @@
     </w:p>
     <w:p>
       <w:pPr>
+        <w:spacing w:line="360" w:lineRule="auto"/>
         <w:jc w:val="center"/>
         <w:rPr>
           <w:sz w:val="24"/>
@@ -1178,12 +1303,15 @@
       <w:r>
         <w:rPr>
           <w:noProof/>
-        </w:rPr>
+          <w:sz w:val="24"/>
+          <w:szCs w:val="24"/>
+        </w:rPr>
+        <w:lastRenderedPageBreak/>
         <w:drawing>
-          <wp:inline distT="0" distB="0" distL="0" distR="0" wp14:anchorId="009603E4" wp14:editId="161FE5F2">
-            <wp:extent cx="2562225" cy="2181225"/>
-            <wp:effectExtent l="0" t="0" r="9525" b="9525"/>
-            <wp:docPr id="5" name="Picture 5"/>
+          <wp:inline distT="0" distB="0" distL="0" distR="0" wp14:anchorId="1E735187" wp14:editId="490B69E8">
+            <wp:extent cx="3296110" cy="3115110"/>
+            <wp:effectExtent l="0" t="0" r="0" b="9525"/>
+            <wp:docPr id="2" name="Picture 2" descr="Graphical user interface, text, application, chat or text message&#10;&#10;Description automatically generated"/>
             <wp:cNvGraphicFramePr>
               <a:graphicFrameLocks xmlns:a="http://schemas.openxmlformats.org/drawingml/2006/main" noChangeAspect="1"/>
             </wp:cNvGraphicFramePr>
@@ -1191,11 +1319,11 @@
               <a:graphicData uri="http://schemas.openxmlformats.org/drawingml/2006/picture">
                 <pic:pic xmlns:pic="http://schemas.openxmlformats.org/drawingml/2006/picture">
                   <pic:nvPicPr>
-                    <pic:cNvPr id="1" name=""/>
+                    <pic:cNvPr id="2" name="Picture 2" descr="Graphical user interface, text, application, chat or text message&#10;&#10;Description automatically generated"/>
                     <pic:cNvPicPr/>
                   </pic:nvPicPr>
                   <pic:blipFill>
-                    <a:blip r:embed="rId10"/>
+                    <a:blip r:embed="rId12"/>
                     <a:stretch>
                       <a:fillRect/>
                     </a:stretch>
@@ -1203,7 +1331,7 @@
                   <pic:spPr>
                     <a:xfrm>
                       <a:off x="0" y="0"/>
-                      <a:ext cx="2562225" cy="2181225"/>
+                      <a:ext cx="3296110" cy="3115110"/>
                     </a:xfrm>
                     <a:prstGeom prst="rect">
                       <a:avLst/>
@@ -1218,42 +1346,8 @@
     </w:p>
     <w:p>
       <w:pPr>
-        <w:jc w:val="center"/>
-        <w:rPr>
-          <w:sz w:val="24"/>
-          <w:szCs w:val="24"/>
-        </w:rPr>
-      </w:pPr>
-    </w:p>
-    <w:p>
-      <w:pPr>
-        <w:jc w:val="center"/>
-        <w:rPr>
-          <w:sz w:val="24"/>
-          <w:szCs w:val="24"/>
-        </w:rPr>
-      </w:pPr>
-    </w:p>
-    <w:p>
-      <w:pPr>
-        <w:jc w:val="center"/>
-        <w:rPr>
-          <w:sz w:val="24"/>
-          <w:szCs w:val="24"/>
-        </w:rPr>
-      </w:pPr>
-    </w:p>
-    <w:p>
-      <w:pPr>
-        <w:jc w:val="center"/>
-        <w:rPr>
-          <w:sz w:val="24"/>
-          <w:szCs w:val="24"/>
-        </w:rPr>
-      </w:pPr>
-    </w:p>
-    <w:p>
-      <w:pPr>
+        <w:spacing w:line="360" w:lineRule="auto"/>
+        <w:jc w:val="both"/>
         <w:rPr>
           <w:b/>
           <w:bCs/>
@@ -1269,6 +1363,8 @@
           <w:ilvl w:val="0"/>
           <w:numId w:val="47"/>
         </w:numPr>
+        <w:spacing w:line="360" w:lineRule="auto"/>
+        <w:jc w:val="both"/>
         <w:rPr>
           <w:b/>
           <w:bCs/>
@@ -1283,12 +1379,18 @@
           <w:sz w:val="28"/>
           <w:szCs w:val="28"/>
         </w:rPr>
-        <w:lastRenderedPageBreak/>
         <w:t>Obtención de resultados</w:t>
       </w:r>
     </w:p>
     <w:p>
       <w:pPr>
+        <w:pStyle w:val="ListParagraph"/>
+        <w:numPr>
+          <w:ilvl w:val="1"/>
+          <w:numId w:val="47"/>
+        </w:numPr>
+        <w:spacing w:line="360" w:lineRule="auto"/>
+        <w:jc w:val="both"/>
         <w:rPr>
           <w:b/>
           <w:bCs/>
@@ -1296,9 +1398,27 @@
           <w:szCs w:val="28"/>
         </w:rPr>
       </w:pPr>
+      <w:r>
+        <w:rPr>
+          <w:sz w:val="28"/>
+          <w:szCs w:val="28"/>
+          <w:u w:val="single"/>
+        </w:rPr>
+        <w:t>Escenario 1</w:t>
+      </w:r>
+      <w:r>
+        <w:rPr>
+          <w:sz w:val="28"/>
+          <w:szCs w:val="28"/>
+          <w:u w:val="single"/>
+        </w:rPr>
+        <w:t xml:space="preserve"> – 1 usuario en 1 segundo</w:t>
+      </w:r>
     </w:p>
     <w:p>
       <w:pPr>
+        <w:spacing w:line="360" w:lineRule="auto"/>
+        <w:jc w:val="center"/>
         <w:rPr>
           <w:b/>
           <w:bCs/>
@@ -1306,9 +1426,711 @@
           <w:szCs w:val="28"/>
         </w:rPr>
       </w:pPr>
+      <w:r>
+        <w:rPr>
+          <w:b/>
+          <w:bCs/>
+          <w:noProof/>
+          <w:sz w:val="28"/>
+          <w:szCs w:val="28"/>
+        </w:rPr>
+        <w:drawing>
+          <wp:inline distT="0" distB="0" distL="0" distR="0" wp14:anchorId="09F166C2" wp14:editId="4D8D9C88">
+            <wp:extent cx="4181475" cy="3624976"/>
+            <wp:effectExtent l="0" t="0" r="0" b="0"/>
+            <wp:docPr id="6" name="Picture 6" descr="Graphical user interface, text&#10;&#10;Description automatically generated"/>
+            <wp:cNvGraphicFramePr>
+              <a:graphicFrameLocks xmlns:a="http://schemas.openxmlformats.org/drawingml/2006/main" noChangeAspect="1"/>
+            </wp:cNvGraphicFramePr>
+            <a:graphic xmlns:a="http://schemas.openxmlformats.org/drawingml/2006/main">
+              <a:graphicData uri="http://schemas.openxmlformats.org/drawingml/2006/picture">
+                <pic:pic xmlns:pic="http://schemas.openxmlformats.org/drawingml/2006/picture">
+                  <pic:nvPicPr>
+                    <pic:cNvPr id="6" name="Picture 6" descr="Graphical user interface, text&#10;&#10;Description automatically generated"/>
+                    <pic:cNvPicPr/>
+                  </pic:nvPicPr>
+                  <pic:blipFill>
+                    <a:blip r:embed="rId13"/>
+                    <a:stretch>
+                      <a:fillRect/>
+                    </a:stretch>
+                  </pic:blipFill>
+                  <pic:spPr>
+                    <a:xfrm>
+                      <a:off x="0" y="0"/>
+                      <a:ext cx="4205079" cy="3645438"/>
+                    </a:xfrm>
+                    <a:prstGeom prst="rect">
+                      <a:avLst/>
+                    </a:prstGeom>
+                  </pic:spPr>
+                </pic:pic>
+              </a:graphicData>
+            </a:graphic>
+          </wp:inline>
+        </w:drawing>
+      </w:r>
     </w:p>
     <w:p>
       <w:pPr>
+        <w:spacing w:line="360" w:lineRule="auto"/>
+        <w:jc w:val="both"/>
+        <w:rPr>
+          <w:b/>
+          <w:bCs/>
+          <w:sz w:val="28"/>
+          <w:szCs w:val="28"/>
+        </w:rPr>
+      </w:pPr>
+    </w:p>
+    <w:p>
+      <w:pPr>
+        <w:spacing w:line="360" w:lineRule="auto"/>
+        <w:jc w:val="both"/>
+        <w:rPr>
+          <w:b/>
+          <w:bCs/>
+          <w:sz w:val="28"/>
+          <w:szCs w:val="28"/>
+        </w:rPr>
+      </w:pPr>
+    </w:p>
+    <w:p>
+      <w:pPr>
+        <w:pStyle w:val="ListParagraph"/>
+        <w:numPr>
+          <w:ilvl w:val="1"/>
+          <w:numId w:val="47"/>
+        </w:numPr>
+        <w:spacing w:line="360" w:lineRule="auto"/>
+        <w:jc w:val="both"/>
+        <w:rPr>
+          <w:b/>
+          <w:bCs/>
+          <w:sz w:val="28"/>
+          <w:szCs w:val="28"/>
+        </w:rPr>
+      </w:pPr>
+      <w:r>
+        <w:rPr>
+          <w:sz w:val="28"/>
+          <w:szCs w:val="28"/>
+          <w:u w:val="single"/>
+        </w:rPr>
+        <w:lastRenderedPageBreak/>
+        <w:t>Escenario 2 – 100 usuarios en 1 segundo</w:t>
+      </w:r>
+    </w:p>
+    <w:p>
+      <w:pPr>
+        <w:spacing w:line="360" w:lineRule="auto"/>
+        <w:jc w:val="both"/>
+        <w:rPr>
+          <w:sz w:val="28"/>
+          <w:szCs w:val="28"/>
+        </w:rPr>
+      </w:pPr>
+    </w:p>
+    <w:p>
+      <w:pPr>
+        <w:spacing w:line="360" w:lineRule="auto"/>
+        <w:jc w:val="center"/>
+        <w:rPr>
+          <w:sz w:val="28"/>
+          <w:szCs w:val="28"/>
+        </w:rPr>
+      </w:pPr>
+      <w:r>
+        <w:rPr>
+          <w:noProof/>
+          <w:sz w:val="28"/>
+          <w:szCs w:val="28"/>
+        </w:rPr>
+        <w:drawing>
+          <wp:inline distT="0" distB="0" distL="0" distR="0" wp14:anchorId="4D318D0C" wp14:editId="1E272230">
+            <wp:extent cx="3857625" cy="3218240"/>
+            <wp:effectExtent l="0" t="0" r="0" b="1270"/>
+            <wp:docPr id="7" name="Picture 7" descr="Graphical user interface, text&#10;&#10;Description automatically generated"/>
+            <wp:cNvGraphicFramePr>
+              <a:graphicFrameLocks xmlns:a="http://schemas.openxmlformats.org/drawingml/2006/main" noChangeAspect="1"/>
+            </wp:cNvGraphicFramePr>
+            <a:graphic xmlns:a="http://schemas.openxmlformats.org/drawingml/2006/main">
+              <a:graphicData uri="http://schemas.openxmlformats.org/drawingml/2006/picture">
+                <pic:pic xmlns:pic="http://schemas.openxmlformats.org/drawingml/2006/picture">
+                  <pic:nvPicPr>
+                    <pic:cNvPr id="7" name="Picture 7" descr="Graphical user interface, text&#10;&#10;Description automatically generated"/>
+                    <pic:cNvPicPr/>
+                  </pic:nvPicPr>
+                  <pic:blipFill>
+                    <a:blip r:embed="rId14"/>
+                    <a:stretch>
+                      <a:fillRect/>
+                    </a:stretch>
+                  </pic:blipFill>
+                  <pic:spPr>
+                    <a:xfrm>
+                      <a:off x="0" y="0"/>
+                      <a:ext cx="3867799" cy="3226728"/>
+                    </a:xfrm>
+                    <a:prstGeom prst="rect">
+                      <a:avLst/>
+                    </a:prstGeom>
+                  </pic:spPr>
+                </pic:pic>
+              </a:graphicData>
+            </a:graphic>
+          </wp:inline>
+        </w:drawing>
+      </w:r>
+    </w:p>
+    <w:p>
+      <w:pPr>
+        <w:spacing w:line="360" w:lineRule="auto"/>
+        <w:jc w:val="center"/>
+        <w:rPr>
+          <w:sz w:val="28"/>
+          <w:szCs w:val="28"/>
+        </w:rPr>
+      </w:pPr>
+    </w:p>
+    <w:p>
+      <w:pPr>
+        <w:pStyle w:val="ListParagraph"/>
+        <w:numPr>
+          <w:ilvl w:val="1"/>
+          <w:numId w:val="47"/>
+        </w:numPr>
+        <w:spacing w:line="360" w:lineRule="auto"/>
+        <w:jc w:val="both"/>
+        <w:rPr>
+          <w:sz w:val="28"/>
+          <w:szCs w:val="28"/>
+          <w:u w:val="single"/>
+        </w:rPr>
+      </w:pPr>
+      <w:r>
+        <w:rPr>
+          <w:sz w:val="28"/>
+          <w:szCs w:val="28"/>
+          <w:u w:val="single"/>
+        </w:rPr>
+        <w:t xml:space="preserve">500 </w:t>
+      </w:r>
+      <w:r>
+        <w:rPr>
+          <w:sz w:val="28"/>
+          <w:szCs w:val="28"/>
+          <w:u w:val="single"/>
+        </w:rPr>
+        <w:t>u</w:t>
+      </w:r>
+      <w:r>
+        <w:rPr>
+          <w:sz w:val="28"/>
+          <w:szCs w:val="28"/>
+          <w:u w:val="single"/>
+        </w:rPr>
+        <w:t>suarios en 1 segundo</w:t>
+      </w:r>
+    </w:p>
+    <w:p>
+      <w:pPr>
+        <w:spacing w:line="360" w:lineRule="auto"/>
+        <w:jc w:val="center"/>
+        <w:rPr>
+          <w:sz w:val="28"/>
+          <w:szCs w:val="28"/>
+        </w:rPr>
+      </w:pPr>
+      <w:r>
+        <w:rPr>
+          <w:noProof/>
+          <w:sz w:val="28"/>
+          <w:szCs w:val="28"/>
+        </w:rPr>
+        <w:drawing>
+          <wp:inline distT="0" distB="0" distL="0" distR="0" wp14:anchorId="47D73438" wp14:editId="25AFEC7B">
+            <wp:extent cx="3876675" cy="3254944"/>
+            <wp:effectExtent l="0" t="0" r="0" b="3175"/>
+            <wp:docPr id="8" name="Picture 8" descr="Text&#10;&#10;Description automatically generated"/>
+            <wp:cNvGraphicFramePr>
+              <a:graphicFrameLocks xmlns:a="http://schemas.openxmlformats.org/drawingml/2006/main" noChangeAspect="1"/>
+            </wp:cNvGraphicFramePr>
+            <a:graphic xmlns:a="http://schemas.openxmlformats.org/drawingml/2006/main">
+              <a:graphicData uri="http://schemas.openxmlformats.org/drawingml/2006/picture">
+                <pic:pic xmlns:pic="http://schemas.openxmlformats.org/drawingml/2006/picture">
+                  <pic:nvPicPr>
+                    <pic:cNvPr id="8" name="Picture 8" descr="Text&#10;&#10;Description automatically generated"/>
+                    <pic:cNvPicPr/>
+                  </pic:nvPicPr>
+                  <pic:blipFill>
+                    <a:blip r:embed="rId15"/>
+                    <a:stretch>
+                      <a:fillRect/>
+                    </a:stretch>
+                  </pic:blipFill>
+                  <pic:spPr>
+                    <a:xfrm>
+                      <a:off x="0" y="0"/>
+                      <a:ext cx="3886272" cy="3263002"/>
+                    </a:xfrm>
+                    <a:prstGeom prst="rect">
+                      <a:avLst/>
+                    </a:prstGeom>
+                  </pic:spPr>
+                </pic:pic>
+              </a:graphicData>
+            </a:graphic>
+          </wp:inline>
+        </w:drawing>
+      </w:r>
+    </w:p>
+    <w:p>
+      <w:pPr>
+        <w:spacing w:line="360" w:lineRule="auto"/>
+        <w:jc w:val="center"/>
+        <w:rPr>
+          <w:sz w:val="28"/>
+          <w:szCs w:val="28"/>
+        </w:rPr>
+      </w:pPr>
+    </w:p>
+    <w:p>
+      <w:pPr>
+        <w:spacing w:line="360" w:lineRule="auto"/>
+        <w:jc w:val="center"/>
+        <w:rPr>
+          <w:sz w:val="28"/>
+          <w:szCs w:val="28"/>
+        </w:rPr>
+      </w:pPr>
+    </w:p>
+    <w:p>
+      <w:pPr>
+        <w:pStyle w:val="ListParagraph"/>
+        <w:numPr>
+          <w:ilvl w:val="1"/>
+          <w:numId w:val="47"/>
+        </w:numPr>
+        <w:spacing w:line="360" w:lineRule="auto"/>
+        <w:jc w:val="both"/>
+        <w:rPr>
+          <w:sz w:val="28"/>
+          <w:szCs w:val="28"/>
+          <w:u w:val="single"/>
+        </w:rPr>
+      </w:pPr>
+      <w:r>
+        <w:rPr>
+          <w:sz w:val="28"/>
+          <w:szCs w:val="28"/>
+          <w:u w:val="single"/>
+        </w:rPr>
+        <w:lastRenderedPageBreak/>
+        <w:t xml:space="preserve">1000 </w:t>
+      </w:r>
+      <w:r>
+        <w:rPr>
+          <w:sz w:val="28"/>
+          <w:szCs w:val="28"/>
+          <w:u w:val="single"/>
+        </w:rPr>
+        <w:t>u</w:t>
+      </w:r>
+      <w:r>
+        <w:rPr>
+          <w:sz w:val="28"/>
+          <w:szCs w:val="28"/>
+          <w:u w:val="single"/>
+        </w:rPr>
+        <w:t>suarios en 1 segundo</w:t>
+      </w:r>
+    </w:p>
+    <w:p>
+      <w:pPr>
+        <w:spacing w:line="360" w:lineRule="auto"/>
+        <w:jc w:val="center"/>
+        <w:rPr>
+          <w:sz w:val="28"/>
+          <w:szCs w:val="28"/>
+        </w:rPr>
+      </w:pPr>
+      <w:r>
+        <w:rPr>
+          <w:noProof/>
+          <w:sz w:val="28"/>
+          <w:szCs w:val="28"/>
+        </w:rPr>
+        <w:drawing>
+          <wp:inline distT="0" distB="0" distL="0" distR="0" wp14:anchorId="32B7EBCB" wp14:editId="134F5E85">
+            <wp:extent cx="4210050" cy="3514957"/>
+            <wp:effectExtent l="0" t="0" r="0" b="9525"/>
+            <wp:docPr id="9" name="Picture 9" descr="Graphical user interface, text, application&#10;&#10;Description automatically generated"/>
+            <wp:cNvGraphicFramePr>
+              <a:graphicFrameLocks xmlns:a="http://schemas.openxmlformats.org/drawingml/2006/main" noChangeAspect="1"/>
+            </wp:cNvGraphicFramePr>
+            <a:graphic xmlns:a="http://schemas.openxmlformats.org/drawingml/2006/main">
+              <a:graphicData uri="http://schemas.openxmlformats.org/drawingml/2006/picture">
+                <pic:pic xmlns:pic="http://schemas.openxmlformats.org/drawingml/2006/picture">
+                  <pic:nvPicPr>
+                    <pic:cNvPr id="9" name="Picture 9" descr="Graphical user interface, text, application&#10;&#10;Description automatically generated"/>
+                    <pic:cNvPicPr/>
+                  </pic:nvPicPr>
+                  <pic:blipFill>
+                    <a:blip r:embed="rId16"/>
+                    <a:stretch>
+                      <a:fillRect/>
+                    </a:stretch>
+                  </pic:blipFill>
+                  <pic:spPr>
+                    <a:xfrm>
+                      <a:off x="0" y="0"/>
+                      <a:ext cx="4218242" cy="3521796"/>
+                    </a:xfrm>
+                    <a:prstGeom prst="rect">
+                      <a:avLst/>
+                    </a:prstGeom>
+                  </pic:spPr>
+                </pic:pic>
+              </a:graphicData>
+            </a:graphic>
+          </wp:inline>
+        </w:drawing>
+      </w:r>
+    </w:p>
+    <w:p>
+      <w:pPr>
+        <w:spacing w:line="360" w:lineRule="auto"/>
+        <w:jc w:val="center"/>
+        <w:rPr>
+          <w:sz w:val="28"/>
+          <w:szCs w:val="28"/>
+        </w:rPr>
+      </w:pPr>
+    </w:p>
+    <w:p>
+      <w:pPr>
+        <w:pStyle w:val="ListParagraph"/>
+        <w:numPr>
+          <w:ilvl w:val="1"/>
+          <w:numId w:val="47"/>
+        </w:numPr>
+        <w:spacing w:line="360" w:lineRule="auto"/>
+        <w:jc w:val="both"/>
+        <w:rPr>
+          <w:sz w:val="28"/>
+          <w:szCs w:val="28"/>
+          <w:u w:val="single"/>
+        </w:rPr>
+      </w:pPr>
+      <w:r>
+        <w:rPr>
+          <w:sz w:val="28"/>
+          <w:szCs w:val="28"/>
+          <w:u w:val="single"/>
+        </w:rPr>
+        <w:t xml:space="preserve">1500 </w:t>
+      </w:r>
+      <w:r>
+        <w:rPr>
+          <w:sz w:val="28"/>
+          <w:szCs w:val="28"/>
+          <w:u w:val="single"/>
+        </w:rPr>
+        <w:t>u</w:t>
+      </w:r>
+      <w:r>
+        <w:rPr>
+          <w:sz w:val="28"/>
+          <w:szCs w:val="28"/>
+          <w:u w:val="single"/>
+        </w:rPr>
+        <w:t>suarios en 1 segundo</w:t>
+      </w:r>
+    </w:p>
+    <w:p>
+      <w:pPr>
+        <w:spacing w:line="360" w:lineRule="auto"/>
+        <w:jc w:val="center"/>
+        <w:rPr>
+          <w:sz w:val="28"/>
+          <w:szCs w:val="28"/>
+          <w:u w:val="single"/>
+        </w:rPr>
+      </w:pPr>
+      <w:r>
+        <w:rPr>
+          <w:noProof/>
+          <w:sz w:val="28"/>
+          <w:szCs w:val="28"/>
+          <w:u w:val="single"/>
+        </w:rPr>
+        <w:drawing>
+          <wp:inline distT="0" distB="0" distL="0" distR="0" wp14:anchorId="07247E60" wp14:editId="754C7E57">
+            <wp:extent cx="4200525" cy="3486043"/>
+            <wp:effectExtent l="0" t="0" r="0" b="635"/>
+            <wp:docPr id="10" name="Picture 10" descr="Text&#10;&#10;Description automatically generated"/>
+            <wp:cNvGraphicFramePr>
+              <a:graphicFrameLocks xmlns:a="http://schemas.openxmlformats.org/drawingml/2006/main" noChangeAspect="1"/>
+            </wp:cNvGraphicFramePr>
+            <a:graphic xmlns:a="http://schemas.openxmlformats.org/drawingml/2006/main">
+              <a:graphicData uri="http://schemas.openxmlformats.org/drawingml/2006/picture">
+                <pic:pic xmlns:pic="http://schemas.openxmlformats.org/drawingml/2006/picture">
+                  <pic:nvPicPr>
+                    <pic:cNvPr id="10" name="Picture 10" descr="Text&#10;&#10;Description automatically generated"/>
+                    <pic:cNvPicPr/>
+                  </pic:nvPicPr>
+                  <pic:blipFill>
+                    <a:blip r:embed="rId17"/>
+                    <a:stretch>
+                      <a:fillRect/>
+                    </a:stretch>
+                  </pic:blipFill>
+                  <pic:spPr>
+                    <a:xfrm>
+                      <a:off x="0" y="0"/>
+                      <a:ext cx="4206170" cy="3490728"/>
+                    </a:xfrm>
+                    <a:prstGeom prst="rect">
+                      <a:avLst/>
+                    </a:prstGeom>
+                  </pic:spPr>
+                </pic:pic>
+              </a:graphicData>
+            </a:graphic>
+          </wp:inline>
+        </w:drawing>
+      </w:r>
+    </w:p>
+    <w:p>
+      <w:pPr>
+        <w:spacing w:line="360" w:lineRule="auto"/>
+        <w:jc w:val="center"/>
+        <w:rPr>
+          <w:sz w:val="28"/>
+          <w:szCs w:val="28"/>
+          <w:u w:val="single"/>
+        </w:rPr>
+      </w:pPr>
+    </w:p>
+    <w:p>
+      <w:pPr>
+        <w:pStyle w:val="ListParagraph"/>
+        <w:numPr>
+          <w:ilvl w:val="1"/>
+          <w:numId w:val="47"/>
+        </w:numPr>
+        <w:spacing w:line="360" w:lineRule="auto"/>
+        <w:jc w:val="both"/>
+        <w:rPr>
+          <w:sz w:val="28"/>
+          <w:szCs w:val="28"/>
+          <w:u w:val="single"/>
+        </w:rPr>
+      </w:pPr>
+      <w:r>
+        <w:rPr>
+          <w:sz w:val="28"/>
+          <w:szCs w:val="28"/>
+          <w:u w:val="single"/>
+        </w:rPr>
+        <w:lastRenderedPageBreak/>
+        <w:t xml:space="preserve">2000 </w:t>
+      </w:r>
+      <w:r>
+        <w:rPr>
+          <w:sz w:val="28"/>
+          <w:szCs w:val="28"/>
+          <w:u w:val="single"/>
+        </w:rPr>
+        <w:t>u</w:t>
+      </w:r>
+      <w:r>
+        <w:rPr>
+          <w:sz w:val="28"/>
+          <w:szCs w:val="28"/>
+          <w:u w:val="single"/>
+        </w:rPr>
+        <w:t>suarios en 1 segundo</w:t>
+      </w:r>
+    </w:p>
+    <w:p>
+      <w:pPr>
+        <w:spacing w:line="360" w:lineRule="auto"/>
+        <w:jc w:val="center"/>
+        <w:rPr>
+          <w:sz w:val="28"/>
+          <w:szCs w:val="28"/>
+          <w:u w:val="single"/>
+        </w:rPr>
+      </w:pPr>
+      <w:r>
+        <w:rPr>
+          <w:noProof/>
+          <w:sz w:val="28"/>
+          <w:szCs w:val="28"/>
+          <w:u w:val="single"/>
+        </w:rPr>
+        <w:drawing>
+          <wp:inline distT="0" distB="0" distL="0" distR="0" wp14:anchorId="0B9AFA90" wp14:editId="5BBC2EE4">
+            <wp:extent cx="4143375" cy="3426852"/>
+            <wp:effectExtent l="0" t="0" r="0" b="2540"/>
+            <wp:docPr id="11" name="Picture 11" descr="Graphical user interface, text, application&#10;&#10;Description automatically generated"/>
+            <wp:cNvGraphicFramePr>
+              <a:graphicFrameLocks xmlns:a="http://schemas.openxmlformats.org/drawingml/2006/main" noChangeAspect="1"/>
+            </wp:cNvGraphicFramePr>
+            <a:graphic xmlns:a="http://schemas.openxmlformats.org/drawingml/2006/main">
+              <a:graphicData uri="http://schemas.openxmlformats.org/drawingml/2006/picture">
+                <pic:pic xmlns:pic="http://schemas.openxmlformats.org/drawingml/2006/picture">
+                  <pic:nvPicPr>
+                    <pic:cNvPr id="11" name="Picture 11" descr="Graphical user interface, text, application&#10;&#10;Description automatically generated"/>
+                    <pic:cNvPicPr/>
+                  </pic:nvPicPr>
+                  <pic:blipFill>
+                    <a:blip r:embed="rId18"/>
+                    <a:stretch>
+                      <a:fillRect/>
+                    </a:stretch>
+                  </pic:blipFill>
+                  <pic:spPr>
+                    <a:xfrm>
+                      <a:off x="0" y="0"/>
+                      <a:ext cx="4150617" cy="3432841"/>
+                    </a:xfrm>
+                    <a:prstGeom prst="rect">
+                      <a:avLst/>
+                    </a:prstGeom>
+                  </pic:spPr>
+                </pic:pic>
+              </a:graphicData>
+            </a:graphic>
+          </wp:inline>
+        </w:drawing>
+      </w:r>
+    </w:p>
+    <w:p>
+      <w:pPr>
+        <w:spacing w:line="360" w:lineRule="auto"/>
+        <w:rPr>
+          <w:sz w:val="28"/>
+          <w:szCs w:val="28"/>
+          <w:u w:val="single"/>
+        </w:rPr>
+      </w:pPr>
+    </w:p>
+    <w:p>
+      <w:pPr>
+        <w:pStyle w:val="ListParagraph"/>
+        <w:numPr>
+          <w:ilvl w:val="1"/>
+          <w:numId w:val="47"/>
+        </w:numPr>
+        <w:spacing w:line="360" w:lineRule="auto"/>
+        <w:jc w:val="both"/>
+        <w:rPr>
+          <w:b/>
+          <w:bCs/>
+          <w:sz w:val="28"/>
+          <w:szCs w:val="28"/>
+        </w:rPr>
+      </w:pPr>
+      <w:r>
+        <w:rPr>
+          <w:sz w:val="28"/>
+          <w:szCs w:val="28"/>
+          <w:u w:val="single"/>
+        </w:rPr>
+        <w:t xml:space="preserve">3000 </w:t>
+      </w:r>
+      <w:r>
+        <w:rPr>
+          <w:sz w:val="28"/>
+          <w:szCs w:val="28"/>
+          <w:u w:val="single"/>
+        </w:rPr>
+        <w:t>u</w:t>
+      </w:r>
+      <w:r>
+        <w:rPr>
+          <w:sz w:val="28"/>
+          <w:szCs w:val="28"/>
+          <w:u w:val="single"/>
+        </w:rPr>
+        <w:t>suarios en 1 segundo</w:t>
+      </w:r>
+    </w:p>
+    <w:p>
+      <w:pPr>
+        <w:spacing w:line="360" w:lineRule="auto"/>
+        <w:jc w:val="center"/>
+        <w:rPr>
+          <w:b/>
+          <w:bCs/>
+          <w:sz w:val="28"/>
+          <w:szCs w:val="28"/>
+        </w:rPr>
+      </w:pPr>
+      <w:r>
+        <w:rPr>
+          <w:b/>
+          <w:bCs/>
+          <w:noProof/>
+          <w:sz w:val="28"/>
+          <w:szCs w:val="28"/>
+        </w:rPr>
+        <w:drawing>
+          <wp:inline distT="0" distB="0" distL="0" distR="0" wp14:anchorId="42F85CC9" wp14:editId="3DE1EEBB">
+            <wp:extent cx="3943350" cy="3326969"/>
+            <wp:effectExtent l="0" t="0" r="0" b="6985"/>
+            <wp:docPr id="12" name="Picture 12" descr="Text&#10;&#10;Description automatically generated"/>
+            <wp:cNvGraphicFramePr>
+              <a:graphicFrameLocks xmlns:a="http://schemas.openxmlformats.org/drawingml/2006/main" noChangeAspect="1"/>
+            </wp:cNvGraphicFramePr>
+            <a:graphic xmlns:a="http://schemas.openxmlformats.org/drawingml/2006/main">
+              <a:graphicData uri="http://schemas.openxmlformats.org/drawingml/2006/picture">
+                <pic:pic xmlns:pic="http://schemas.openxmlformats.org/drawingml/2006/picture">
+                  <pic:nvPicPr>
+                    <pic:cNvPr id="12" name="Picture 12" descr="Text&#10;&#10;Description automatically generated"/>
+                    <pic:cNvPicPr/>
+                  </pic:nvPicPr>
+                  <pic:blipFill>
+                    <a:blip r:embed="rId19"/>
+                    <a:stretch>
+                      <a:fillRect/>
+                    </a:stretch>
+                  </pic:blipFill>
+                  <pic:spPr>
+                    <a:xfrm>
+                      <a:off x="0" y="0"/>
+                      <a:ext cx="3949155" cy="3331866"/>
+                    </a:xfrm>
+                    <a:prstGeom prst="rect">
+                      <a:avLst/>
+                    </a:prstGeom>
+                  </pic:spPr>
+                </pic:pic>
+              </a:graphicData>
+            </a:graphic>
+          </wp:inline>
+        </w:drawing>
+      </w:r>
+    </w:p>
+    <w:p>
+      <w:pPr>
+        <w:spacing w:line="360" w:lineRule="auto"/>
+        <w:jc w:val="both"/>
+        <w:rPr>
+          <w:b/>
+          <w:bCs/>
+          <w:sz w:val="28"/>
+          <w:szCs w:val="28"/>
+        </w:rPr>
+      </w:pPr>
+    </w:p>
+    <w:p>
+      <w:pPr>
+        <w:spacing w:line="360" w:lineRule="auto"/>
+        <w:jc w:val="both"/>
         <w:rPr>
           <w:b/>
           <w:bCs/>
@@ -1324,6 +2146,8 @@
           <w:ilvl w:val="0"/>
           <w:numId w:val="47"/>
         </w:numPr>
+        <w:spacing w:line="360" w:lineRule="auto"/>
+        <w:jc w:val="both"/>
         <w:rPr>
           <w:b/>
           <w:bCs/>
@@ -1338,11 +2162,108 @@
           <w:sz w:val="28"/>
           <w:szCs w:val="28"/>
         </w:rPr>
+        <w:lastRenderedPageBreak/>
         <w:t>Análisis de resultados</w:t>
       </w:r>
     </w:p>
     <w:p>
       <w:pPr>
+        <w:spacing w:line="360" w:lineRule="auto"/>
+        <w:jc w:val="both"/>
+        <w:rPr>
+          <w:sz w:val="24"/>
+          <w:szCs w:val="24"/>
+        </w:rPr>
+      </w:pPr>
+      <w:r>
+        <w:rPr>
+          <w:sz w:val="24"/>
+          <w:szCs w:val="24"/>
+        </w:rPr>
+        <w:t xml:space="preserve">Se puede </w:t>
+      </w:r>
+      <w:r>
+        <w:rPr>
+          <w:sz w:val="24"/>
+          <w:szCs w:val="24"/>
+        </w:rPr>
+        <w:t xml:space="preserve">observar </w:t>
+      </w:r>
+      <w:r>
+        <w:rPr>
+          <w:sz w:val="24"/>
+          <w:szCs w:val="24"/>
+        </w:rPr>
+        <w:t xml:space="preserve">que el bróker se va deteriorando paulatinamente a medida que la cantidad de los usuarios aumenta, evidenciándose que el tiempo de respuesta de conexión y desconexión de los usuarios aumentaba cada vez </w:t>
+      </w:r>
+      <w:proofErr w:type="gramStart"/>
+      <w:r>
+        <w:rPr>
+          <w:sz w:val="24"/>
+          <w:szCs w:val="24"/>
+        </w:rPr>
+        <w:t>más</w:t>
+      </w:r>
+      <w:proofErr w:type="gramEnd"/>
+      <w:r>
+        <w:rPr>
+          <w:sz w:val="24"/>
+          <w:szCs w:val="24"/>
+        </w:rPr>
+        <w:t xml:space="preserve"> así como los tiempo máximos para la publicación de mensajes.</w:t>
+      </w:r>
+    </w:p>
+    <w:p>
+      <w:pPr>
+        <w:spacing w:line="360" w:lineRule="auto"/>
+        <w:jc w:val="both"/>
+        <w:rPr>
+          <w:sz w:val="24"/>
+          <w:szCs w:val="24"/>
+        </w:rPr>
+      </w:pPr>
+      <w:r>
+        <w:rPr>
+          <w:sz w:val="24"/>
+          <w:szCs w:val="24"/>
+        </w:rPr>
+        <w:t xml:space="preserve">Al final de la prueba, cuando </w:t>
+      </w:r>
+      <w:r>
+        <w:rPr>
+          <w:sz w:val="24"/>
+          <w:szCs w:val="24"/>
+        </w:rPr>
+        <w:t xml:space="preserve">se llega a 2500 usuarios concurrentes en un segundo, el </w:t>
+      </w:r>
+      <w:proofErr w:type="spellStart"/>
+      <w:r>
+        <w:rPr>
+          <w:sz w:val="24"/>
+          <w:szCs w:val="24"/>
+        </w:rPr>
+        <w:t>broker</w:t>
+      </w:r>
+      <w:proofErr w:type="spellEnd"/>
+      <w:r>
+        <w:rPr>
+          <w:sz w:val="24"/>
+          <w:szCs w:val="24"/>
+        </w:rPr>
+        <w:t xml:space="preserve"> </w:t>
+      </w:r>
+      <w:r>
+        <w:rPr>
+          <w:sz w:val="24"/>
+          <w:szCs w:val="24"/>
+        </w:rPr>
+        <w:t>comienza a presentar respuestas fallidas con relación a conexiones y publicaciones.</w:t>
+      </w:r>
+    </w:p>
+    <w:p>
+      <w:pPr>
+        <w:spacing w:line="360" w:lineRule="auto"/>
+        <w:jc w:val="both"/>
         <w:rPr>
           <w:b/>
           <w:bCs/>
@@ -1353,16 +2274,19 @@
     </w:p>
     <w:p>
       <w:pPr>
-        <w:rPr>
-          <w:b/>
-          <w:bCs/>
-          <w:sz w:val="28"/>
-          <w:szCs w:val="28"/>
+        <w:spacing w:line="360" w:lineRule="auto"/>
+        <w:jc w:val="both"/>
+        <w:rPr>
+          <w:rFonts w:eastAsia="Times New Roman"/>
+          <w:sz w:val="24"/>
+          <w:szCs w:val="24"/>
+          <w:lang w:val="es-ES"/>
         </w:rPr>
       </w:pPr>
     </w:p>
     <w:p>
       <w:pPr>
+        <w:spacing w:line="360" w:lineRule="auto"/>
         <w:jc w:val="both"/>
         <w:rPr>
           <w:rFonts w:eastAsia="Times New Roman"/>
@@ -1374,17 +2298,7 @@
     </w:p>
     <w:p>
       <w:pPr>
-        <w:jc w:val="both"/>
-        <w:rPr>
-          <w:rFonts w:eastAsia="Times New Roman"/>
-          <w:sz w:val="24"/>
-          <w:szCs w:val="24"/>
-          <w:lang w:val="es-ES"/>
-        </w:rPr>
-      </w:pPr>
-    </w:p>
-    <w:p>
-      <w:pPr>
+        <w:spacing w:line="360" w:lineRule="auto"/>
         <w:jc w:val="both"/>
         <w:rPr>
           <w:rFonts w:eastAsia="Times New Roman"/>
@@ -1395,7 +2309,7 @@
       </w:pPr>
     </w:p>
     <w:sectPr>
-      <w:footerReference w:type="default" r:id="rId11"/>
+      <w:footerReference w:type="default" r:id="rId20"/>
       <w:pgSz w:w="11909" w:h="16834"/>
       <w:pgMar w:top="1440" w:right="1440" w:bottom="1440" w:left="1440" w:header="720" w:footer="720" w:gutter="0"/>
       <w:pgNumType w:start="1"/>
@@ -1962,7 +2876,7 @@
   <w:abstractNum w:abstractNumId="4" w15:restartNumberingAfterBreak="0">
     <w:nsid w:val="0EA34347"/>
     <w:multiLevelType w:val="hybridMultilevel"/>
-    <w:tmpl w:val="835617AA"/>
+    <w:tmpl w:val="28AEFC36"/>
     <w:lvl w:ilvl="0" w:tplc="04090001">
       <w:start w:val="1"/>
       <w:numFmt w:val="bullet"/>
@@ -6870,7 +7784,7 @@
   <w:abstractNum w:abstractNumId="47" w15:restartNumberingAfterBreak="0">
     <w:nsid w:val="7DAB5D58"/>
     <w:multiLevelType w:val="hybridMultilevel"/>
-    <w:tmpl w:val="887C784C"/>
+    <w:tmpl w:val="83864A14"/>
     <w:lvl w:ilvl="0" w:tplc="04090019">
       <w:start w:val="1"/>
       <w:numFmt w:val="lowerLetter"/>
@@ -6880,7 +7794,7 @@
         <w:ind w:left="720" w:hanging="360"/>
       </w:pPr>
     </w:lvl>
-    <w:lvl w:ilvl="1" w:tplc="04090019" w:tentative="1">
+    <w:lvl w:ilvl="1" w:tplc="5FF21EFA">
       <w:start w:val="1"/>
       <w:numFmt w:val="lowerLetter"/>
       <w:lvlText w:val="%2."/>
@@ -6888,6 +7802,10 @@
       <w:pPr>
         <w:ind w:left="1440" w:hanging="360"/>
       </w:pPr>
+      <w:rPr>
+        <w:b w:val="0"/>
+        <w:bCs w:val="0"/>
+      </w:rPr>
     </w:lvl>
     <w:lvl w:ilvl="2" w:tplc="0409001B" w:tentative="1">
       <w:start w:val="1"/>

</xml_diff>